<commit_message>
Word : structure des chapitres
</commit_message>
<xml_diff>
--- a/Christopher_Ristic_Rapport.docx
+++ b/Christopher_Ristic_Rapport.docx
@@ -176,7 +176,7 @@
         </w:rPr>
         <w:fldChar w:fldCharType="separate"/>
       </w:r>
-      <w:hyperlink w:anchor="_Toc194301920" w:history="1">
+      <w:hyperlink w:anchor="_Toc194303204" w:history="1">
         <w:r>
           <w:rPr>
             <w:rStyle w:val="Lienhypertexte"/>
@@ -224,7 +224,7 @@
             <w:noProof/>
             <w:webHidden/>
           </w:rPr>
-          <w:instrText xml:space="preserve"> PAGEREF _Toc194301920 \h </w:instrText>
+          <w:instrText xml:space="preserve"> PAGEREF _Toc194303204 \h </w:instrText>
         </w:r>
         <w:r>
           <w:rPr>
@@ -272,7 +272,7 @@
           <w14:ligatures w14:val="standardContextual"/>
         </w:rPr>
       </w:pPr>
-      <w:hyperlink w:anchor="_Toc194301921" w:history="1">
+      <w:hyperlink w:anchor="_Toc194303205" w:history="1">
         <w:r>
           <w:rPr>
             <w:rStyle w:val="Lienhypertexte"/>
@@ -297,7 +297,21 @@
             <w:rStyle w:val="Lienhypertexte"/>
             <w:noProof/>
           </w:rPr>
-          <w:t>Objectif</w:t>
+          <w:t>Obje</w:t>
+        </w:r>
+        <w:r>
+          <w:rPr>
+            <w:rStyle w:val="Lienhypertexte"/>
+            <w:noProof/>
+          </w:rPr>
+          <w:t>c</w:t>
+        </w:r>
+        <w:r>
+          <w:rPr>
+            <w:rStyle w:val="Lienhypertexte"/>
+            <w:noProof/>
+          </w:rPr>
+          <w:t>tif</w:t>
         </w:r>
         <w:r>
           <w:rPr>
@@ -318,7 +332,101 @@
             <w:noProof/>
             <w:webHidden/>
           </w:rPr>
-          <w:instrText xml:space="preserve"> PAGEREF _Toc194301921 \h </w:instrText>
+          <w:instrText xml:space="preserve"> PAGEREF _Toc194303205 \h </w:instrText>
+        </w:r>
+        <w:r>
+          <w:rPr>
+            <w:noProof/>
+            <w:webHidden/>
+          </w:rPr>
+        </w:r>
+        <w:r>
+          <w:rPr>
+            <w:noProof/>
+            <w:webHidden/>
+          </w:rPr>
+          <w:fldChar w:fldCharType="separate"/>
+        </w:r>
+        <w:r>
+          <w:rPr>
+            <w:noProof/>
+            <w:webHidden/>
+          </w:rPr>
+          <w:t>3</w:t>
+        </w:r>
+        <w:r>
+          <w:rPr>
+            <w:noProof/>
+            <w:webHidden/>
+          </w:rPr>
+          <w:fldChar w:fldCharType="end"/>
+        </w:r>
+      </w:hyperlink>
+    </w:p>
+    <w:p>
+      <w:pPr>
+        <w:pStyle w:val="TM2"/>
+        <w:tabs>
+          <w:tab w:val="left" w:pos="800"/>
+          <w:tab w:val="right" w:leader="dot" w:pos="9060"/>
+        </w:tabs>
+        <w:rPr>
+          <w:rFonts w:eastAsiaTheme="minorEastAsia" w:cstheme="minorBidi"/>
+          <w:smallCaps w:val="0"/>
+          <w:noProof/>
+          <w:kern w:val="2"/>
+          <w:sz w:val="22"/>
+          <w:szCs w:val="22"/>
+          <w14:ligatures w14:val="standardContextual"/>
+        </w:rPr>
+      </w:pPr>
+      <w:hyperlink w:anchor="_Toc194303206" w:history="1">
+        <w:r>
+          <w:rPr>
+            <w:rStyle w:val="Lienhypertexte"/>
+            <w:noProof/>
+          </w:rPr>
+          <w:t>1.2</w:t>
+        </w:r>
+        <w:r>
+          <w:rPr>
+            <w:rFonts w:eastAsiaTheme="minorEastAsia" w:cstheme="minorBidi"/>
+            <w:smallCaps w:val="0"/>
+            <w:noProof/>
+            <w:kern w:val="2"/>
+            <w:sz w:val="22"/>
+            <w:szCs w:val="22"/>
+            <w14:ligatures w14:val="standardContextual"/>
+          </w:rPr>
+          <w:tab/>
+        </w:r>
+        <w:r>
+          <w:rPr>
+            <w:rStyle w:val="Lienhypertexte"/>
+            <w:noProof/>
+          </w:rPr>
+          <w:t>Description du fonctionnement de l’aéroport</w:t>
+        </w:r>
+        <w:r>
+          <w:rPr>
+            <w:noProof/>
+            <w:webHidden/>
+          </w:rPr>
+          <w:tab/>
+        </w:r>
+        <w:r>
+          <w:rPr>
+            <w:noProof/>
+            <w:webHidden/>
+          </w:rPr>
+          <w:fldChar w:fldCharType="begin"/>
+        </w:r>
+        <w:r>
+          <w:rPr>
+            <w:noProof/>
+            <w:webHidden/>
+          </w:rPr>
+          <w:instrText xml:space="preserve"> PAGEREF _Toc194303206 \h </w:instrText>
         </w:r>
         <w:r>
           <w:rPr>
@@ -368,7 +476,7 @@
           <w14:ligatures w14:val="standardContextual"/>
         </w:rPr>
       </w:pPr>
-      <w:hyperlink w:anchor="_Toc194301922" w:history="1">
+      <w:hyperlink w:anchor="_Toc194303207" w:history="1">
         <w:r>
           <w:rPr>
             <w:rStyle w:val="Lienhypertexte"/>
@@ -416,7 +524,7 @@
             <w:noProof/>
             <w:webHidden/>
           </w:rPr>
-          <w:instrText xml:space="preserve"> PAGEREF _Toc194301922 \h </w:instrText>
+          <w:instrText xml:space="preserve"> PAGEREF _Toc194303207 \h </w:instrText>
         </w:r>
         <w:r>
           <w:rPr>
@@ -436,7 +544,881 @@
             <w:noProof/>
             <w:webHidden/>
           </w:rPr>
-          <w:t>3</w:t>
+          <w:t>5</w:t>
+        </w:r>
+        <w:r>
+          <w:rPr>
+            <w:noProof/>
+            <w:webHidden/>
+          </w:rPr>
+          <w:fldChar w:fldCharType="end"/>
+        </w:r>
+      </w:hyperlink>
+    </w:p>
+    <w:p>
+      <w:pPr>
+        <w:pStyle w:val="TM2"/>
+        <w:tabs>
+          <w:tab w:val="left" w:pos="800"/>
+          <w:tab w:val="right" w:leader="dot" w:pos="9060"/>
+        </w:tabs>
+        <w:rPr>
+          <w:rFonts w:eastAsiaTheme="minorEastAsia" w:cstheme="minorBidi"/>
+          <w:smallCaps w:val="0"/>
+          <w:noProof/>
+          <w:kern w:val="2"/>
+          <w:sz w:val="22"/>
+          <w:szCs w:val="22"/>
+          <w14:ligatures w14:val="standardContextual"/>
+        </w:rPr>
+      </w:pPr>
+      <w:hyperlink w:anchor="_Toc194303208" w:history="1">
+        <w:r>
+          <w:rPr>
+            <w:rStyle w:val="Lienhypertexte"/>
+            <w:noProof/>
+          </w:rPr>
+          <w:t>2.1</w:t>
+        </w:r>
+        <w:r>
+          <w:rPr>
+            <w:rFonts w:eastAsiaTheme="minorEastAsia" w:cstheme="minorBidi"/>
+            <w:smallCaps w:val="0"/>
+            <w:noProof/>
+            <w:kern w:val="2"/>
+            <w:sz w:val="22"/>
+            <w:szCs w:val="22"/>
+            <w14:ligatures w14:val="standardContextual"/>
+          </w:rPr>
+          <w:tab/>
+        </w:r>
+        <w:r>
+          <w:rPr>
+            <w:rStyle w:val="Lienhypertexte"/>
+            <w:noProof/>
+          </w:rPr>
+          <w:t>Ré</w:t>
+        </w:r>
+        <w:r>
+          <w:rPr>
+            <w:rStyle w:val="Lienhypertexte"/>
+            <w:noProof/>
+          </w:rPr>
+          <w:t>a</w:t>
+        </w:r>
+        <w:r>
+          <w:rPr>
+            <w:rStyle w:val="Lienhypertexte"/>
+            <w:noProof/>
+          </w:rPr>
+          <w:t>liser la modélisation avec la méthode M</w:t>
+        </w:r>
+        <w:r>
+          <w:rPr>
+            <w:rStyle w:val="Lienhypertexte"/>
+            <w:noProof/>
+          </w:rPr>
+          <w:t>E</w:t>
+        </w:r>
+        <w:r>
+          <w:rPr>
+            <w:rStyle w:val="Lienhypertexte"/>
+            <w:noProof/>
+          </w:rPr>
+          <w:t>RISE</w:t>
+        </w:r>
+        <w:r>
+          <w:rPr>
+            <w:noProof/>
+            <w:webHidden/>
+          </w:rPr>
+          <w:tab/>
+        </w:r>
+        <w:r>
+          <w:rPr>
+            <w:noProof/>
+            <w:webHidden/>
+          </w:rPr>
+          <w:fldChar w:fldCharType="begin"/>
+        </w:r>
+        <w:r>
+          <w:rPr>
+            <w:noProof/>
+            <w:webHidden/>
+          </w:rPr>
+          <w:instrText xml:space="preserve"> PAGEREF _Toc194303208 \h </w:instrText>
+        </w:r>
+        <w:r>
+          <w:rPr>
+            <w:noProof/>
+            <w:webHidden/>
+          </w:rPr>
+        </w:r>
+        <w:r>
+          <w:rPr>
+            <w:noProof/>
+            <w:webHidden/>
+          </w:rPr>
+          <w:fldChar w:fldCharType="separate"/>
+        </w:r>
+        <w:r>
+          <w:rPr>
+            <w:noProof/>
+            <w:webHidden/>
+          </w:rPr>
+          <w:t>5</w:t>
+        </w:r>
+        <w:r>
+          <w:rPr>
+            <w:noProof/>
+            <w:webHidden/>
+          </w:rPr>
+          <w:fldChar w:fldCharType="end"/>
+        </w:r>
+      </w:hyperlink>
+    </w:p>
+    <w:p>
+      <w:pPr>
+        <w:pStyle w:val="TM2"/>
+        <w:tabs>
+          <w:tab w:val="left" w:pos="800"/>
+          <w:tab w:val="right" w:leader="dot" w:pos="9060"/>
+        </w:tabs>
+        <w:rPr>
+          <w:rFonts w:eastAsiaTheme="minorEastAsia" w:cstheme="minorBidi"/>
+          <w:smallCaps w:val="0"/>
+          <w:noProof/>
+          <w:kern w:val="2"/>
+          <w:sz w:val="22"/>
+          <w:szCs w:val="22"/>
+          <w14:ligatures w14:val="standardContextual"/>
+        </w:rPr>
+      </w:pPr>
+      <w:hyperlink w:anchor="_Toc194303209" w:history="1">
+        <w:r>
+          <w:rPr>
+            <w:rStyle w:val="Lienhypertexte"/>
+            <w:noProof/>
+          </w:rPr>
+          <w:t>2.2</w:t>
+        </w:r>
+        <w:r>
+          <w:rPr>
+            <w:rFonts w:eastAsiaTheme="minorEastAsia" w:cstheme="minorBidi"/>
+            <w:smallCaps w:val="0"/>
+            <w:noProof/>
+            <w:kern w:val="2"/>
+            <w:sz w:val="22"/>
+            <w:szCs w:val="22"/>
+            <w14:ligatures w14:val="standardContextual"/>
+          </w:rPr>
+          <w:tab/>
+        </w:r>
+        <w:r>
+          <w:rPr>
+            <w:rStyle w:val="Lienhypertexte"/>
+            <w:noProof/>
+          </w:rPr>
+          <w:t>Création des tables de la base de données</w:t>
+        </w:r>
+        <w:r>
+          <w:rPr>
+            <w:noProof/>
+            <w:webHidden/>
+          </w:rPr>
+          <w:tab/>
+        </w:r>
+        <w:r>
+          <w:rPr>
+            <w:noProof/>
+            <w:webHidden/>
+          </w:rPr>
+          <w:fldChar w:fldCharType="begin"/>
+        </w:r>
+        <w:r>
+          <w:rPr>
+            <w:noProof/>
+            <w:webHidden/>
+          </w:rPr>
+          <w:instrText xml:space="preserve"> PAGEREF _Toc194303209 \h </w:instrText>
+        </w:r>
+        <w:r>
+          <w:rPr>
+            <w:noProof/>
+            <w:webHidden/>
+          </w:rPr>
+        </w:r>
+        <w:r>
+          <w:rPr>
+            <w:noProof/>
+            <w:webHidden/>
+          </w:rPr>
+          <w:fldChar w:fldCharType="separate"/>
+        </w:r>
+        <w:r>
+          <w:rPr>
+            <w:noProof/>
+            <w:webHidden/>
+          </w:rPr>
+          <w:t>5</w:t>
+        </w:r>
+        <w:r>
+          <w:rPr>
+            <w:noProof/>
+            <w:webHidden/>
+          </w:rPr>
+          <w:fldChar w:fldCharType="end"/>
+        </w:r>
+      </w:hyperlink>
+    </w:p>
+    <w:p>
+      <w:pPr>
+        <w:pStyle w:val="TM2"/>
+        <w:tabs>
+          <w:tab w:val="left" w:pos="800"/>
+          <w:tab w:val="right" w:leader="dot" w:pos="9060"/>
+        </w:tabs>
+        <w:rPr>
+          <w:rFonts w:eastAsiaTheme="minorEastAsia" w:cstheme="minorBidi"/>
+          <w:smallCaps w:val="0"/>
+          <w:noProof/>
+          <w:kern w:val="2"/>
+          <w:sz w:val="22"/>
+          <w:szCs w:val="22"/>
+          <w14:ligatures w14:val="standardContextual"/>
+        </w:rPr>
+      </w:pPr>
+      <w:hyperlink w:anchor="_Toc194303210" w:history="1">
+        <w:r>
+          <w:rPr>
+            <w:rStyle w:val="Lienhypertexte"/>
+            <w:noProof/>
+          </w:rPr>
+          <w:t>2.3</w:t>
+        </w:r>
+        <w:r>
+          <w:rPr>
+            <w:rFonts w:eastAsiaTheme="minorEastAsia" w:cstheme="minorBidi"/>
+            <w:smallCaps w:val="0"/>
+            <w:noProof/>
+            <w:kern w:val="2"/>
+            <w:sz w:val="22"/>
+            <w:szCs w:val="22"/>
+            <w14:ligatures w14:val="standardContextual"/>
+          </w:rPr>
+          <w:tab/>
+        </w:r>
+        <w:r>
+          <w:rPr>
+            <w:rStyle w:val="Lienhypertexte"/>
+            <w:noProof/>
+          </w:rPr>
+          <w:t>Charger des données</w:t>
+        </w:r>
+        <w:r>
+          <w:rPr>
+            <w:noProof/>
+            <w:webHidden/>
+          </w:rPr>
+          <w:tab/>
+        </w:r>
+        <w:r>
+          <w:rPr>
+            <w:noProof/>
+            <w:webHidden/>
+          </w:rPr>
+          <w:fldChar w:fldCharType="begin"/>
+        </w:r>
+        <w:r>
+          <w:rPr>
+            <w:noProof/>
+            <w:webHidden/>
+          </w:rPr>
+          <w:instrText xml:space="preserve"> PAGEREF _Toc194303210 \h </w:instrText>
+        </w:r>
+        <w:r>
+          <w:rPr>
+            <w:noProof/>
+            <w:webHidden/>
+          </w:rPr>
+        </w:r>
+        <w:r>
+          <w:rPr>
+            <w:noProof/>
+            <w:webHidden/>
+          </w:rPr>
+          <w:fldChar w:fldCharType="separate"/>
+        </w:r>
+        <w:r>
+          <w:rPr>
+            <w:noProof/>
+            <w:webHidden/>
+          </w:rPr>
+          <w:t>5</w:t>
+        </w:r>
+        <w:r>
+          <w:rPr>
+            <w:noProof/>
+            <w:webHidden/>
+          </w:rPr>
+          <w:fldChar w:fldCharType="end"/>
+        </w:r>
+      </w:hyperlink>
+    </w:p>
+    <w:p>
+      <w:pPr>
+        <w:pStyle w:val="TM2"/>
+        <w:tabs>
+          <w:tab w:val="left" w:pos="800"/>
+          <w:tab w:val="right" w:leader="dot" w:pos="9060"/>
+        </w:tabs>
+        <w:rPr>
+          <w:rFonts w:eastAsiaTheme="minorEastAsia" w:cstheme="minorBidi"/>
+          <w:smallCaps w:val="0"/>
+          <w:noProof/>
+          <w:kern w:val="2"/>
+          <w:sz w:val="22"/>
+          <w:szCs w:val="22"/>
+          <w14:ligatures w14:val="standardContextual"/>
+        </w:rPr>
+      </w:pPr>
+      <w:hyperlink w:anchor="_Toc194303211" w:history="1">
+        <w:r>
+          <w:rPr>
+            <w:rStyle w:val="Lienhypertexte"/>
+            <w:noProof/>
+          </w:rPr>
+          <w:t>2.4</w:t>
+        </w:r>
+        <w:r>
+          <w:rPr>
+            <w:rFonts w:eastAsiaTheme="minorEastAsia" w:cstheme="minorBidi"/>
+            <w:smallCaps w:val="0"/>
+            <w:noProof/>
+            <w:kern w:val="2"/>
+            <w:sz w:val="22"/>
+            <w:szCs w:val="22"/>
+            <w14:ligatures w14:val="standardContextual"/>
+          </w:rPr>
+          <w:tab/>
+        </w:r>
+        <w:r>
+          <w:rPr>
+            <w:rStyle w:val="Lienhypertexte"/>
+            <w:noProof/>
+          </w:rPr>
+          <w:t>Mettre en place une stratégie de sauvegardes et de restauration</w:t>
+        </w:r>
+        <w:r>
+          <w:rPr>
+            <w:noProof/>
+            <w:webHidden/>
+          </w:rPr>
+          <w:tab/>
+        </w:r>
+        <w:r>
+          <w:rPr>
+            <w:noProof/>
+            <w:webHidden/>
+          </w:rPr>
+          <w:fldChar w:fldCharType="begin"/>
+        </w:r>
+        <w:r>
+          <w:rPr>
+            <w:noProof/>
+            <w:webHidden/>
+          </w:rPr>
+          <w:instrText xml:space="preserve"> PAGEREF _Toc194303211 \h </w:instrText>
+        </w:r>
+        <w:r>
+          <w:rPr>
+            <w:noProof/>
+            <w:webHidden/>
+          </w:rPr>
+        </w:r>
+        <w:r>
+          <w:rPr>
+            <w:noProof/>
+            <w:webHidden/>
+          </w:rPr>
+          <w:fldChar w:fldCharType="separate"/>
+        </w:r>
+        <w:r>
+          <w:rPr>
+            <w:noProof/>
+            <w:webHidden/>
+          </w:rPr>
+          <w:t>6</w:t>
+        </w:r>
+        <w:r>
+          <w:rPr>
+            <w:noProof/>
+            <w:webHidden/>
+          </w:rPr>
+          <w:fldChar w:fldCharType="end"/>
+        </w:r>
+      </w:hyperlink>
+    </w:p>
+    <w:p>
+      <w:pPr>
+        <w:pStyle w:val="TM2"/>
+        <w:tabs>
+          <w:tab w:val="left" w:pos="800"/>
+          <w:tab w:val="right" w:leader="dot" w:pos="9060"/>
+        </w:tabs>
+        <w:rPr>
+          <w:rFonts w:eastAsiaTheme="minorEastAsia" w:cstheme="minorBidi"/>
+          <w:smallCaps w:val="0"/>
+          <w:noProof/>
+          <w:kern w:val="2"/>
+          <w:sz w:val="22"/>
+          <w:szCs w:val="22"/>
+          <w14:ligatures w14:val="standardContextual"/>
+        </w:rPr>
+      </w:pPr>
+      <w:hyperlink w:anchor="_Toc194303212" w:history="1">
+        <w:r>
+          <w:rPr>
+            <w:rStyle w:val="Lienhypertexte"/>
+            <w:noProof/>
+          </w:rPr>
+          <w:t>2.5</w:t>
+        </w:r>
+        <w:r>
+          <w:rPr>
+            <w:rFonts w:eastAsiaTheme="minorEastAsia" w:cstheme="minorBidi"/>
+            <w:smallCaps w:val="0"/>
+            <w:noProof/>
+            <w:kern w:val="2"/>
+            <w:sz w:val="22"/>
+            <w:szCs w:val="22"/>
+            <w14:ligatures w14:val="standardContextual"/>
+          </w:rPr>
+          <w:tab/>
+        </w:r>
+        <w:r>
+          <w:rPr>
+            <w:rStyle w:val="Lienhypertexte"/>
+            <w:noProof/>
+          </w:rPr>
+          <w:t>Requêtes SQL</w:t>
+        </w:r>
+        <w:r>
+          <w:rPr>
+            <w:noProof/>
+            <w:webHidden/>
+          </w:rPr>
+          <w:tab/>
+        </w:r>
+        <w:r>
+          <w:rPr>
+            <w:noProof/>
+            <w:webHidden/>
+          </w:rPr>
+          <w:fldChar w:fldCharType="begin"/>
+        </w:r>
+        <w:r>
+          <w:rPr>
+            <w:noProof/>
+            <w:webHidden/>
+          </w:rPr>
+          <w:instrText xml:space="preserve"> PAGEREF _Toc194303212 \h </w:instrText>
+        </w:r>
+        <w:r>
+          <w:rPr>
+            <w:noProof/>
+            <w:webHidden/>
+          </w:rPr>
+        </w:r>
+        <w:r>
+          <w:rPr>
+            <w:noProof/>
+            <w:webHidden/>
+          </w:rPr>
+          <w:fldChar w:fldCharType="separate"/>
+        </w:r>
+        <w:r>
+          <w:rPr>
+            <w:noProof/>
+            <w:webHidden/>
+          </w:rPr>
+          <w:t>7</w:t>
+        </w:r>
+        <w:r>
+          <w:rPr>
+            <w:noProof/>
+            <w:webHidden/>
+          </w:rPr>
+          <w:fldChar w:fldCharType="end"/>
+        </w:r>
+      </w:hyperlink>
+    </w:p>
+    <w:p>
+      <w:pPr>
+        <w:pStyle w:val="TM2"/>
+        <w:tabs>
+          <w:tab w:val="left" w:pos="800"/>
+          <w:tab w:val="right" w:leader="dot" w:pos="9060"/>
+        </w:tabs>
+        <w:rPr>
+          <w:rFonts w:eastAsiaTheme="minorEastAsia" w:cstheme="minorBidi"/>
+          <w:smallCaps w:val="0"/>
+          <w:noProof/>
+          <w:kern w:val="2"/>
+          <w:sz w:val="22"/>
+          <w:szCs w:val="22"/>
+          <w14:ligatures w14:val="standardContextual"/>
+        </w:rPr>
+      </w:pPr>
+      <w:hyperlink w:anchor="_Toc194303213" w:history="1">
+        <w:r>
+          <w:rPr>
+            <w:rStyle w:val="Lienhypertexte"/>
+            <w:noProof/>
+          </w:rPr>
+          <w:t>2.6</w:t>
+        </w:r>
+        <w:r>
+          <w:rPr>
+            <w:rFonts w:eastAsiaTheme="minorEastAsia" w:cstheme="minorBidi"/>
+            <w:smallCaps w:val="0"/>
+            <w:noProof/>
+            <w:kern w:val="2"/>
+            <w:sz w:val="22"/>
+            <w:szCs w:val="22"/>
+            <w14:ligatures w14:val="standardContextual"/>
+          </w:rPr>
+          <w:tab/>
+        </w:r>
+        <w:r>
+          <w:rPr>
+            <w:rStyle w:val="Lienhypertexte"/>
+            <w:noProof/>
+          </w:rPr>
+          <w:t>Index</w:t>
+        </w:r>
+        <w:r>
+          <w:rPr>
+            <w:noProof/>
+            <w:webHidden/>
+          </w:rPr>
+          <w:tab/>
+        </w:r>
+        <w:r>
+          <w:rPr>
+            <w:noProof/>
+            <w:webHidden/>
+          </w:rPr>
+          <w:fldChar w:fldCharType="begin"/>
+        </w:r>
+        <w:r>
+          <w:rPr>
+            <w:noProof/>
+            <w:webHidden/>
+          </w:rPr>
+          <w:instrText xml:space="preserve"> PAGEREF _Toc194303213 \h </w:instrText>
+        </w:r>
+        <w:r>
+          <w:rPr>
+            <w:noProof/>
+            <w:webHidden/>
+          </w:rPr>
+        </w:r>
+        <w:r>
+          <w:rPr>
+            <w:noProof/>
+            <w:webHidden/>
+          </w:rPr>
+          <w:fldChar w:fldCharType="separate"/>
+        </w:r>
+        <w:r>
+          <w:rPr>
+            <w:noProof/>
+            <w:webHidden/>
+          </w:rPr>
+          <w:t>8</w:t>
+        </w:r>
+        <w:r>
+          <w:rPr>
+            <w:noProof/>
+            <w:webHidden/>
+          </w:rPr>
+          <w:fldChar w:fldCharType="end"/>
+        </w:r>
+      </w:hyperlink>
+    </w:p>
+    <w:p>
+      <w:pPr>
+        <w:pStyle w:val="TM2"/>
+        <w:tabs>
+          <w:tab w:val="left" w:pos="800"/>
+          <w:tab w:val="right" w:leader="dot" w:pos="9060"/>
+        </w:tabs>
+        <w:rPr>
+          <w:rFonts w:eastAsiaTheme="minorEastAsia" w:cstheme="minorBidi"/>
+          <w:smallCaps w:val="0"/>
+          <w:noProof/>
+          <w:kern w:val="2"/>
+          <w:sz w:val="22"/>
+          <w:szCs w:val="22"/>
+          <w14:ligatures w14:val="standardContextual"/>
+        </w:rPr>
+      </w:pPr>
+      <w:hyperlink w:anchor="_Toc194303214" w:history="1">
+        <w:r>
+          <w:rPr>
+            <w:rStyle w:val="Lienhypertexte"/>
+            <w:noProof/>
+          </w:rPr>
+          <w:t>2.7</w:t>
+        </w:r>
+        <w:r>
+          <w:rPr>
+            <w:rFonts w:eastAsiaTheme="minorEastAsia" w:cstheme="minorBidi"/>
+            <w:smallCaps w:val="0"/>
+            <w:noProof/>
+            <w:kern w:val="2"/>
+            <w:sz w:val="22"/>
+            <w:szCs w:val="22"/>
+            <w14:ligatures w14:val="standardContextual"/>
+          </w:rPr>
+          <w:tab/>
+        </w:r>
+        <w:r>
+          <w:rPr>
+            <w:rStyle w:val="Lienhypertexte"/>
+            <w:noProof/>
+          </w:rPr>
+          <w:t>Utilisateurs et rôles</w:t>
+        </w:r>
+        <w:r>
+          <w:rPr>
+            <w:noProof/>
+            <w:webHidden/>
+          </w:rPr>
+          <w:tab/>
+        </w:r>
+        <w:r>
+          <w:rPr>
+            <w:noProof/>
+            <w:webHidden/>
+          </w:rPr>
+          <w:fldChar w:fldCharType="begin"/>
+        </w:r>
+        <w:r>
+          <w:rPr>
+            <w:noProof/>
+            <w:webHidden/>
+          </w:rPr>
+          <w:instrText xml:space="preserve"> PAGEREF _Toc194303214 \h </w:instrText>
+        </w:r>
+        <w:r>
+          <w:rPr>
+            <w:noProof/>
+            <w:webHidden/>
+          </w:rPr>
+        </w:r>
+        <w:r>
+          <w:rPr>
+            <w:noProof/>
+            <w:webHidden/>
+          </w:rPr>
+          <w:fldChar w:fldCharType="separate"/>
+        </w:r>
+        <w:r>
+          <w:rPr>
+            <w:noProof/>
+            <w:webHidden/>
+          </w:rPr>
+          <w:t>8</w:t>
+        </w:r>
+        <w:r>
+          <w:rPr>
+            <w:noProof/>
+            <w:webHidden/>
+          </w:rPr>
+          <w:fldChar w:fldCharType="end"/>
+        </w:r>
+      </w:hyperlink>
+    </w:p>
+    <w:p>
+      <w:pPr>
+        <w:pStyle w:val="TM2"/>
+        <w:tabs>
+          <w:tab w:val="left" w:pos="800"/>
+          <w:tab w:val="right" w:leader="dot" w:pos="9060"/>
+        </w:tabs>
+        <w:rPr>
+          <w:rFonts w:eastAsiaTheme="minorEastAsia" w:cstheme="minorBidi"/>
+          <w:smallCaps w:val="0"/>
+          <w:noProof/>
+          <w:kern w:val="2"/>
+          <w:sz w:val="22"/>
+          <w:szCs w:val="22"/>
+          <w14:ligatures w14:val="standardContextual"/>
+        </w:rPr>
+      </w:pPr>
+      <w:hyperlink w:anchor="_Toc194303215" w:history="1">
+        <w:r>
+          <w:rPr>
+            <w:rStyle w:val="Lienhypertexte"/>
+            <w:noProof/>
+          </w:rPr>
+          <w:t>2.8</w:t>
+        </w:r>
+        <w:r>
+          <w:rPr>
+            <w:rFonts w:eastAsiaTheme="minorEastAsia" w:cstheme="minorBidi"/>
+            <w:smallCaps w:val="0"/>
+            <w:noProof/>
+            <w:kern w:val="2"/>
+            <w:sz w:val="22"/>
+            <w:szCs w:val="22"/>
+            <w14:ligatures w14:val="standardContextual"/>
+          </w:rPr>
+          <w:tab/>
+        </w:r>
+        <w:r>
+          <w:rPr>
+            <w:rStyle w:val="Lienhypertexte"/>
+            <w:noProof/>
+          </w:rPr>
+          <w:t>Transaction</w:t>
+        </w:r>
+        <w:r>
+          <w:rPr>
+            <w:noProof/>
+            <w:webHidden/>
+          </w:rPr>
+          <w:tab/>
+        </w:r>
+        <w:r>
+          <w:rPr>
+            <w:noProof/>
+            <w:webHidden/>
+          </w:rPr>
+          <w:fldChar w:fldCharType="begin"/>
+        </w:r>
+        <w:r>
+          <w:rPr>
+            <w:noProof/>
+            <w:webHidden/>
+          </w:rPr>
+          <w:instrText xml:space="preserve"> PAGEREF _Toc194303215 \h </w:instrText>
+        </w:r>
+        <w:r>
+          <w:rPr>
+            <w:noProof/>
+            <w:webHidden/>
+          </w:rPr>
+        </w:r>
+        <w:r>
+          <w:rPr>
+            <w:noProof/>
+            <w:webHidden/>
+          </w:rPr>
+          <w:fldChar w:fldCharType="separate"/>
+        </w:r>
+        <w:r>
+          <w:rPr>
+            <w:noProof/>
+            <w:webHidden/>
+          </w:rPr>
+          <w:t>10</w:t>
+        </w:r>
+        <w:r>
+          <w:rPr>
+            <w:noProof/>
+            <w:webHidden/>
+          </w:rPr>
+          <w:fldChar w:fldCharType="end"/>
+        </w:r>
+      </w:hyperlink>
+    </w:p>
+    <w:p>
+      <w:pPr>
+        <w:pStyle w:val="TM2"/>
+        <w:tabs>
+          <w:tab w:val="left" w:pos="800"/>
+          <w:tab w:val="right" w:leader="dot" w:pos="9060"/>
+        </w:tabs>
+        <w:rPr>
+          <w:rFonts w:eastAsiaTheme="minorEastAsia" w:cstheme="minorBidi"/>
+          <w:smallCaps w:val="0"/>
+          <w:noProof/>
+          <w:kern w:val="2"/>
+          <w:sz w:val="22"/>
+          <w:szCs w:val="22"/>
+          <w14:ligatures w14:val="standardContextual"/>
+        </w:rPr>
+      </w:pPr>
+      <w:hyperlink w:anchor="_Toc194303216" w:history="1">
+        <w:r>
+          <w:rPr>
+            <w:rStyle w:val="Lienhypertexte"/>
+            <w:noProof/>
+          </w:rPr>
+          <w:t>2.9</w:t>
+        </w:r>
+        <w:r>
+          <w:rPr>
+            <w:rFonts w:eastAsiaTheme="minorEastAsia" w:cstheme="minorBidi"/>
+            <w:smallCaps w:val="0"/>
+            <w:noProof/>
+            <w:kern w:val="2"/>
+            <w:sz w:val="22"/>
+            <w:szCs w:val="22"/>
+            <w14:ligatures w14:val="standardContextual"/>
+          </w:rPr>
+          <w:tab/>
+        </w:r>
+        <w:r>
+          <w:rPr>
+            <w:rStyle w:val="Lienhypertexte"/>
+            <w:noProof/>
+          </w:rPr>
+          <w:t>Utilisation de l’IA</w:t>
+        </w:r>
+        <w:r>
+          <w:rPr>
+            <w:noProof/>
+            <w:webHidden/>
+          </w:rPr>
+          <w:tab/>
+        </w:r>
+        <w:r>
+          <w:rPr>
+            <w:noProof/>
+            <w:webHidden/>
+          </w:rPr>
+          <w:fldChar w:fldCharType="begin"/>
+        </w:r>
+        <w:r>
+          <w:rPr>
+            <w:noProof/>
+            <w:webHidden/>
+          </w:rPr>
+          <w:instrText xml:space="preserve"> PAGEREF _Toc194303216 \h </w:instrText>
+        </w:r>
+        <w:r>
+          <w:rPr>
+            <w:noProof/>
+            <w:webHidden/>
+          </w:rPr>
+        </w:r>
+        <w:r>
+          <w:rPr>
+            <w:noProof/>
+            <w:webHidden/>
+          </w:rPr>
+          <w:fldChar w:fldCharType="separate"/>
+        </w:r>
+        <w:r>
+          <w:rPr>
+            <w:noProof/>
+            <w:webHidden/>
+          </w:rPr>
+          <w:t>10</w:t>
         </w:r>
         <w:r>
           <w:rPr>
@@ -466,12 +1448,11 @@
           <w14:ligatures w14:val="standardContextual"/>
         </w:rPr>
       </w:pPr>
-      <w:hyperlink w:anchor="_Toc194301923" w:history="1">
+      <w:hyperlink w:anchor="_Toc194303217" w:history="1">
         <w:r>
           <w:rPr>
             <w:rStyle w:val="Lienhypertexte"/>
             <w:noProof/>
-            <w:lang w:val="en-US"/>
           </w:rPr>
           <w:t>3</w:t>
         </w:r>
@@ -493,9 +1474,22 @@
           <w:rPr>
             <w:rStyle w:val="Lienhypertexte"/>
             <w:noProof/>
-            <w:lang w:val="en-US"/>
-          </w:rPr>
-          <w:t>Conclusion</w:t>
+          </w:rPr>
+          <w:t>La mod</w:t>
+        </w:r>
+        <w:r>
+          <w:rPr>
+            <w:rStyle w:val="Lienhypertexte"/>
+            <w:noProof/>
+          </w:rPr>
+          <w:t>é</w:t>
+        </w:r>
+        <w:r>
+          <w:rPr>
+            <w:rStyle w:val="Lienhypertexte"/>
+            <w:noProof/>
+          </w:rPr>
+          <w:t>lisation avec la méthode MERISE</w:t>
         </w:r>
         <w:r>
           <w:rPr>
@@ -516,7 +1510,7 @@
             <w:noProof/>
             <w:webHidden/>
           </w:rPr>
-          <w:instrText xml:space="preserve"> PAGEREF _Toc194301923 \h </w:instrText>
+          <w:instrText xml:space="preserve"> PAGEREF _Toc194303217 \h </w:instrText>
         </w:r>
         <w:r>
           <w:rPr>
@@ -536,101 +1530,7 @@
             <w:noProof/>
             <w:webHidden/>
           </w:rPr>
-          <w:t>3</w:t>
-        </w:r>
-        <w:r>
-          <w:rPr>
-            <w:noProof/>
-            <w:webHidden/>
-          </w:rPr>
-          <w:fldChar w:fldCharType="end"/>
-        </w:r>
-      </w:hyperlink>
-    </w:p>
-    <w:p>
-      <w:pPr>
-        <w:pStyle w:val="TM2"/>
-        <w:tabs>
-          <w:tab w:val="left" w:pos="800"/>
-          <w:tab w:val="right" w:leader="dot" w:pos="9060"/>
-        </w:tabs>
-        <w:rPr>
-          <w:rFonts w:eastAsiaTheme="minorEastAsia" w:cstheme="minorBidi"/>
-          <w:smallCaps w:val="0"/>
-          <w:noProof/>
-          <w:kern w:val="2"/>
-          <w:sz w:val="22"/>
-          <w:szCs w:val="22"/>
-          <w14:ligatures w14:val="standardContextual"/>
-        </w:rPr>
-      </w:pPr>
-      <w:hyperlink w:anchor="_Toc194301924" w:history="1">
-        <w:r>
-          <w:rPr>
-            <w:rStyle w:val="Lienhypertexte"/>
-            <w:noProof/>
-          </w:rPr>
-          <w:t>3.1</w:t>
-        </w:r>
-        <w:r>
-          <w:rPr>
-            <w:rFonts w:eastAsiaTheme="minorEastAsia" w:cstheme="minorBidi"/>
-            <w:smallCaps w:val="0"/>
-            <w:noProof/>
-            <w:kern w:val="2"/>
-            <w:sz w:val="22"/>
-            <w:szCs w:val="22"/>
-            <w14:ligatures w14:val="standardContextual"/>
-          </w:rPr>
-          <w:tab/>
-        </w:r>
-        <w:r>
-          <w:rPr>
-            <w:rStyle w:val="Lienhypertexte"/>
-            <w:noProof/>
-          </w:rPr>
-          <w:t>Conclusion personnelle</w:t>
-        </w:r>
-        <w:r>
-          <w:rPr>
-            <w:noProof/>
-            <w:webHidden/>
-          </w:rPr>
-          <w:tab/>
-        </w:r>
-        <w:r>
-          <w:rPr>
-            <w:noProof/>
-            <w:webHidden/>
-          </w:rPr>
-          <w:fldChar w:fldCharType="begin"/>
-        </w:r>
-        <w:r>
-          <w:rPr>
-            <w:noProof/>
-            <w:webHidden/>
-          </w:rPr>
-          <w:instrText xml:space="preserve"> PAGEREF _Toc194301924 \h </w:instrText>
-        </w:r>
-        <w:r>
-          <w:rPr>
-            <w:noProof/>
-            <w:webHidden/>
-          </w:rPr>
-        </w:r>
-        <w:r>
-          <w:rPr>
-            <w:noProof/>
-            <w:webHidden/>
-          </w:rPr>
-          <w:fldChar w:fldCharType="separate"/>
-        </w:r>
-        <w:r>
-          <w:rPr>
-            <w:noProof/>
-            <w:webHidden/>
-          </w:rPr>
-          <w:t>3</w:t>
+          <w:t>11</w:t>
         </w:r>
         <w:r>
           <w:rPr>
@@ -645,6 +1545,7 @@
       <w:pPr>
         <w:pStyle w:val="TM10"/>
         <w:tabs>
+          <w:tab w:val="left" w:pos="400"/>
           <w:tab w:val="right" w:leader="dot" w:pos="9060"/>
         </w:tabs>
         <w:rPr>
@@ -659,23 +1560,44 @@
           <w14:ligatures w14:val="standardContextual"/>
         </w:rPr>
       </w:pPr>
-      <w:hyperlink w:anchor="_Toc194301925" w:history="1">
+      <w:hyperlink w:anchor="_Toc194303218" w:history="1">
         <w:r>
           <w:rPr>
             <w:rStyle w:val="Lienhypertexte"/>
             <w:noProof/>
           </w:rPr>
-          <w:t>Table des illustrations</w:t>
-        </w:r>
-        <w:r>
-          <w:rPr>
-            <w:noProof/>
-            <w:webHidden/>
+          <w:t>4</w:t>
+        </w:r>
+        <w:r>
+          <w:rPr>
+            <w:rFonts w:eastAsiaTheme="minorEastAsia" w:cstheme="minorBidi"/>
+            <w:b w:val="0"/>
+            <w:bCs w:val="0"/>
+            <w:caps w:val="0"/>
+            <w:noProof/>
+            <w:kern w:val="2"/>
+            <w:sz w:val="22"/>
+            <w:szCs w:val="22"/>
+            <w14:ligatures w14:val="standardContextual"/>
           </w:rPr>
           <w:tab/>
         </w:r>
         <w:r>
           <w:rPr>
+            <w:rStyle w:val="Lienhypertexte"/>
+            <w:noProof/>
+          </w:rPr>
+          <w:t>Création des tables de la base de données</w:t>
+        </w:r>
+        <w:r>
+          <w:rPr>
+            <w:noProof/>
+            <w:webHidden/>
+          </w:rPr>
+          <w:tab/>
+        </w:r>
+        <w:r>
+          <w:rPr>
             <w:noProof/>
             <w:webHidden/>
           </w:rPr>
@@ -686,7 +1608,7 @@
             <w:noProof/>
             <w:webHidden/>
           </w:rPr>
-          <w:instrText xml:space="preserve"> PAGEREF _Toc194301925 \h </w:instrText>
+          <w:instrText xml:space="preserve"> PAGEREF _Toc194303218 \h </w:instrText>
         </w:r>
         <w:r>
           <w:rPr>
@@ -706,7 +1628,7 @@
             <w:noProof/>
             <w:webHidden/>
           </w:rPr>
-          <w:t>4</w:t>
+          <w:t>11</w:t>
         </w:r>
         <w:r>
           <w:rPr>
@@ -721,6 +1643,7 @@
       <w:pPr>
         <w:pStyle w:val="TM10"/>
         <w:tabs>
+          <w:tab w:val="left" w:pos="400"/>
           <w:tab w:val="right" w:leader="dot" w:pos="9060"/>
         </w:tabs>
         <w:rPr>
@@ -735,12 +1658,869 @@
           <w14:ligatures w14:val="standardContextual"/>
         </w:rPr>
       </w:pPr>
-      <w:hyperlink w:anchor="_Toc194301926" w:history="1">
+      <w:hyperlink w:anchor="_Toc194303219" w:history="1">
         <w:r>
           <w:rPr>
             <w:rStyle w:val="Lienhypertexte"/>
             <w:noProof/>
           </w:rPr>
+          <w:t>5</w:t>
+        </w:r>
+        <w:r>
+          <w:rPr>
+            <w:rFonts w:eastAsiaTheme="minorEastAsia" w:cstheme="minorBidi"/>
+            <w:b w:val="0"/>
+            <w:bCs w:val="0"/>
+            <w:caps w:val="0"/>
+            <w:noProof/>
+            <w:kern w:val="2"/>
+            <w:sz w:val="22"/>
+            <w:szCs w:val="22"/>
+            <w14:ligatures w14:val="standardContextual"/>
+          </w:rPr>
+          <w:tab/>
+        </w:r>
+        <w:r>
+          <w:rPr>
+            <w:rStyle w:val="Lienhypertexte"/>
+            <w:noProof/>
+          </w:rPr>
+          <w:t>Charger des données</w:t>
+        </w:r>
+        <w:r>
+          <w:rPr>
+            <w:noProof/>
+            <w:webHidden/>
+          </w:rPr>
+          <w:tab/>
+        </w:r>
+        <w:r>
+          <w:rPr>
+            <w:noProof/>
+            <w:webHidden/>
+          </w:rPr>
+          <w:fldChar w:fldCharType="begin"/>
+        </w:r>
+        <w:r>
+          <w:rPr>
+            <w:noProof/>
+            <w:webHidden/>
+          </w:rPr>
+          <w:instrText xml:space="preserve"> PAGEREF _Toc194303219 \h </w:instrText>
+        </w:r>
+        <w:r>
+          <w:rPr>
+            <w:noProof/>
+            <w:webHidden/>
+          </w:rPr>
+        </w:r>
+        <w:r>
+          <w:rPr>
+            <w:noProof/>
+            <w:webHidden/>
+          </w:rPr>
+          <w:fldChar w:fldCharType="separate"/>
+        </w:r>
+        <w:r>
+          <w:rPr>
+            <w:noProof/>
+            <w:webHidden/>
+          </w:rPr>
+          <w:t>11</w:t>
+        </w:r>
+        <w:r>
+          <w:rPr>
+            <w:noProof/>
+            <w:webHidden/>
+          </w:rPr>
+          <w:fldChar w:fldCharType="end"/>
+        </w:r>
+      </w:hyperlink>
+    </w:p>
+    <w:p>
+      <w:pPr>
+        <w:pStyle w:val="TM10"/>
+        <w:tabs>
+          <w:tab w:val="left" w:pos="400"/>
+          <w:tab w:val="right" w:leader="dot" w:pos="9060"/>
+        </w:tabs>
+        <w:rPr>
+          <w:rFonts w:eastAsiaTheme="minorEastAsia" w:cstheme="minorBidi"/>
+          <w:b w:val="0"/>
+          <w:bCs w:val="0"/>
+          <w:caps w:val="0"/>
+          <w:noProof/>
+          <w:kern w:val="2"/>
+          <w:sz w:val="22"/>
+          <w:szCs w:val="22"/>
+          <w14:ligatures w14:val="standardContextual"/>
+        </w:rPr>
+      </w:pPr>
+      <w:hyperlink w:anchor="_Toc194303220" w:history="1">
+        <w:r>
+          <w:rPr>
+            <w:rStyle w:val="Lienhypertexte"/>
+            <w:noProof/>
+          </w:rPr>
+          <w:t>6</w:t>
+        </w:r>
+        <w:r>
+          <w:rPr>
+            <w:rFonts w:eastAsiaTheme="minorEastAsia" w:cstheme="minorBidi"/>
+            <w:b w:val="0"/>
+            <w:bCs w:val="0"/>
+            <w:caps w:val="0"/>
+            <w:noProof/>
+            <w:kern w:val="2"/>
+            <w:sz w:val="22"/>
+            <w:szCs w:val="22"/>
+            <w14:ligatures w14:val="standardContextual"/>
+          </w:rPr>
+          <w:tab/>
+        </w:r>
+        <w:r>
+          <w:rPr>
+            <w:rStyle w:val="Lienhypertexte"/>
+            <w:noProof/>
+          </w:rPr>
+          <w:t>Mettre en place une stratégie de sauvegardes et de restauration</w:t>
+        </w:r>
+        <w:r>
+          <w:rPr>
+            <w:noProof/>
+            <w:webHidden/>
+          </w:rPr>
+          <w:tab/>
+        </w:r>
+        <w:r>
+          <w:rPr>
+            <w:noProof/>
+            <w:webHidden/>
+          </w:rPr>
+          <w:fldChar w:fldCharType="begin"/>
+        </w:r>
+        <w:r>
+          <w:rPr>
+            <w:noProof/>
+            <w:webHidden/>
+          </w:rPr>
+          <w:instrText xml:space="preserve"> PAGEREF _Toc194303220 \h </w:instrText>
+        </w:r>
+        <w:r>
+          <w:rPr>
+            <w:noProof/>
+            <w:webHidden/>
+          </w:rPr>
+        </w:r>
+        <w:r>
+          <w:rPr>
+            <w:noProof/>
+            <w:webHidden/>
+          </w:rPr>
+          <w:fldChar w:fldCharType="separate"/>
+        </w:r>
+        <w:r>
+          <w:rPr>
+            <w:noProof/>
+            <w:webHidden/>
+          </w:rPr>
+          <w:t>11</w:t>
+        </w:r>
+        <w:r>
+          <w:rPr>
+            <w:noProof/>
+            <w:webHidden/>
+          </w:rPr>
+          <w:fldChar w:fldCharType="end"/>
+        </w:r>
+      </w:hyperlink>
+    </w:p>
+    <w:p>
+      <w:pPr>
+        <w:pStyle w:val="TM10"/>
+        <w:tabs>
+          <w:tab w:val="left" w:pos="400"/>
+          <w:tab w:val="right" w:leader="dot" w:pos="9060"/>
+        </w:tabs>
+        <w:rPr>
+          <w:rFonts w:eastAsiaTheme="minorEastAsia" w:cstheme="minorBidi"/>
+          <w:b w:val="0"/>
+          <w:bCs w:val="0"/>
+          <w:caps w:val="0"/>
+          <w:noProof/>
+          <w:kern w:val="2"/>
+          <w:sz w:val="22"/>
+          <w:szCs w:val="22"/>
+          <w14:ligatures w14:val="standardContextual"/>
+        </w:rPr>
+      </w:pPr>
+      <w:hyperlink w:anchor="_Toc194303221" w:history="1">
+        <w:r>
+          <w:rPr>
+            <w:rStyle w:val="Lienhypertexte"/>
+            <w:noProof/>
+          </w:rPr>
+          <w:t>7</w:t>
+        </w:r>
+        <w:r>
+          <w:rPr>
+            <w:rFonts w:eastAsiaTheme="minorEastAsia" w:cstheme="minorBidi"/>
+            <w:b w:val="0"/>
+            <w:bCs w:val="0"/>
+            <w:caps w:val="0"/>
+            <w:noProof/>
+            <w:kern w:val="2"/>
+            <w:sz w:val="22"/>
+            <w:szCs w:val="22"/>
+            <w14:ligatures w14:val="standardContextual"/>
+          </w:rPr>
+          <w:tab/>
+        </w:r>
+        <w:r>
+          <w:rPr>
+            <w:rStyle w:val="Lienhypertexte"/>
+            <w:noProof/>
+          </w:rPr>
+          <w:t>Requêtes SQL</w:t>
+        </w:r>
+        <w:r>
+          <w:rPr>
+            <w:noProof/>
+            <w:webHidden/>
+          </w:rPr>
+          <w:tab/>
+        </w:r>
+        <w:r>
+          <w:rPr>
+            <w:noProof/>
+            <w:webHidden/>
+          </w:rPr>
+          <w:fldChar w:fldCharType="begin"/>
+        </w:r>
+        <w:r>
+          <w:rPr>
+            <w:noProof/>
+            <w:webHidden/>
+          </w:rPr>
+          <w:instrText xml:space="preserve"> PAGEREF _Toc194303221 \h </w:instrText>
+        </w:r>
+        <w:r>
+          <w:rPr>
+            <w:noProof/>
+            <w:webHidden/>
+          </w:rPr>
+        </w:r>
+        <w:r>
+          <w:rPr>
+            <w:noProof/>
+            <w:webHidden/>
+          </w:rPr>
+          <w:fldChar w:fldCharType="separate"/>
+        </w:r>
+        <w:r>
+          <w:rPr>
+            <w:noProof/>
+            <w:webHidden/>
+          </w:rPr>
+          <w:t>11</w:t>
+        </w:r>
+        <w:r>
+          <w:rPr>
+            <w:noProof/>
+            <w:webHidden/>
+          </w:rPr>
+          <w:fldChar w:fldCharType="end"/>
+        </w:r>
+      </w:hyperlink>
+    </w:p>
+    <w:p>
+      <w:pPr>
+        <w:pStyle w:val="TM10"/>
+        <w:tabs>
+          <w:tab w:val="left" w:pos="400"/>
+          <w:tab w:val="right" w:leader="dot" w:pos="9060"/>
+        </w:tabs>
+        <w:rPr>
+          <w:rFonts w:eastAsiaTheme="minorEastAsia" w:cstheme="minorBidi"/>
+          <w:b w:val="0"/>
+          <w:bCs w:val="0"/>
+          <w:caps w:val="0"/>
+          <w:noProof/>
+          <w:kern w:val="2"/>
+          <w:sz w:val="22"/>
+          <w:szCs w:val="22"/>
+          <w14:ligatures w14:val="standardContextual"/>
+        </w:rPr>
+      </w:pPr>
+      <w:hyperlink w:anchor="_Toc194303222" w:history="1">
+        <w:r>
+          <w:rPr>
+            <w:rStyle w:val="Lienhypertexte"/>
+            <w:noProof/>
+          </w:rPr>
+          <w:t>8</w:t>
+        </w:r>
+        <w:r>
+          <w:rPr>
+            <w:rFonts w:eastAsiaTheme="minorEastAsia" w:cstheme="minorBidi"/>
+            <w:b w:val="0"/>
+            <w:bCs w:val="0"/>
+            <w:caps w:val="0"/>
+            <w:noProof/>
+            <w:kern w:val="2"/>
+            <w:sz w:val="22"/>
+            <w:szCs w:val="22"/>
+            <w14:ligatures w14:val="standardContextual"/>
+          </w:rPr>
+          <w:tab/>
+        </w:r>
+        <w:r>
+          <w:rPr>
+            <w:rStyle w:val="Lienhypertexte"/>
+            <w:noProof/>
+          </w:rPr>
+          <w:t>Index</w:t>
+        </w:r>
+        <w:r>
+          <w:rPr>
+            <w:noProof/>
+            <w:webHidden/>
+          </w:rPr>
+          <w:tab/>
+        </w:r>
+        <w:r>
+          <w:rPr>
+            <w:noProof/>
+            <w:webHidden/>
+          </w:rPr>
+          <w:fldChar w:fldCharType="begin"/>
+        </w:r>
+        <w:r>
+          <w:rPr>
+            <w:noProof/>
+            <w:webHidden/>
+          </w:rPr>
+          <w:instrText xml:space="preserve"> PAGEREF _Toc194303222 \h </w:instrText>
+        </w:r>
+        <w:r>
+          <w:rPr>
+            <w:noProof/>
+            <w:webHidden/>
+          </w:rPr>
+        </w:r>
+        <w:r>
+          <w:rPr>
+            <w:noProof/>
+            <w:webHidden/>
+          </w:rPr>
+          <w:fldChar w:fldCharType="separate"/>
+        </w:r>
+        <w:r>
+          <w:rPr>
+            <w:noProof/>
+            <w:webHidden/>
+          </w:rPr>
+          <w:t>11</w:t>
+        </w:r>
+        <w:r>
+          <w:rPr>
+            <w:noProof/>
+            <w:webHidden/>
+          </w:rPr>
+          <w:fldChar w:fldCharType="end"/>
+        </w:r>
+      </w:hyperlink>
+    </w:p>
+    <w:p>
+      <w:pPr>
+        <w:pStyle w:val="TM10"/>
+        <w:tabs>
+          <w:tab w:val="left" w:pos="400"/>
+          <w:tab w:val="right" w:leader="dot" w:pos="9060"/>
+        </w:tabs>
+        <w:rPr>
+          <w:rFonts w:eastAsiaTheme="minorEastAsia" w:cstheme="minorBidi"/>
+          <w:b w:val="0"/>
+          <w:bCs w:val="0"/>
+          <w:caps w:val="0"/>
+          <w:noProof/>
+          <w:kern w:val="2"/>
+          <w:sz w:val="22"/>
+          <w:szCs w:val="22"/>
+          <w14:ligatures w14:val="standardContextual"/>
+        </w:rPr>
+      </w:pPr>
+      <w:hyperlink w:anchor="_Toc194303223" w:history="1">
+        <w:r>
+          <w:rPr>
+            <w:rStyle w:val="Lienhypertexte"/>
+            <w:noProof/>
+          </w:rPr>
+          <w:t>9</w:t>
+        </w:r>
+        <w:r>
+          <w:rPr>
+            <w:rFonts w:eastAsiaTheme="minorEastAsia" w:cstheme="minorBidi"/>
+            <w:b w:val="0"/>
+            <w:bCs w:val="0"/>
+            <w:caps w:val="0"/>
+            <w:noProof/>
+            <w:kern w:val="2"/>
+            <w:sz w:val="22"/>
+            <w:szCs w:val="22"/>
+            <w14:ligatures w14:val="standardContextual"/>
+          </w:rPr>
+          <w:tab/>
+        </w:r>
+        <w:r>
+          <w:rPr>
+            <w:rStyle w:val="Lienhypertexte"/>
+            <w:noProof/>
+          </w:rPr>
+          <w:t>Utilisateurs et rôles</w:t>
+        </w:r>
+        <w:r>
+          <w:rPr>
+            <w:noProof/>
+            <w:webHidden/>
+          </w:rPr>
+          <w:tab/>
+        </w:r>
+        <w:r>
+          <w:rPr>
+            <w:noProof/>
+            <w:webHidden/>
+          </w:rPr>
+          <w:fldChar w:fldCharType="begin"/>
+        </w:r>
+        <w:r>
+          <w:rPr>
+            <w:noProof/>
+            <w:webHidden/>
+          </w:rPr>
+          <w:instrText xml:space="preserve"> PAGEREF _Toc194303223 \h </w:instrText>
+        </w:r>
+        <w:r>
+          <w:rPr>
+            <w:noProof/>
+            <w:webHidden/>
+          </w:rPr>
+        </w:r>
+        <w:r>
+          <w:rPr>
+            <w:noProof/>
+            <w:webHidden/>
+          </w:rPr>
+          <w:fldChar w:fldCharType="separate"/>
+        </w:r>
+        <w:r>
+          <w:rPr>
+            <w:noProof/>
+            <w:webHidden/>
+          </w:rPr>
+          <w:t>11</w:t>
+        </w:r>
+        <w:r>
+          <w:rPr>
+            <w:noProof/>
+            <w:webHidden/>
+          </w:rPr>
+          <w:fldChar w:fldCharType="end"/>
+        </w:r>
+      </w:hyperlink>
+    </w:p>
+    <w:p>
+      <w:pPr>
+        <w:pStyle w:val="TM10"/>
+        <w:tabs>
+          <w:tab w:val="left" w:pos="600"/>
+          <w:tab w:val="right" w:leader="dot" w:pos="9060"/>
+        </w:tabs>
+        <w:rPr>
+          <w:rFonts w:eastAsiaTheme="minorEastAsia" w:cstheme="minorBidi"/>
+          <w:b w:val="0"/>
+          <w:bCs w:val="0"/>
+          <w:caps w:val="0"/>
+          <w:noProof/>
+          <w:kern w:val="2"/>
+          <w:sz w:val="22"/>
+          <w:szCs w:val="22"/>
+          <w14:ligatures w14:val="standardContextual"/>
+        </w:rPr>
+      </w:pPr>
+      <w:hyperlink w:anchor="_Toc194303224" w:history="1">
+        <w:r>
+          <w:rPr>
+            <w:rStyle w:val="Lienhypertexte"/>
+            <w:noProof/>
+          </w:rPr>
+          <w:t>10</w:t>
+        </w:r>
+        <w:r>
+          <w:rPr>
+            <w:rFonts w:eastAsiaTheme="minorEastAsia" w:cstheme="minorBidi"/>
+            <w:b w:val="0"/>
+            <w:bCs w:val="0"/>
+            <w:caps w:val="0"/>
+            <w:noProof/>
+            <w:kern w:val="2"/>
+            <w:sz w:val="22"/>
+            <w:szCs w:val="22"/>
+            <w14:ligatures w14:val="standardContextual"/>
+          </w:rPr>
+          <w:tab/>
+        </w:r>
+        <w:r>
+          <w:rPr>
+            <w:rStyle w:val="Lienhypertexte"/>
+            <w:noProof/>
+          </w:rPr>
+          <w:t>Transaction</w:t>
+        </w:r>
+        <w:r>
+          <w:rPr>
+            <w:noProof/>
+            <w:webHidden/>
+          </w:rPr>
+          <w:tab/>
+        </w:r>
+        <w:r>
+          <w:rPr>
+            <w:noProof/>
+            <w:webHidden/>
+          </w:rPr>
+          <w:fldChar w:fldCharType="begin"/>
+        </w:r>
+        <w:r>
+          <w:rPr>
+            <w:noProof/>
+            <w:webHidden/>
+          </w:rPr>
+          <w:instrText xml:space="preserve"> PAGEREF _Toc194303224 \h </w:instrText>
+        </w:r>
+        <w:r>
+          <w:rPr>
+            <w:noProof/>
+            <w:webHidden/>
+          </w:rPr>
+        </w:r>
+        <w:r>
+          <w:rPr>
+            <w:noProof/>
+            <w:webHidden/>
+          </w:rPr>
+          <w:fldChar w:fldCharType="separate"/>
+        </w:r>
+        <w:r>
+          <w:rPr>
+            <w:noProof/>
+            <w:webHidden/>
+          </w:rPr>
+          <w:t>11</w:t>
+        </w:r>
+        <w:r>
+          <w:rPr>
+            <w:noProof/>
+            <w:webHidden/>
+          </w:rPr>
+          <w:fldChar w:fldCharType="end"/>
+        </w:r>
+      </w:hyperlink>
+    </w:p>
+    <w:p>
+      <w:pPr>
+        <w:pStyle w:val="TM10"/>
+        <w:tabs>
+          <w:tab w:val="left" w:pos="600"/>
+          <w:tab w:val="right" w:leader="dot" w:pos="9060"/>
+        </w:tabs>
+        <w:rPr>
+          <w:rFonts w:eastAsiaTheme="minorEastAsia" w:cstheme="minorBidi"/>
+          <w:b w:val="0"/>
+          <w:bCs w:val="0"/>
+          <w:caps w:val="0"/>
+          <w:noProof/>
+          <w:kern w:val="2"/>
+          <w:sz w:val="22"/>
+          <w:szCs w:val="22"/>
+          <w14:ligatures w14:val="standardContextual"/>
+        </w:rPr>
+      </w:pPr>
+      <w:hyperlink w:anchor="_Toc194303225" w:history="1">
+        <w:r>
+          <w:rPr>
+            <w:rStyle w:val="Lienhypertexte"/>
+            <w:noProof/>
+            <w:lang w:val="en-US"/>
+          </w:rPr>
+          <w:t>11</w:t>
+        </w:r>
+        <w:r>
+          <w:rPr>
+            <w:rFonts w:eastAsiaTheme="minorEastAsia" w:cstheme="minorBidi"/>
+            <w:b w:val="0"/>
+            <w:bCs w:val="0"/>
+            <w:caps w:val="0"/>
+            <w:noProof/>
+            <w:kern w:val="2"/>
+            <w:sz w:val="22"/>
+            <w:szCs w:val="22"/>
+            <w14:ligatures w14:val="standardContextual"/>
+          </w:rPr>
+          <w:tab/>
+        </w:r>
+        <w:r>
+          <w:rPr>
+            <w:rStyle w:val="Lienhypertexte"/>
+            <w:noProof/>
+            <w:lang w:val="en-US"/>
+          </w:rPr>
+          <w:t>Conclusion</w:t>
+        </w:r>
+        <w:r>
+          <w:rPr>
+            <w:noProof/>
+            <w:webHidden/>
+          </w:rPr>
+          <w:tab/>
+        </w:r>
+        <w:r>
+          <w:rPr>
+            <w:noProof/>
+            <w:webHidden/>
+          </w:rPr>
+          <w:fldChar w:fldCharType="begin"/>
+        </w:r>
+        <w:r>
+          <w:rPr>
+            <w:noProof/>
+            <w:webHidden/>
+          </w:rPr>
+          <w:instrText xml:space="preserve"> PAGEREF _Toc194303225 \h </w:instrText>
+        </w:r>
+        <w:r>
+          <w:rPr>
+            <w:noProof/>
+            <w:webHidden/>
+          </w:rPr>
+        </w:r>
+        <w:r>
+          <w:rPr>
+            <w:noProof/>
+            <w:webHidden/>
+          </w:rPr>
+          <w:fldChar w:fldCharType="separate"/>
+        </w:r>
+        <w:r>
+          <w:rPr>
+            <w:noProof/>
+            <w:webHidden/>
+          </w:rPr>
+          <w:t>11</w:t>
+        </w:r>
+        <w:r>
+          <w:rPr>
+            <w:noProof/>
+            <w:webHidden/>
+          </w:rPr>
+          <w:fldChar w:fldCharType="end"/>
+        </w:r>
+      </w:hyperlink>
+    </w:p>
+    <w:p>
+      <w:pPr>
+        <w:pStyle w:val="TM2"/>
+        <w:tabs>
+          <w:tab w:val="left" w:pos="800"/>
+          <w:tab w:val="right" w:leader="dot" w:pos="9060"/>
+        </w:tabs>
+        <w:rPr>
+          <w:rFonts w:eastAsiaTheme="minorEastAsia" w:cstheme="minorBidi"/>
+          <w:smallCaps w:val="0"/>
+          <w:noProof/>
+          <w:kern w:val="2"/>
+          <w:sz w:val="22"/>
+          <w:szCs w:val="22"/>
+          <w14:ligatures w14:val="standardContextual"/>
+        </w:rPr>
+      </w:pPr>
+      <w:hyperlink w:anchor="_Toc194303226" w:history="1">
+        <w:r>
+          <w:rPr>
+            <w:rStyle w:val="Lienhypertexte"/>
+            <w:noProof/>
+          </w:rPr>
+          <w:t>11.1</w:t>
+        </w:r>
+        <w:r>
+          <w:rPr>
+            <w:rFonts w:eastAsiaTheme="minorEastAsia" w:cstheme="minorBidi"/>
+            <w:smallCaps w:val="0"/>
+            <w:noProof/>
+            <w:kern w:val="2"/>
+            <w:sz w:val="22"/>
+            <w:szCs w:val="22"/>
+            <w14:ligatures w14:val="standardContextual"/>
+          </w:rPr>
+          <w:tab/>
+        </w:r>
+        <w:r>
+          <w:rPr>
+            <w:rStyle w:val="Lienhypertexte"/>
+            <w:noProof/>
+          </w:rPr>
+          <w:t>Conclusion personnelle</w:t>
+        </w:r>
+        <w:r>
+          <w:rPr>
+            <w:noProof/>
+            <w:webHidden/>
+          </w:rPr>
+          <w:tab/>
+        </w:r>
+        <w:r>
+          <w:rPr>
+            <w:noProof/>
+            <w:webHidden/>
+          </w:rPr>
+          <w:fldChar w:fldCharType="begin"/>
+        </w:r>
+        <w:r>
+          <w:rPr>
+            <w:noProof/>
+            <w:webHidden/>
+          </w:rPr>
+          <w:instrText xml:space="preserve"> PAGEREF _Toc194303226 \h </w:instrText>
+        </w:r>
+        <w:r>
+          <w:rPr>
+            <w:noProof/>
+            <w:webHidden/>
+          </w:rPr>
+        </w:r>
+        <w:r>
+          <w:rPr>
+            <w:noProof/>
+            <w:webHidden/>
+          </w:rPr>
+          <w:fldChar w:fldCharType="separate"/>
+        </w:r>
+        <w:r>
+          <w:rPr>
+            <w:noProof/>
+            <w:webHidden/>
+          </w:rPr>
+          <w:t>11</w:t>
+        </w:r>
+        <w:r>
+          <w:rPr>
+            <w:noProof/>
+            <w:webHidden/>
+          </w:rPr>
+          <w:fldChar w:fldCharType="end"/>
+        </w:r>
+      </w:hyperlink>
+    </w:p>
+    <w:p>
+      <w:pPr>
+        <w:pStyle w:val="TM10"/>
+        <w:tabs>
+          <w:tab w:val="right" w:leader="dot" w:pos="9060"/>
+        </w:tabs>
+        <w:rPr>
+          <w:rFonts w:eastAsiaTheme="minorEastAsia" w:cstheme="minorBidi"/>
+          <w:b w:val="0"/>
+          <w:bCs w:val="0"/>
+          <w:caps w:val="0"/>
+          <w:noProof/>
+          <w:kern w:val="2"/>
+          <w:sz w:val="22"/>
+          <w:szCs w:val="22"/>
+          <w14:ligatures w14:val="standardContextual"/>
+        </w:rPr>
+      </w:pPr>
+      <w:hyperlink w:anchor="_Toc194303227" w:history="1">
+        <w:r>
+          <w:rPr>
+            <w:rStyle w:val="Lienhypertexte"/>
+            <w:noProof/>
+          </w:rPr>
+          <w:t>Table des illustrations</w:t>
+        </w:r>
+        <w:r>
+          <w:rPr>
+            <w:noProof/>
+            <w:webHidden/>
+          </w:rPr>
+          <w:tab/>
+        </w:r>
+        <w:r>
+          <w:rPr>
+            <w:noProof/>
+            <w:webHidden/>
+          </w:rPr>
+          <w:fldChar w:fldCharType="begin"/>
+        </w:r>
+        <w:r>
+          <w:rPr>
+            <w:noProof/>
+            <w:webHidden/>
+          </w:rPr>
+          <w:instrText xml:space="preserve"> PAGEREF _Toc194303227 \h </w:instrText>
+        </w:r>
+        <w:r>
+          <w:rPr>
+            <w:noProof/>
+            <w:webHidden/>
+          </w:rPr>
+        </w:r>
+        <w:r>
+          <w:rPr>
+            <w:noProof/>
+            <w:webHidden/>
+          </w:rPr>
+          <w:fldChar w:fldCharType="separate"/>
+        </w:r>
+        <w:r>
+          <w:rPr>
+            <w:noProof/>
+            <w:webHidden/>
+          </w:rPr>
+          <w:t>12</w:t>
+        </w:r>
+        <w:r>
+          <w:rPr>
+            <w:noProof/>
+            <w:webHidden/>
+          </w:rPr>
+          <w:fldChar w:fldCharType="end"/>
+        </w:r>
+      </w:hyperlink>
+    </w:p>
+    <w:p>
+      <w:pPr>
+        <w:pStyle w:val="TM10"/>
+        <w:tabs>
+          <w:tab w:val="right" w:leader="dot" w:pos="9060"/>
+        </w:tabs>
+        <w:rPr>
+          <w:rFonts w:eastAsiaTheme="minorEastAsia" w:cstheme="minorBidi"/>
+          <w:b w:val="0"/>
+          <w:bCs w:val="0"/>
+          <w:caps w:val="0"/>
+          <w:noProof/>
+          <w:kern w:val="2"/>
+          <w:sz w:val="22"/>
+          <w:szCs w:val="22"/>
+          <w14:ligatures w14:val="standardContextual"/>
+        </w:rPr>
+      </w:pPr>
+      <w:hyperlink w:anchor="_Toc194303228" w:history="1">
+        <w:r>
+          <w:rPr>
+            <w:rStyle w:val="Lienhypertexte"/>
+            <w:noProof/>
+          </w:rPr>
           <w:t>Bibliographie</w:t>
         </w:r>
         <w:r>
@@ -762,7 +2542,7 @@
             <w:noProof/>
             <w:webHidden/>
           </w:rPr>
-          <w:instrText xml:space="preserve"> PAGEREF _Toc194301926 \h </w:instrText>
+          <w:instrText xml:space="preserve"> PAGEREF _Toc194303228 \h </w:instrText>
         </w:r>
         <w:r>
           <w:rPr>
@@ -782,7 +2562,7 @@
             <w:noProof/>
             <w:webHidden/>
           </w:rPr>
-          <w:t>5</w:t>
+          <w:t>13</w:t>
         </w:r>
         <w:r>
           <w:rPr>
@@ -847,7 +2627,7 @@
       <w:pPr>
         <w:pStyle w:val="Titre1"/>
       </w:pPr>
-      <w:bookmarkStart w:id="1" w:name="_Toc194301920"/>
+      <w:bookmarkStart w:id="1" w:name="_Toc194303204"/>
       <w:r>
         <w:lastRenderedPageBreak/>
         <w:t>Introduction</w:t>
@@ -867,7 +2647,7 @@
       <w:pPr>
         <w:pStyle w:val="Titre2"/>
       </w:pPr>
-      <w:bookmarkStart w:id="2" w:name="_Toc194301921"/>
+      <w:bookmarkStart w:id="2" w:name="_Toc194303205"/>
       <w:r>
         <w:t>Objectif</w:t>
       </w:r>
@@ -899,7 +2679,7 @@
           <w:b/>
         </w:rPr>
       </w:pPr>
-      <w:bookmarkStart w:id="3" w:name="_Toc194301922"/>
+      <w:bookmarkStart w:id="3" w:name="_Toc194303206"/>
       <w:r>
         <w:rPr>
           <w:rStyle w:val="lev"/>
@@ -914,6 +2694,7 @@
         </w:rPr>
         <w:t>t</w:t>
       </w:r>
+      <w:bookmarkEnd w:id="3"/>
     </w:p>
     <w:p>
       <w:pPr>
@@ -1870,10 +3651,11 @@
       <w:pPr>
         <w:pStyle w:val="Titre1"/>
       </w:pPr>
+      <w:bookmarkStart w:id="4" w:name="_Toc194303207"/>
       <w:r>
         <w:t>Travail à réaliser</w:t>
       </w:r>
-      <w:bookmarkEnd w:id="3"/>
+      <w:bookmarkEnd w:id="4"/>
     </w:p>
     <w:p>
       <w:pPr>
@@ -1917,9 +3699,11 @@
       <w:pPr>
         <w:pStyle w:val="Titre2"/>
       </w:pPr>
+      <w:bookmarkStart w:id="5" w:name="_Toc194303208"/>
       <w:r>
         <w:t>Réaliser la modélisation avec la méthode MERISE</w:t>
       </w:r>
+      <w:bookmarkEnd w:id="5"/>
     </w:p>
     <w:p/>
     <w:p>
@@ -2084,9 +3868,11 @@
       <w:pPr>
         <w:pStyle w:val="Titre2"/>
       </w:pPr>
+      <w:bookmarkStart w:id="6" w:name="_Toc194303209"/>
       <w:r>
         <w:t>Création des tables de la base de données</w:t>
       </w:r>
+      <w:bookmarkEnd w:id="6"/>
     </w:p>
     <w:p/>
     <w:p>
@@ -2201,9 +3987,11 @@
       <w:pPr>
         <w:pStyle w:val="Titre2"/>
       </w:pPr>
+      <w:bookmarkStart w:id="7" w:name="_Toc194303210"/>
       <w:r>
         <w:t>Charger des données</w:t>
       </w:r>
+      <w:bookmarkEnd w:id="7"/>
     </w:p>
     <w:p/>
     <w:p>
@@ -2625,9 +4413,11 @@
       <w:pPr>
         <w:pStyle w:val="Titre2"/>
       </w:pPr>
+      <w:bookmarkStart w:id="8" w:name="_Toc194303211"/>
       <w:r>
         <w:t>Mettre en place une stratégie de sauvegardes et de restauration</w:t>
       </w:r>
+      <w:bookmarkEnd w:id="8"/>
     </w:p>
     <w:p>
       <w:pPr>
@@ -2990,14 +4780,12 @@
         </w:rPr>
         <w:t xml:space="preserve">A l’aide de mes backups, </w:t>
       </w:r>
-      <w:proofErr w:type="gramStart"/>
-      <w:r>
-        <w:rPr>
-          <w:rFonts w:ascii="Century Gothic" w:hAnsi="Century Gothic"/>
-        </w:rPr>
-        <w:t>je suis en capacité</w:t>
-      </w:r>
-      <w:proofErr w:type="gramEnd"/>
+      <w:r>
+        <w:rPr>
+          <w:rFonts w:ascii="Century Gothic" w:hAnsi="Century Gothic"/>
+        </w:rPr>
+        <w:t>j’ai la capacité</w:t>
+      </w:r>
       <w:r>
         <w:rPr>
           <w:rFonts w:ascii="Century Gothic" w:hAnsi="Century Gothic"/>
@@ -3044,10 +4832,12 @@
       <w:pPr>
         <w:pStyle w:val="Titre2"/>
       </w:pPr>
+      <w:bookmarkStart w:id="9" w:name="_Toc194303212"/>
       <w:r>
         <w:lastRenderedPageBreak/>
         <w:t>Requêtes SQL</w:t>
       </w:r>
+      <w:bookmarkEnd w:id="9"/>
     </w:p>
     <w:p>
       <w:pPr>
@@ -4329,8 +6119,13 @@
       <w:pPr>
         <w:pStyle w:val="Titre2"/>
       </w:pPr>
-      <w:r>
-        <w:t xml:space="preserve">Index </w:t>
+      <w:bookmarkStart w:id="10" w:name="_Toc194303213"/>
+      <w:r>
+        <w:t>Index</w:t>
+      </w:r>
+      <w:bookmarkEnd w:id="10"/>
+      <w:r>
+        <w:t xml:space="preserve"> </w:t>
       </w:r>
     </w:p>
     <w:p>
@@ -5073,9 +6868,11 @@
       <w:pPr>
         <w:pStyle w:val="Titre2"/>
       </w:pPr>
+      <w:bookmarkStart w:id="11" w:name="_Toc194303214"/>
       <w:r>
         <w:t>Utilisateurs et rôles</w:t>
       </w:r>
+      <w:bookmarkEnd w:id="11"/>
     </w:p>
     <w:p>
       <w:pPr>
@@ -6262,8 +8059,13 @@
       <w:pPr>
         <w:pStyle w:val="Titre2"/>
       </w:pPr>
-      <w:r>
-        <w:t xml:space="preserve">Transaction </w:t>
+      <w:bookmarkStart w:id="12" w:name="_Toc194303215"/>
+      <w:r>
+        <w:t>Transaction</w:t>
+      </w:r>
+      <w:bookmarkEnd w:id="12"/>
+      <w:r>
+        <w:t xml:space="preserve"> </w:t>
       </w:r>
     </w:p>
     <w:p/>
@@ -6652,9 +8454,11 @@
       <w:pPr>
         <w:pStyle w:val="Titre2"/>
       </w:pPr>
+      <w:bookmarkStart w:id="13" w:name="_Toc194303216"/>
       <w:r>
         <w:t>Utilisation de l’IA</w:t>
       </w:r>
+      <w:bookmarkEnd w:id="13"/>
     </w:p>
     <w:p>
       <w:pPr>
@@ -6697,6 +8501,115 @@
     </w:p>
     <w:p>
       <w:pPr>
+        <w:rPr>
+          <w:rFonts w:ascii="Century Gothic" w:hAnsi="Century Gothic"/>
+          <w:iCs/>
+        </w:rPr>
+      </w:pPr>
+      <w:r>
+        <w:rPr>
+          <w:rFonts w:ascii="Century Gothic" w:hAnsi="Century Gothic"/>
+        </w:rPr>
+        <w:br w:type="page"/>
+      </w:r>
+    </w:p>
+    <w:p>
+      <w:pPr>
+        <w:pStyle w:val="paragraphe1"/>
+        <w:ind w:left="0"/>
+        <w:rPr>
+          <w:rFonts w:ascii="Century Gothic" w:hAnsi="Century Gothic"/>
+        </w:rPr>
+      </w:pPr>
+    </w:p>
+    <w:p>
+      <w:pPr>
+        <w:pStyle w:val="Titre1"/>
+      </w:pPr>
+      <w:bookmarkStart w:id="14" w:name="_Toc194303217"/>
+      <w:r>
+        <w:t>L</w:t>
+      </w:r>
+      <w:r>
+        <w:t>a modélisation avec la méthode MERISE</w:t>
+      </w:r>
+      <w:bookmarkEnd w:id="14"/>
+    </w:p>
+    <w:p>
+      <w:pPr>
+        <w:pStyle w:val="Titre1"/>
+      </w:pPr>
+      <w:bookmarkStart w:id="15" w:name="_Toc194303218"/>
+      <w:r>
+        <w:t>Création des tables de la base de données</w:t>
+      </w:r>
+      <w:bookmarkEnd w:id="15"/>
+    </w:p>
+    <w:p>
+      <w:pPr>
+        <w:pStyle w:val="Titre1"/>
+      </w:pPr>
+      <w:bookmarkStart w:id="16" w:name="_Toc194303219"/>
+      <w:r>
+        <w:t>Charger des données</w:t>
+      </w:r>
+      <w:bookmarkEnd w:id="16"/>
+    </w:p>
+    <w:p>
+      <w:pPr>
+        <w:pStyle w:val="Titre1"/>
+      </w:pPr>
+      <w:bookmarkStart w:id="17" w:name="_Toc194303220"/>
+      <w:r>
+        <w:t>Mettre en place une stratégie de sauvegardes et de restauration</w:t>
+      </w:r>
+      <w:bookmarkEnd w:id="17"/>
+    </w:p>
+    <w:p>
+      <w:pPr>
+        <w:pStyle w:val="Titre1"/>
+      </w:pPr>
+      <w:bookmarkStart w:id="18" w:name="_Toc194303221"/>
+      <w:r>
+        <w:t>Requêtes SQL</w:t>
+      </w:r>
+      <w:bookmarkEnd w:id="18"/>
+    </w:p>
+    <w:p>
+      <w:pPr>
+        <w:pStyle w:val="Titre1"/>
+      </w:pPr>
+      <w:bookmarkStart w:id="19" w:name="_Toc194303222"/>
+      <w:r>
+        <w:t>Index</w:t>
+      </w:r>
+      <w:bookmarkEnd w:id="19"/>
+    </w:p>
+    <w:p>
+      <w:pPr>
+        <w:pStyle w:val="Titre1"/>
+      </w:pPr>
+      <w:bookmarkStart w:id="20" w:name="_Toc194303223"/>
+      <w:r>
+        <w:t>Utilisateurs et rôles</w:t>
+      </w:r>
+      <w:bookmarkEnd w:id="20"/>
+    </w:p>
+    <w:p>
+      <w:pPr>
+        <w:pStyle w:val="Titre1"/>
+      </w:pPr>
+      <w:bookmarkStart w:id="21" w:name="_Toc194303224"/>
+      <w:r>
+        <w:t>Transaction</w:t>
+      </w:r>
+      <w:bookmarkEnd w:id="21"/>
+      <w:r>
+        <w:t xml:space="preserve"> </w:t>
+      </w:r>
+    </w:p>
+    <w:p>
+      <w:pPr>
         <w:pStyle w:val="Corpsdetexte"/>
       </w:pPr>
     </w:p>
@@ -6707,28 +8620,27 @@
           <w:lang w:val="en-US"/>
         </w:rPr>
       </w:pPr>
-      <w:bookmarkStart w:id="4" w:name="_Toc194301923"/>
+      <w:bookmarkStart w:id="22" w:name="_Toc194303225"/>
       <w:r>
         <w:rPr>
           <w:lang w:val="en-US"/>
         </w:rPr>
-        <w:lastRenderedPageBreak/>
         <w:t>Conclusion</w:t>
       </w:r>
-      <w:bookmarkEnd w:id="4"/>
+      <w:bookmarkEnd w:id="22"/>
     </w:p>
     <w:p>
       <w:pPr>
         <w:pStyle w:val="Titre2"/>
       </w:pPr>
-      <w:bookmarkStart w:id="5" w:name="_Toc194301924"/>
+      <w:bookmarkStart w:id="23" w:name="_Toc194303226"/>
       <w:r>
         <w:t xml:space="preserve">Conclusion </w:t>
       </w:r>
       <w:r>
         <w:t>personnelle</w:t>
       </w:r>
-      <w:bookmarkEnd w:id="5"/>
+      <w:bookmarkEnd w:id="23"/>
     </w:p>
     <w:p>
       <w:pPr>
@@ -6753,12 +8665,12 @@
           <w:numId w:val="0"/>
         </w:numPr>
       </w:pPr>
-      <w:bookmarkStart w:id="6" w:name="_Toc194301925"/>
+      <w:bookmarkStart w:id="24" w:name="_Toc194303227"/>
       <w:r>
         <w:lastRenderedPageBreak/>
         <w:t>Table des illustrations</w:t>
       </w:r>
-      <w:bookmarkEnd w:id="6"/>
+      <w:bookmarkEnd w:id="24"/>
     </w:p>
     <w:p>
       <w:pPr>
@@ -6959,12 +8871,12 @@
           <w:numId w:val="0"/>
         </w:numPr>
       </w:pPr>
-      <w:bookmarkStart w:id="7" w:name="_Toc194301926"/>
+      <w:bookmarkStart w:id="25" w:name="_Toc194303228"/>
       <w:r>
         <w:lastRenderedPageBreak/>
         <w:t>Bibliographie</w:t>
       </w:r>
-      <w:bookmarkEnd w:id="7"/>
+      <w:bookmarkEnd w:id="25"/>
     </w:p>
     <w:p>
       <w:pPr>
@@ -7713,7 +9625,7 @@
         <v:path o:extrusionok="f" gradientshapeok="t" o:connecttype="rect"/>
         <o:lock v:ext="edit" aspectratio="t"/>
       </v:shapetype>
-      <v:shape id="_x0000_i1115" type="#_x0000_t75" style="width:11.25pt;height:11.25pt" o:bullet="t">
+      <v:shape id="_x0000_i1157" type="#_x0000_t75" style="width:11.25pt;height:11.25pt" o:bullet="t">
         <v:imagedata r:id="rId1" o:title="BD10263_"/>
       </v:shape>
     </w:pict>

</xml_diff>

<commit_message>
Excel : Journal de travail crée
</commit_message>
<xml_diff>
--- a/Christopher_Ristic_Rapport.docx
+++ b/Christopher_Ristic_Rapport.docx
@@ -176,7 +176,7 @@
         </w:rPr>
         <w:fldChar w:fldCharType="separate"/>
       </w:r>
-      <w:hyperlink w:anchor="_Toc194303204" w:history="1">
+      <w:hyperlink w:anchor="_Toc194303842" w:history="1">
         <w:r>
           <w:rPr>
             <w:rStyle w:val="Lienhypertexte"/>
@@ -224,7 +224,7 @@
             <w:noProof/>
             <w:webHidden/>
           </w:rPr>
-          <w:instrText xml:space="preserve"> PAGEREF _Toc194303204 \h </w:instrText>
+          <w:instrText xml:space="preserve"> PAGEREF _Toc194303842 \h </w:instrText>
         </w:r>
         <w:r>
           <w:rPr>
@@ -272,7 +272,7 @@
           <w14:ligatures w14:val="standardContextual"/>
         </w:rPr>
       </w:pPr>
-      <w:hyperlink w:anchor="_Toc194303205" w:history="1">
+      <w:hyperlink w:anchor="_Toc194303843" w:history="1">
         <w:r>
           <w:rPr>
             <w:rStyle w:val="Lienhypertexte"/>
@@ -297,21 +297,7 @@
             <w:rStyle w:val="Lienhypertexte"/>
             <w:noProof/>
           </w:rPr>
-          <w:t>Obje</w:t>
-        </w:r>
-        <w:r>
-          <w:rPr>
-            <w:rStyle w:val="Lienhypertexte"/>
-            <w:noProof/>
-          </w:rPr>
-          <w:t>c</w:t>
-        </w:r>
-        <w:r>
-          <w:rPr>
-            <w:rStyle w:val="Lienhypertexte"/>
-            <w:noProof/>
-          </w:rPr>
-          <w:t>tif</w:t>
+          <w:t>Objectif</w:t>
         </w:r>
         <w:r>
           <w:rPr>
@@ -332,7 +318,7 @@
             <w:noProof/>
             <w:webHidden/>
           </w:rPr>
-          <w:instrText xml:space="preserve"> PAGEREF _Toc194303205 \h </w:instrText>
+          <w:instrText xml:space="preserve"> PAGEREF _Toc194303843 \h </w:instrText>
         </w:r>
         <w:r>
           <w:rPr>
@@ -380,7 +366,7 @@
           <w14:ligatures w14:val="standardContextual"/>
         </w:rPr>
       </w:pPr>
-      <w:hyperlink w:anchor="_Toc194303206" w:history="1">
+      <w:hyperlink w:anchor="_Toc194303844" w:history="1">
         <w:r>
           <w:rPr>
             <w:rStyle w:val="Lienhypertexte"/>
@@ -426,7 +412,7 @@
             <w:noProof/>
             <w:webHidden/>
           </w:rPr>
-          <w:instrText xml:space="preserve"> PAGEREF _Toc194303206 \h </w:instrText>
+          <w:instrText xml:space="preserve"> PAGEREF _Toc194303844 \h </w:instrText>
         </w:r>
         <w:r>
           <w:rPr>
@@ -476,7 +462,7 @@
           <w14:ligatures w14:val="standardContextual"/>
         </w:rPr>
       </w:pPr>
-      <w:hyperlink w:anchor="_Toc194303207" w:history="1">
+      <w:hyperlink w:anchor="_Toc194303845" w:history="1">
         <w:r>
           <w:rPr>
             <w:rStyle w:val="Lienhypertexte"/>
@@ -524,7 +510,7 @@
             <w:noProof/>
             <w:webHidden/>
           </w:rPr>
-          <w:instrText xml:space="preserve"> PAGEREF _Toc194303207 \h </w:instrText>
+          <w:instrText xml:space="preserve"> PAGEREF _Toc194303845 \h </w:instrText>
         </w:r>
         <w:r>
           <w:rPr>
@@ -572,7 +558,7 @@
           <w14:ligatures w14:val="standardContextual"/>
         </w:rPr>
       </w:pPr>
-      <w:hyperlink w:anchor="_Toc194303208" w:history="1">
+      <w:hyperlink w:anchor="_Toc194303846" w:history="1">
         <w:r>
           <w:rPr>
             <w:rStyle w:val="Lienhypertexte"/>
@@ -597,35 +583,7 @@
             <w:rStyle w:val="Lienhypertexte"/>
             <w:noProof/>
           </w:rPr>
-          <w:t>Ré</w:t>
-        </w:r>
-        <w:r>
-          <w:rPr>
-            <w:rStyle w:val="Lienhypertexte"/>
-            <w:noProof/>
-          </w:rPr>
-          <w:t>a</w:t>
-        </w:r>
-        <w:r>
-          <w:rPr>
-            <w:rStyle w:val="Lienhypertexte"/>
-            <w:noProof/>
-          </w:rPr>
-          <w:t>liser la modélisation avec la méthode M</w:t>
-        </w:r>
-        <w:r>
-          <w:rPr>
-            <w:rStyle w:val="Lienhypertexte"/>
-            <w:noProof/>
-          </w:rPr>
-          <w:t>E</w:t>
-        </w:r>
-        <w:r>
-          <w:rPr>
-            <w:rStyle w:val="Lienhypertexte"/>
-            <w:noProof/>
-          </w:rPr>
-          <w:t>RISE</w:t>
+          <w:t>Réaliser la modélisation avec la méthode MERISE</w:t>
         </w:r>
         <w:r>
           <w:rPr>
@@ -646,7 +604,7 @@
             <w:noProof/>
             <w:webHidden/>
           </w:rPr>
-          <w:instrText xml:space="preserve"> PAGEREF _Toc194303208 \h </w:instrText>
+          <w:instrText xml:space="preserve"> PAGEREF _Toc194303846 \h </w:instrText>
         </w:r>
         <w:r>
           <w:rPr>
@@ -694,7 +652,7 @@
           <w14:ligatures w14:val="standardContextual"/>
         </w:rPr>
       </w:pPr>
-      <w:hyperlink w:anchor="_Toc194303209" w:history="1">
+      <w:hyperlink w:anchor="_Toc194303847" w:history="1">
         <w:r>
           <w:rPr>
             <w:rStyle w:val="Lienhypertexte"/>
@@ -740,7 +698,7 @@
             <w:noProof/>
             <w:webHidden/>
           </w:rPr>
-          <w:instrText xml:space="preserve"> PAGEREF _Toc194303209 \h </w:instrText>
+          <w:instrText xml:space="preserve"> PAGEREF _Toc194303847 \h </w:instrText>
         </w:r>
         <w:r>
           <w:rPr>
@@ -788,7 +746,7 @@
           <w14:ligatures w14:val="standardContextual"/>
         </w:rPr>
       </w:pPr>
-      <w:hyperlink w:anchor="_Toc194303210" w:history="1">
+      <w:hyperlink w:anchor="_Toc194303848" w:history="1">
         <w:r>
           <w:rPr>
             <w:rStyle w:val="Lienhypertexte"/>
@@ -834,7 +792,7 @@
             <w:noProof/>
             <w:webHidden/>
           </w:rPr>
-          <w:instrText xml:space="preserve"> PAGEREF _Toc194303210 \h </w:instrText>
+          <w:instrText xml:space="preserve"> PAGEREF _Toc194303848 \h </w:instrText>
         </w:r>
         <w:r>
           <w:rPr>
@@ -882,7 +840,7 @@
           <w14:ligatures w14:val="standardContextual"/>
         </w:rPr>
       </w:pPr>
-      <w:hyperlink w:anchor="_Toc194303211" w:history="1">
+      <w:hyperlink w:anchor="_Toc194303849" w:history="1">
         <w:r>
           <w:rPr>
             <w:rStyle w:val="Lienhypertexte"/>
@@ -928,7 +886,7 @@
             <w:noProof/>
             <w:webHidden/>
           </w:rPr>
-          <w:instrText xml:space="preserve"> PAGEREF _Toc194303211 \h </w:instrText>
+          <w:instrText xml:space="preserve"> PAGEREF _Toc194303849 \h </w:instrText>
         </w:r>
         <w:r>
           <w:rPr>
@@ -976,7 +934,7 @@
           <w14:ligatures w14:val="standardContextual"/>
         </w:rPr>
       </w:pPr>
-      <w:hyperlink w:anchor="_Toc194303212" w:history="1">
+      <w:hyperlink w:anchor="_Toc194303850" w:history="1">
         <w:r>
           <w:rPr>
             <w:rStyle w:val="Lienhypertexte"/>
@@ -1022,7 +980,7 @@
             <w:noProof/>
             <w:webHidden/>
           </w:rPr>
-          <w:instrText xml:space="preserve"> PAGEREF _Toc194303212 \h </w:instrText>
+          <w:instrText xml:space="preserve"> PAGEREF _Toc194303850 \h </w:instrText>
         </w:r>
         <w:r>
           <w:rPr>
@@ -1070,7 +1028,7 @@
           <w14:ligatures w14:val="standardContextual"/>
         </w:rPr>
       </w:pPr>
-      <w:hyperlink w:anchor="_Toc194303213" w:history="1">
+      <w:hyperlink w:anchor="_Toc194303851" w:history="1">
         <w:r>
           <w:rPr>
             <w:rStyle w:val="Lienhypertexte"/>
@@ -1116,7 +1074,7 @@
             <w:noProof/>
             <w:webHidden/>
           </w:rPr>
-          <w:instrText xml:space="preserve"> PAGEREF _Toc194303213 \h </w:instrText>
+          <w:instrText xml:space="preserve"> PAGEREF _Toc194303851 \h </w:instrText>
         </w:r>
         <w:r>
           <w:rPr>
@@ -1164,7 +1122,7 @@
           <w14:ligatures w14:val="standardContextual"/>
         </w:rPr>
       </w:pPr>
-      <w:hyperlink w:anchor="_Toc194303214" w:history="1">
+      <w:hyperlink w:anchor="_Toc194303852" w:history="1">
         <w:r>
           <w:rPr>
             <w:rStyle w:val="Lienhypertexte"/>
@@ -1210,7 +1168,7 @@
             <w:noProof/>
             <w:webHidden/>
           </w:rPr>
-          <w:instrText xml:space="preserve"> PAGEREF _Toc194303214 \h </w:instrText>
+          <w:instrText xml:space="preserve"> PAGEREF _Toc194303852 \h </w:instrText>
         </w:r>
         <w:r>
           <w:rPr>
@@ -1258,7 +1216,7 @@
           <w14:ligatures w14:val="standardContextual"/>
         </w:rPr>
       </w:pPr>
-      <w:hyperlink w:anchor="_Toc194303215" w:history="1">
+      <w:hyperlink w:anchor="_Toc194303853" w:history="1">
         <w:r>
           <w:rPr>
             <w:rStyle w:val="Lienhypertexte"/>
@@ -1304,7 +1262,7 @@
             <w:noProof/>
             <w:webHidden/>
           </w:rPr>
-          <w:instrText xml:space="preserve"> PAGEREF _Toc194303215 \h </w:instrText>
+          <w:instrText xml:space="preserve"> PAGEREF _Toc194303853 \h </w:instrText>
         </w:r>
         <w:r>
           <w:rPr>
@@ -1352,7 +1310,7 @@
           <w14:ligatures w14:val="standardContextual"/>
         </w:rPr>
       </w:pPr>
-      <w:hyperlink w:anchor="_Toc194303216" w:history="1">
+      <w:hyperlink w:anchor="_Toc194303854" w:history="1">
         <w:r>
           <w:rPr>
             <w:rStyle w:val="Lienhypertexte"/>
@@ -1398,7 +1356,7 @@
             <w:noProof/>
             <w:webHidden/>
           </w:rPr>
-          <w:instrText xml:space="preserve"> PAGEREF _Toc194303216 \h </w:instrText>
+          <w:instrText xml:space="preserve"> PAGEREF _Toc194303854 \h </w:instrText>
         </w:r>
         <w:r>
           <w:rPr>
@@ -1448,7 +1406,7 @@
           <w14:ligatures w14:val="standardContextual"/>
         </w:rPr>
       </w:pPr>
-      <w:hyperlink w:anchor="_Toc194303217" w:history="1">
+      <w:hyperlink w:anchor="_Toc194303855" w:history="1">
         <w:r>
           <w:rPr>
             <w:rStyle w:val="Lienhypertexte"/>
@@ -1475,21 +1433,7 @@
             <w:rStyle w:val="Lienhypertexte"/>
             <w:noProof/>
           </w:rPr>
-          <w:t>La mod</w:t>
-        </w:r>
-        <w:r>
-          <w:rPr>
-            <w:rStyle w:val="Lienhypertexte"/>
-            <w:noProof/>
-          </w:rPr>
-          <w:t>é</w:t>
-        </w:r>
-        <w:r>
-          <w:rPr>
-            <w:rStyle w:val="Lienhypertexte"/>
-            <w:noProof/>
-          </w:rPr>
-          <w:t>lisation avec la méthode MERISE</w:t>
+          <w:t>La modélisation avec la méthode MERISE</w:t>
         </w:r>
         <w:r>
           <w:rPr>
@@ -1510,7 +1454,7 @@
             <w:noProof/>
             <w:webHidden/>
           </w:rPr>
-          <w:instrText xml:space="preserve"> PAGEREF _Toc194303217 \h </w:instrText>
+          <w:instrText xml:space="preserve"> PAGEREF _Toc194303855 \h </w:instrText>
         </w:r>
         <w:r>
           <w:rPr>
@@ -1560,7 +1504,7 @@
           <w14:ligatures w14:val="standardContextual"/>
         </w:rPr>
       </w:pPr>
-      <w:hyperlink w:anchor="_Toc194303218" w:history="1">
+      <w:hyperlink w:anchor="_Toc194303856" w:history="1">
         <w:r>
           <w:rPr>
             <w:rStyle w:val="Lienhypertexte"/>
@@ -1608,7 +1552,7 @@
             <w:noProof/>
             <w:webHidden/>
           </w:rPr>
-          <w:instrText xml:space="preserve"> PAGEREF _Toc194303218 \h </w:instrText>
+          <w:instrText xml:space="preserve"> PAGEREF _Toc194303856 \h </w:instrText>
         </w:r>
         <w:r>
           <w:rPr>
@@ -1658,7 +1602,7 @@
           <w14:ligatures w14:val="standardContextual"/>
         </w:rPr>
       </w:pPr>
-      <w:hyperlink w:anchor="_Toc194303219" w:history="1">
+      <w:hyperlink w:anchor="_Toc194303857" w:history="1">
         <w:r>
           <w:rPr>
             <w:rStyle w:val="Lienhypertexte"/>
@@ -1706,7 +1650,7 @@
             <w:noProof/>
             <w:webHidden/>
           </w:rPr>
-          <w:instrText xml:space="preserve"> PAGEREF _Toc194303219 \h </w:instrText>
+          <w:instrText xml:space="preserve"> PAGEREF _Toc194303857 \h </w:instrText>
         </w:r>
         <w:r>
           <w:rPr>
@@ -1756,7 +1700,7 @@
           <w14:ligatures w14:val="standardContextual"/>
         </w:rPr>
       </w:pPr>
-      <w:hyperlink w:anchor="_Toc194303220" w:history="1">
+      <w:hyperlink w:anchor="_Toc194303858" w:history="1">
         <w:r>
           <w:rPr>
             <w:rStyle w:val="Lienhypertexte"/>
@@ -1804,7 +1748,7 @@
             <w:noProof/>
             <w:webHidden/>
           </w:rPr>
-          <w:instrText xml:space="preserve"> PAGEREF _Toc194303220 \h </w:instrText>
+          <w:instrText xml:space="preserve"> PAGEREF _Toc194303858 \h </w:instrText>
         </w:r>
         <w:r>
           <w:rPr>
@@ -1854,7 +1798,7 @@
           <w14:ligatures w14:val="standardContextual"/>
         </w:rPr>
       </w:pPr>
-      <w:hyperlink w:anchor="_Toc194303221" w:history="1">
+      <w:hyperlink w:anchor="_Toc194303859" w:history="1">
         <w:r>
           <w:rPr>
             <w:rStyle w:val="Lienhypertexte"/>
@@ -1902,7 +1846,7 @@
             <w:noProof/>
             <w:webHidden/>
           </w:rPr>
-          <w:instrText xml:space="preserve"> PAGEREF _Toc194303221 \h </w:instrText>
+          <w:instrText xml:space="preserve"> PAGEREF _Toc194303859 \h </w:instrText>
         </w:r>
         <w:r>
           <w:rPr>
@@ -1952,7 +1896,7 @@
           <w14:ligatures w14:val="standardContextual"/>
         </w:rPr>
       </w:pPr>
-      <w:hyperlink w:anchor="_Toc194303222" w:history="1">
+      <w:hyperlink w:anchor="_Toc194303860" w:history="1">
         <w:r>
           <w:rPr>
             <w:rStyle w:val="Lienhypertexte"/>
@@ -2000,7 +1944,7 @@
             <w:noProof/>
             <w:webHidden/>
           </w:rPr>
-          <w:instrText xml:space="preserve"> PAGEREF _Toc194303222 \h </w:instrText>
+          <w:instrText xml:space="preserve"> PAGEREF _Toc194303860 \h </w:instrText>
         </w:r>
         <w:r>
           <w:rPr>
@@ -2050,7 +1994,7 @@
           <w14:ligatures w14:val="standardContextual"/>
         </w:rPr>
       </w:pPr>
-      <w:hyperlink w:anchor="_Toc194303223" w:history="1">
+      <w:hyperlink w:anchor="_Toc194303861" w:history="1">
         <w:r>
           <w:rPr>
             <w:rStyle w:val="Lienhypertexte"/>
@@ -2098,7 +2042,7 @@
             <w:noProof/>
             <w:webHidden/>
           </w:rPr>
-          <w:instrText xml:space="preserve"> PAGEREF _Toc194303223 \h </w:instrText>
+          <w:instrText xml:space="preserve"> PAGEREF _Toc194303861 \h </w:instrText>
         </w:r>
         <w:r>
           <w:rPr>
@@ -2148,7 +2092,7 @@
           <w14:ligatures w14:val="standardContextual"/>
         </w:rPr>
       </w:pPr>
-      <w:hyperlink w:anchor="_Toc194303224" w:history="1">
+      <w:hyperlink w:anchor="_Toc194303862" w:history="1">
         <w:r>
           <w:rPr>
             <w:rStyle w:val="Lienhypertexte"/>
@@ -2196,7 +2140,7 @@
             <w:noProof/>
             <w:webHidden/>
           </w:rPr>
-          <w:instrText xml:space="preserve"> PAGEREF _Toc194303224 \h </w:instrText>
+          <w:instrText xml:space="preserve"> PAGEREF _Toc194303862 \h </w:instrText>
         </w:r>
         <w:r>
           <w:rPr>
@@ -2246,7 +2190,7 @@
           <w14:ligatures w14:val="standardContextual"/>
         </w:rPr>
       </w:pPr>
-      <w:hyperlink w:anchor="_Toc194303225" w:history="1">
+      <w:hyperlink w:anchor="_Toc194303863" w:history="1">
         <w:r>
           <w:rPr>
             <w:rStyle w:val="Lienhypertexte"/>
@@ -2296,7 +2240,7 @@
             <w:noProof/>
             <w:webHidden/>
           </w:rPr>
-          <w:instrText xml:space="preserve"> PAGEREF _Toc194303225 \h </w:instrText>
+          <w:instrText xml:space="preserve"> PAGEREF _Toc194303863 \h </w:instrText>
         </w:r>
         <w:r>
           <w:rPr>
@@ -2344,7 +2288,7 @@
           <w14:ligatures w14:val="standardContextual"/>
         </w:rPr>
       </w:pPr>
-      <w:hyperlink w:anchor="_Toc194303226" w:history="1">
+      <w:hyperlink w:anchor="_Toc194303864" w:history="1">
         <w:r>
           <w:rPr>
             <w:rStyle w:val="Lienhypertexte"/>
@@ -2390,7 +2334,7 @@
             <w:noProof/>
             <w:webHidden/>
           </w:rPr>
-          <w:instrText xml:space="preserve"> PAGEREF _Toc194303226 \h </w:instrText>
+          <w:instrText xml:space="preserve"> PAGEREF _Toc194303864 \h </w:instrText>
         </w:r>
         <w:r>
           <w:rPr>
@@ -2439,7 +2383,7 @@
           <w14:ligatures w14:val="standardContextual"/>
         </w:rPr>
       </w:pPr>
-      <w:hyperlink w:anchor="_Toc194303227" w:history="1">
+      <w:hyperlink w:anchor="_Toc194303865" w:history="1">
         <w:r>
           <w:rPr>
             <w:rStyle w:val="Lienhypertexte"/>
@@ -2466,7 +2410,7 @@
             <w:noProof/>
             <w:webHidden/>
           </w:rPr>
-          <w:instrText xml:space="preserve"> PAGEREF _Toc194303227 \h </w:instrText>
+          <w:instrText xml:space="preserve"> PAGEREF _Toc194303865 \h </w:instrText>
         </w:r>
         <w:r>
           <w:rPr>
@@ -2515,7 +2459,7 @@
           <w14:ligatures w14:val="standardContextual"/>
         </w:rPr>
       </w:pPr>
-      <w:hyperlink w:anchor="_Toc194303228" w:history="1">
+      <w:hyperlink w:anchor="_Toc194303866" w:history="1">
         <w:r>
           <w:rPr>
             <w:rStyle w:val="Lienhypertexte"/>
@@ -2542,7 +2486,7 @@
             <w:noProof/>
             <w:webHidden/>
           </w:rPr>
-          <w:instrText xml:space="preserve"> PAGEREF _Toc194303228 \h </w:instrText>
+          <w:instrText xml:space="preserve"> PAGEREF _Toc194303866 \h </w:instrText>
         </w:r>
         <w:r>
           <w:rPr>
@@ -2627,7 +2571,7 @@
       <w:pPr>
         <w:pStyle w:val="Titre1"/>
       </w:pPr>
-      <w:bookmarkStart w:id="1" w:name="_Toc194303204"/>
+      <w:bookmarkStart w:id="1" w:name="_Toc194303842"/>
       <w:r>
         <w:lastRenderedPageBreak/>
         <w:t>Introduction</w:t>
@@ -2647,7 +2591,7 @@
       <w:pPr>
         <w:pStyle w:val="Titre2"/>
       </w:pPr>
-      <w:bookmarkStart w:id="2" w:name="_Toc194303205"/>
+      <w:bookmarkStart w:id="2" w:name="_Toc194303843"/>
       <w:r>
         <w:t>Objectif</w:t>
       </w:r>
@@ -2679,7 +2623,7 @@
           <w:b/>
         </w:rPr>
       </w:pPr>
-      <w:bookmarkStart w:id="3" w:name="_Toc194303206"/>
+      <w:bookmarkStart w:id="3" w:name="_Toc194303844"/>
       <w:r>
         <w:rPr>
           <w:rStyle w:val="lev"/>
@@ -2761,7 +2705,6 @@
           <w:rFonts w:ascii="Century Gothic" w:hAnsi="Century Gothic"/>
         </w:rPr>
       </w:pPr>
-      <w:proofErr w:type="gramStart"/>
       <w:r>
         <w:rPr>
           <w:rFonts w:ascii="Century Gothic" w:hAnsi="Century Gothic"/>
@@ -2772,14 +2715,7 @@
         <w:rPr>
           <w:rFonts w:ascii="Century Gothic" w:hAnsi="Century Gothic"/>
         </w:rPr>
-        <w:t>e</w:t>
-      </w:r>
-      <w:proofErr w:type="gramEnd"/>
-      <w:r>
-        <w:rPr>
-          <w:rFonts w:ascii="Century Gothic" w:hAnsi="Century Gothic"/>
-        </w:rPr>
-        <w:t xml:space="preserve"> code </w:t>
+        <w:t xml:space="preserve">e code </w:t>
       </w:r>
       <w:r>
         <w:rPr>
@@ -2816,19 +2752,11 @@
           <w:rFonts w:ascii="Century Gothic" w:hAnsi="Century Gothic"/>
         </w:rPr>
       </w:pPr>
-      <w:proofErr w:type="gramStart"/>
-      <w:r>
-        <w:rPr>
-          <w:rFonts w:ascii="Century Gothic" w:hAnsi="Century Gothic"/>
-        </w:rPr>
-        <w:t>le</w:t>
-      </w:r>
-      <w:proofErr w:type="gramEnd"/>
-      <w:r>
-        <w:rPr>
-          <w:rFonts w:ascii="Century Gothic" w:hAnsi="Century Gothic"/>
-        </w:rPr>
-        <w:t xml:space="preserve"> code </w:t>
+      <w:r>
+        <w:rPr>
+          <w:rFonts w:ascii="Century Gothic" w:hAnsi="Century Gothic"/>
+        </w:rPr>
+        <w:t xml:space="preserve">le code </w:t>
       </w:r>
       <w:r>
         <w:rPr>
@@ -3651,7 +3579,7 @@
       <w:pPr>
         <w:pStyle w:val="Titre1"/>
       </w:pPr>
-      <w:bookmarkStart w:id="4" w:name="_Toc194303207"/>
+      <w:bookmarkStart w:id="4" w:name="_Toc194303845"/>
       <w:r>
         <w:t>Travail à réaliser</w:t>
       </w:r>
@@ -3699,7 +3627,7 @@
       <w:pPr>
         <w:pStyle w:val="Titre2"/>
       </w:pPr>
-      <w:bookmarkStart w:id="5" w:name="_Toc194303208"/>
+      <w:bookmarkStart w:id="5" w:name="_Toc194303846"/>
       <w:r>
         <w:t>Réaliser la modélisation avec la méthode MERISE</w:t>
       </w:r>
@@ -3868,7 +3796,7 @@
       <w:pPr>
         <w:pStyle w:val="Titre2"/>
       </w:pPr>
-      <w:bookmarkStart w:id="6" w:name="_Toc194303209"/>
+      <w:bookmarkStart w:id="6" w:name="_Toc194303847"/>
       <w:r>
         <w:t>Création des tables de la base de données</w:t>
       </w:r>
@@ -3987,7 +3915,7 @@
       <w:pPr>
         <w:pStyle w:val="Titre2"/>
       </w:pPr>
-      <w:bookmarkStart w:id="7" w:name="_Toc194303210"/>
+      <w:bookmarkStart w:id="7" w:name="_Toc194303848"/>
       <w:r>
         <w:t>Charger des données</w:t>
       </w:r>
@@ -4226,6 +4154,7 @@
                                   <w:szCs w:val="20"/>
                                 </w:rPr>
                               </w:pPr>
+                              <w:bookmarkStart w:id="8" w:name="_Toc194303867"/>
                               <w:r>
                                 <w:t xml:space="preserve">Figure </w:t>
                               </w:r>
@@ -4257,6 +4186,7 @@
                               <w:r>
                                 <w:t>t_reservation</w:t>
                               </w:r>
+                              <w:bookmarkEnd w:id="8"/>
                               <w:proofErr w:type="spellEnd"/>
                             </w:p>
                           </w:txbxContent>
@@ -4297,6 +4227,7 @@
                             <w:szCs w:val="20"/>
                           </w:rPr>
                         </w:pPr>
+                        <w:bookmarkStart w:id="9" w:name="_Toc194303867"/>
                         <w:r>
                           <w:t xml:space="preserve">Figure </w:t>
                         </w:r>
@@ -4328,6 +4259,7 @@
                         <w:r>
                           <w:t>t_reservation</w:t>
                         </w:r>
+                        <w:bookmarkEnd w:id="9"/>
                         <w:proofErr w:type="spellEnd"/>
                       </w:p>
                     </w:txbxContent>
@@ -4413,11 +4345,11 @@
       <w:pPr>
         <w:pStyle w:val="Titre2"/>
       </w:pPr>
-      <w:bookmarkStart w:id="8" w:name="_Toc194303211"/>
+      <w:bookmarkStart w:id="10" w:name="_Toc194303849"/>
       <w:r>
         <w:t>Mettre en place une stratégie de sauvegardes et de restauration</w:t>
       </w:r>
-      <w:bookmarkEnd w:id="8"/>
+      <w:bookmarkEnd w:id="10"/>
     </w:p>
     <w:p>
       <w:pPr>
@@ -4832,12 +4764,12 @@
       <w:pPr>
         <w:pStyle w:val="Titre2"/>
       </w:pPr>
-      <w:bookmarkStart w:id="9" w:name="_Toc194303212"/>
+      <w:bookmarkStart w:id="11" w:name="_Toc194303850"/>
       <w:r>
         <w:lastRenderedPageBreak/>
         <w:t>Requêtes SQL</w:t>
       </w:r>
-      <w:bookmarkEnd w:id="9"/>
+      <w:bookmarkEnd w:id="11"/>
     </w:p>
     <w:p>
       <w:pPr>
@@ -4877,29 +4809,699 @@
           <w:rFonts w:ascii="Century Gothic" w:hAnsi="Century Gothic"/>
           <w:u w:val="single"/>
         </w:rPr>
-        <w:t>Requête n°</w:t>
-      </w:r>
-      <w:proofErr w:type="gramStart"/>
+        <w:t>Requête n°1</w:t>
+      </w:r>
+      <w:r>
+        <w:rPr>
+          <w:rFonts w:ascii="Century Gothic" w:hAnsi="Century Gothic"/>
+        </w:rPr>
+        <w:t xml:space="preserve">: </w:t>
+      </w:r>
+    </w:p>
+    <w:p>
+      <w:pPr>
+        <w:rPr>
+          <w:rFonts w:ascii="Century Gothic" w:hAnsi="Century Gothic"/>
+        </w:rPr>
+      </w:pPr>
+    </w:p>
+    <w:p>
+      <w:pPr>
+        <w:rPr>
+          <w:rFonts w:ascii="Century Gothic" w:hAnsi="Century Gothic"/>
+        </w:rPr>
+      </w:pPr>
+      <w:r>
+        <w:rPr>
+          <w:rFonts w:ascii="Century Gothic" w:hAnsi="Century Gothic"/>
+        </w:rPr>
+        <w:t>Affiche</w:t>
+      </w:r>
+      <w:r>
+        <w:rPr>
+          <w:rFonts w:ascii="Century Gothic" w:hAnsi="Century Gothic"/>
+        </w:rPr>
+        <w:t>r</w:t>
+      </w:r>
+      <w:r>
+        <w:rPr>
+          <w:rFonts w:ascii="Century Gothic" w:hAnsi="Century Gothic"/>
+        </w:rPr>
+        <w:t xml:space="preserve"> les 2 premiers avions </w:t>
+      </w:r>
+      <w:r>
+        <w:rPr>
+          <w:rFonts w:ascii="Century Gothic" w:hAnsi="Century Gothic"/>
+        </w:rPr>
+        <w:t xml:space="preserve">de la compagnie </w:t>
+      </w:r>
+      <w:proofErr w:type="spellStart"/>
+      <w:r>
+        <w:rPr>
+          <w:rFonts w:ascii="Century Gothic" w:hAnsi="Century Gothic"/>
+          <w:b/>
+        </w:rPr>
+        <w:t>compagnie_id</w:t>
+      </w:r>
+      <w:proofErr w:type="spellEnd"/>
+      <w:r>
+        <w:rPr>
+          <w:rFonts w:ascii="Century Gothic" w:hAnsi="Century Gothic"/>
+          <w:b/>
+        </w:rPr>
+        <w:t xml:space="preserve"> = 60</w:t>
+      </w:r>
+      <w:r>
+        <w:rPr>
+          <w:rFonts w:ascii="Century Gothic" w:hAnsi="Century Gothic"/>
+        </w:rPr>
+        <w:t xml:space="preserve">, triés par capacité décroissante. </w:t>
+      </w:r>
+    </w:p>
+    <w:p>
+      <w:pPr>
+        <w:rPr>
+          <w:rFonts w:ascii="Century Gothic" w:hAnsi="Century Gothic"/>
+        </w:rPr>
+      </w:pPr>
+      <w:r>
+        <w:rPr>
+          <w:rFonts w:ascii="Century Gothic" w:hAnsi="Century Gothic"/>
+        </w:rPr>
+        <w:t>Vous devez afficher toutes les colonnes.</w:t>
+      </w:r>
+    </w:p>
+    <w:p>
+      <w:pPr>
+        <w:rPr>
+          <w:rFonts w:ascii="Century Gothic" w:hAnsi="Century Gothic"/>
+        </w:rPr>
+      </w:pPr>
+    </w:p>
+    <w:p>
+      <w:pPr>
+        <w:rPr>
+          <w:rFonts w:ascii="Century Gothic" w:hAnsi="Century Gothic"/>
+        </w:rPr>
+      </w:pPr>
       <w:r>
         <w:rPr>
           <w:rFonts w:ascii="Century Gothic" w:hAnsi="Century Gothic"/>
           <w:u w:val="single"/>
         </w:rPr>
+        <w:t>Requête n°2</w:t>
+      </w:r>
+      <w:r>
+        <w:rPr>
+          <w:rFonts w:ascii="Century Gothic" w:hAnsi="Century Gothic"/>
+        </w:rPr>
+        <w:t xml:space="preserve">: </w:t>
+      </w:r>
+    </w:p>
+    <w:p>
+      <w:pPr>
+        <w:rPr>
+          <w:rFonts w:ascii="Century Gothic" w:hAnsi="Century Gothic"/>
+        </w:rPr>
+      </w:pPr>
+    </w:p>
+    <w:p>
+      <w:pPr>
+        <w:rPr>
+          <w:rFonts w:ascii="Century Gothic" w:hAnsi="Century Gothic"/>
+        </w:rPr>
+      </w:pPr>
+      <w:r>
+        <w:rPr>
+          <w:rFonts w:ascii="Century Gothic" w:hAnsi="Century Gothic"/>
+        </w:rPr>
+        <w:t>Affiche</w:t>
+      </w:r>
+      <w:r>
+        <w:rPr>
+          <w:rFonts w:ascii="Century Gothic" w:hAnsi="Century Gothic"/>
+        </w:rPr>
+        <w:t>r</w:t>
+      </w:r>
+      <w:r>
+        <w:rPr>
+          <w:rFonts w:ascii="Century Gothic" w:hAnsi="Century Gothic"/>
+        </w:rPr>
+        <w:t xml:space="preserve"> les 3 premiers vols les plus récents (heure de départ la plus tardive).</w:t>
+      </w:r>
+    </w:p>
+    <w:p>
+      <w:pPr>
+        <w:rPr>
+          <w:rFonts w:ascii="Century Gothic" w:hAnsi="Century Gothic"/>
+        </w:rPr>
+      </w:pPr>
+      <w:r>
+        <w:rPr>
+          <w:rFonts w:ascii="Century Gothic" w:hAnsi="Century Gothic"/>
+        </w:rPr>
+        <w:t>Vous devez afficher toutes les colonnes.</w:t>
+      </w:r>
+    </w:p>
+    <w:p>
+      <w:pPr>
+        <w:rPr>
+          <w:rFonts w:ascii="Century Gothic" w:hAnsi="Century Gothic"/>
+        </w:rPr>
+      </w:pPr>
+    </w:p>
+    <w:p>
+      <w:pPr>
+        <w:rPr>
+          <w:rFonts w:ascii="Century Gothic" w:hAnsi="Century Gothic"/>
+        </w:rPr>
+      </w:pPr>
+      <w:r>
+        <w:rPr>
+          <w:rFonts w:ascii="Century Gothic" w:hAnsi="Century Gothic"/>
+          <w:u w:val="single"/>
+        </w:rPr>
+        <w:t>Requête n°3</w:t>
+      </w:r>
+      <w:r>
+        <w:rPr>
+          <w:rFonts w:ascii="Century Gothic" w:hAnsi="Century Gothic"/>
+        </w:rPr>
+        <w:t xml:space="preserve">: </w:t>
+      </w:r>
+    </w:p>
+    <w:p>
+      <w:pPr>
+        <w:rPr>
+          <w:rFonts w:ascii="Century Gothic" w:hAnsi="Century Gothic"/>
+        </w:rPr>
+      </w:pPr>
+    </w:p>
+    <w:p>
+      <w:pPr>
+        <w:rPr>
+          <w:rFonts w:ascii="Century Gothic" w:hAnsi="Century Gothic"/>
+        </w:rPr>
+      </w:pPr>
+      <w:r>
+        <w:rPr>
+          <w:rFonts w:ascii="Century Gothic" w:hAnsi="Century Gothic"/>
+        </w:rPr>
+        <w:t>Affiche</w:t>
+      </w:r>
+      <w:r>
+        <w:rPr>
+          <w:rFonts w:ascii="Century Gothic" w:hAnsi="Century Gothic"/>
+        </w:rPr>
+        <w:t>r</w:t>
+      </w:r>
+      <w:r>
+        <w:rPr>
+          <w:rFonts w:ascii="Century Gothic" w:hAnsi="Century Gothic"/>
+        </w:rPr>
+        <w:t xml:space="preserve"> le nombre total de vols opérés par chaque compagnie aérienne</w:t>
+      </w:r>
+      <w:r>
+        <w:rPr>
+          <w:rFonts w:ascii="Century Gothic" w:hAnsi="Century Gothic"/>
+        </w:rPr>
+        <w:t xml:space="preserve"> (</w:t>
+      </w:r>
+      <w:proofErr w:type="spellStart"/>
+      <w:r>
+        <w:rPr>
+          <w:rFonts w:ascii="Century Gothic" w:hAnsi="Century Gothic"/>
+        </w:rPr>
+        <w:t>compagnie_fk</w:t>
+      </w:r>
+      <w:proofErr w:type="spellEnd"/>
+      <w:r>
+        <w:rPr>
+          <w:rFonts w:ascii="Century Gothic" w:hAnsi="Century Gothic"/>
+        </w:rPr>
+        <w:t>)</w:t>
+      </w:r>
+      <w:r>
+        <w:rPr>
+          <w:rFonts w:ascii="Century Gothic" w:hAnsi="Century Gothic"/>
+        </w:rPr>
+        <w:t>.</w:t>
+      </w:r>
+    </w:p>
+    <w:p>
+      <w:pPr>
+        <w:rPr>
+          <w:rFonts w:ascii="Century Gothic" w:hAnsi="Century Gothic"/>
+        </w:rPr>
+      </w:pPr>
+      <w:r>
+        <w:rPr>
+          <w:rFonts w:ascii="Century Gothic" w:hAnsi="Century Gothic"/>
+        </w:rPr>
+        <w:t>Le résultat doit être ordonné par le nombre de vols de manière décroissante.</w:t>
+      </w:r>
+    </w:p>
+    <w:p>
+      <w:pPr>
+        <w:rPr>
+          <w:rFonts w:ascii="Century Gothic" w:hAnsi="Century Gothic"/>
+        </w:rPr>
+      </w:pPr>
+      <w:r>
+        <w:rPr>
+          <w:rFonts w:ascii="Century Gothic" w:hAnsi="Century Gothic"/>
+        </w:rPr>
+        <w:t>Aide : Vous ne devez afficher que 2 colonnes dans le SELECT.</w:t>
+      </w:r>
+    </w:p>
+    <w:p>
+      <w:pPr>
+        <w:rPr>
+          <w:rFonts w:ascii="Century Gothic" w:hAnsi="Century Gothic"/>
+        </w:rPr>
+      </w:pPr>
+    </w:p>
+    <w:p>
+      <w:pPr>
+        <w:rPr>
+          <w:rFonts w:ascii="Century Gothic" w:hAnsi="Century Gothic"/>
+        </w:rPr>
+      </w:pPr>
+      <w:r>
+        <w:rPr>
+          <w:rFonts w:ascii="Century Gothic" w:hAnsi="Century Gothic"/>
+          <w:u w:val="single"/>
+        </w:rPr>
+        <w:t>Requête n°4</w:t>
+      </w:r>
+      <w:r>
+        <w:rPr>
+          <w:rFonts w:ascii="Century Gothic" w:hAnsi="Century Gothic"/>
+        </w:rPr>
+        <w:t xml:space="preserve">: </w:t>
+      </w:r>
+    </w:p>
+    <w:p>
+      <w:pPr>
+        <w:rPr>
+          <w:rFonts w:ascii="Century Gothic" w:hAnsi="Century Gothic"/>
+        </w:rPr>
+      </w:pPr>
+    </w:p>
+    <w:p>
+      <w:pPr>
+        <w:rPr>
+          <w:rFonts w:ascii="Century Gothic" w:hAnsi="Century Gothic"/>
+        </w:rPr>
+      </w:pPr>
+      <w:r>
+        <w:rPr>
+          <w:rFonts w:ascii="Century Gothic" w:hAnsi="Century Gothic"/>
+        </w:rPr>
+        <w:t>Affiche</w:t>
+      </w:r>
+      <w:r>
+        <w:rPr>
+          <w:rFonts w:ascii="Century Gothic" w:hAnsi="Century Gothic"/>
+        </w:rPr>
+        <w:t>r</w:t>
+      </w:r>
+      <w:r>
+        <w:rPr>
+          <w:rFonts w:ascii="Century Gothic" w:hAnsi="Century Gothic"/>
+        </w:rPr>
+        <w:t xml:space="preserve"> la liste des passagers, leur numéro de passeport, ainsi que l'aéroport de départ du vol réservé.</w:t>
+      </w:r>
+    </w:p>
+    <w:p>
+      <w:pPr>
+        <w:rPr>
+          <w:rFonts w:ascii="Century Gothic" w:hAnsi="Century Gothic"/>
+        </w:rPr>
+      </w:pPr>
+    </w:p>
+    <w:p>
+      <w:pPr>
+        <w:rPr>
+          <w:rFonts w:ascii="Century Gothic" w:hAnsi="Century Gothic"/>
+        </w:rPr>
+      </w:pPr>
+      <w:r>
+        <w:rPr>
+          <w:rFonts w:ascii="Century Gothic" w:hAnsi="Century Gothic"/>
+        </w:rPr>
         <w:t>1</w:t>
       </w:r>
       <w:r>
         <w:rPr>
           <w:rFonts w:ascii="Century Gothic" w:hAnsi="Century Gothic"/>
+          <w:vertAlign w:val="superscript"/>
+        </w:rPr>
+        <w:t>ère</w:t>
+      </w:r>
+      <w:r>
+        <w:rPr>
+          <w:rFonts w:ascii="Century Gothic" w:hAnsi="Century Gothic"/>
+        </w:rPr>
+        <w:t xml:space="preserve"> colonne : nom du passager</w:t>
+      </w:r>
+    </w:p>
+    <w:p>
+      <w:pPr>
+        <w:rPr>
+          <w:rFonts w:ascii="Century Gothic" w:hAnsi="Century Gothic"/>
+        </w:rPr>
+      </w:pPr>
+      <w:r>
+        <w:rPr>
+          <w:rFonts w:ascii="Century Gothic" w:hAnsi="Century Gothic"/>
+        </w:rPr>
+        <w:t>2</w:t>
+      </w:r>
+      <w:r>
+        <w:rPr>
+          <w:rFonts w:ascii="Century Gothic" w:hAnsi="Century Gothic"/>
+          <w:vertAlign w:val="superscript"/>
+        </w:rPr>
+        <w:t>ème</w:t>
+      </w:r>
+      <w:r>
+        <w:rPr>
+          <w:rFonts w:ascii="Century Gothic" w:hAnsi="Century Gothic"/>
+        </w:rPr>
+        <w:t xml:space="preserve"> colonne : prénom du passager</w:t>
+      </w:r>
+    </w:p>
+    <w:p>
+      <w:pPr>
+        <w:rPr>
+          <w:rFonts w:ascii="Century Gothic" w:hAnsi="Century Gothic"/>
+        </w:rPr>
+      </w:pPr>
+      <w:r>
+        <w:rPr>
+          <w:rFonts w:ascii="Century Gothic" w:hAnsi="Century Gothic"/>
+        </w:rPr>
+        <w:t>3</w:t>
+      </w:r>
+      <w:r>
+        <w:rPr>
+          <w:rFonts w:ascii="Century Gothic" w:hAnsi="Century Gothic"/>
+          <w:vertAlign w:val="superscript"/>
+        </w:rPr>
+        <w:t>ème</w:t>
+      </w:r>
+      <w:r>
+        <w:rPr>
+          <w:rFonts w:ascii="Century Gothic" w:hAnsi="Century Gothic"/>
+        </w:rPr>
+        <w:t xml:space="preserve"> colonne : numéro de passeport du passager</w:t>
+      </w:r>
+    </w:p>
+    <w:p>
+      <w:pPr>
+        <w:rPr>
+          <w:rFonts w:ascii="Century Gothic" w:hAnsi="Century Gothic"/>
+        </w:rPr>
+      </w:pPr>
+      <w:r>
+        <w:rPr>
+          <w:rFonts w:ascii="Century Gothic" w:hAnsi="Century Gothic"/>
+        </w:rPr>
+        <w:t>4</w:t>
+      </w:r>
+      <w:r>
+        <w:rPr>
+          <w:rFonts w:ascii="Century Gothic" w:hAnsi="Century Gothic"/>
+          <w:vertAlign w:val="superscript"/>
+        </w:rPr>
+        <w:t>ème</w:t>
+      </w:r>
+      <w:r>
+        <w:rPr>
+          <w:rFonts w:ascii="Century Gothic" w:hAnsi="Century Gothic"/>
+        </w:rPr>
+        <w:t xml:space="preserve"> colonne : nom de l’aéroport de départ</w:t>
+      </w:r>
+    </w:p>
+    <w:p>
+      <w:pPr>
+        <w:rPr>
+          <w:rFonts w:ascii="Century Gothic" w:hAnsi="Century Gothic"/>
+        </w:rPr>
+      </w:pPr>
+    </w:p>
+    <w:p>
+      <w:pPr>
+        <w:rPr>
+          <w:rFonts w:ascii="Century Gothic" w:hAnsi="Century Gothic"/>
+        </w:rPr>
+      </w:pPr>
+      <w:r>
+        <w:rPr>
+          <w:rFonts w:ascii="Century Gothic" w:hAnsi="Century Gothic"/>
+          <w:u w:val="single"/>
+        </w:rPr>
+        <w:t>Requête n°5</w:t>
+      </w:r>
+      <w:r>
+        <w:rPr>
+          <w:rFonts w:ascii="Century Gothic" w:hAnsi="Century Gothic"/>
+        </w:rPr>
+        <w:t xml:space="preserve">: </w:t>
+      </w:r>
+    </w:p>
+    <w:p>
+      <w:pPr>
+        <w:rPr>
+          <w:rFonts w:ascii="Century Gothic" w:hAnsi="Century Gothic"/>
+        </w:rPr>
+      </w:pPr>
+    </w:p>
+    <w:p>
+      <w:pPr>
+        <w:rPr>
+          <w:rFonts w:ascii="Century Gothic" w:hAnsi="Century Gothic"/>
+        </w:rPr>
+      </w:pPr>
+      <w:r>
+        <w:rPr>
+          <w:rFonts w:ascii="Century Gothic" w:hAnsi="Century Gothic"/>
+        </w:rPr>
+        <w:t>Affiche le prix moyen des réservations pour chaque vol</w:t>
+      </w:r>
+      <w:r>
+        <w:rPr>
+          <w:rFonts w:ascii="Century Gothic" w:hAnsi="Century Gothic"/>
+        </w:rPr>
+        <w:t xml:space="preserve"> (</w:t>
+      </w:r>
+      <w:proofErr w:type="spellStart"/>
+      <w:r>
+        <w:rPr>
+          <w:rFonts w:ascii="Century Gothic" w:hAnsi="Century Gothic"/>
+        </w:rPr>
+        <w:t>vol_fk</w:t>
+      </w:r>
+      <w:proofErr w:type="spellEnd"/>
+      <w:r>
+        <w:rPr>
+          <w:rFonts w:ascii="Century Gothic" w:hAnsi="Century Gothic"/>
+        </w:rPr>
+        <w:t>)</w:t>
+      </w:r>
+      <w:r>
+        <w:rPr>
+          <w:rFonts w:ascii="Century Gothic" w:hAnsi="Century Gothic"/>
+        </w:rPr>
+        <w:t>.</w:t>
+      </w:r>
+    </w:p>
+    <w:p>
+      <w:pPr>
+        <w:rPr>
+          <w:rFonts w:ascii="Century Gothic" w:hAnsi="Century Gothic"/>
+        </w:rPr>
+      </w:pPr>
+      <w:r>
+        <w:rPr>
+          <w:rFonts w:ascii="Century Gothic" w:hAnsi="Century Gothic"/>
+        </w:rPr>
+        <w:t>Le résultat doit être ordonné par le prix moyen du plus petit au plus grand.</w:t>
+      </w:r>
+    </w:p>
+    <w:p>
+      <w:pPr>
+        <w:rPr>
+          <w:rFonts w:ascii="Century Gothic" w:hAnsi="Century Gothic"/>
+        </w:rPr>
+      </w:pPr>
+    </w:p>
+    <w:p>
+      <w:pPr>
+        <w:rPr>
+          <w:rFonts w:ascii="Century Gothic" w:hAnsi="Century Gothic"/>
+        </w:rPr>
+      </w:pPr>
+      <w:r>
+        <w:rPr>
+          <w:rFonts w:ascii="Century Gothic" w:hAnsi="Century Gothic"/>
+          <w:u w:val="single"/>
+        </w:rPr>
+        <w:t>Requête n°6</w:t>
+      </w:r>
+      <w:r>
+        <w:rPr>
+          <w:rFonts w:ascii="Century Gothic" w:hAnsi="Century Gothic"/>
+        </w:rPr>
+        <w:t xml:space="preserve">: </w:t>
+      </w:r>
+    </w:p>
+    <w:p>
+      <w:pPr>
+        <w:rPr>
+          <w:rFonts w:ascii="Century Gothic" w:hAnsi="Century Gothic"/>
+        </w:rPr>
+      </w:pPr>
+    </w:p>
+    <w:p>
+      <w:pPr>
+        <w:rPr>
+          <w:rFonts w:ascii="Century Gothic" w:hAnsi="Century Gothic"/>
+        </w:rPr>
+      </w:pPr>
+      <w:r>
+        <w:rPr>
+          <w:rFonts w:ascii="Century Gothic" w:hAnsi="Century Gothic"/>
+        </w:rPr>
+        <w:t>Affiche</w:t>
+      </w:r>
+      <w:r>
+        <w:rPr>
+          <w:rFonts w:ascii="Century Gothic" w:hAnsi="Century Gothic"/>
+        </w:rPr>
+        <w:t>r</w:t>
+      </w:r>
+      <w:r>
+        <w:rPr>
+          <w:rFonts w:ascii="Century Gothic" w:hAnsi="Century Gothic"/>
+        </w:rPr>
+        <w:t xml:space="preserve"> tous les</w:t>
+      </w:r>
+      <w:r>
+        <w:rPr>
+          <w:rFonts w:ascii="Century Gothic" w:hAnsi="Century Gothic"/>
+        </w:rPr>
+        <w:t xml:space="preserve"> noms</w:t>
+      </w:r>
+      <w:r>
+        <w:rPr>
+          <w:rFonts w:ascii="Century Gothic" w:hAnsi="Century Gothic"/>
+        </w:rPr>
+        <w:t xml:space="preserve"> </w:t>
+      </w:r>
+      <w:r>
+        <w:rPr>
+          <w:rFonts w:ascii="Century Gothic" w:hAnsi="Century Gothic"/>
+        </w:rPr>
+        <w:t>d’</w:t>
+      </w:r>
+      <w:r>
+        <w:rPr>
+          <w:rFonts w:ascii="Century Gothic" w:hAnsi="Century Gothic"/>
+        </w:rPr>
+        <w:t>aéroports, ainsi que le nom des compagnies basées dans chaque aéroport (y compris ceux sans compagnie).</w:t>
+      </w:r>
+    </w:p>
+    <w:p>
+      <w:pPr>
+        <w:rPr>
+          <w:rFonts w:ascii="Century Gothic" w:hAnsi="Century Gothic"/>
+        </w:rPr>
+      </w:pPr>
+    </w:p>
+    <w:p>
+      <w:pPr>
+        <w:rPr>
+          <w:rFonts w:ascii="Century Gothic" w:hAnsi="Century Gothic"/>
+        </w:rPr>
+      </w:pPr>
+      <w:r>
+        <w:rPr>
+          <w:rFonts w:ascii="Century Gothic" w:hAnsi="Century Gothic"/>
+          <w:u w:val="single"/>
+        </w:rPr>
+        <w:t>Requête n°7</w:t>
+      </w:r>
+      <w:r>
+        <w:rPr>
+          <w:rFonts w:ascii="Century Gothic" w:hAnsi="Century Gothic"/>
+        </w:rPr>
+        <w:t xml:space="preserve">: </w:t>
+      </w:r>
+    </w:p>
+    <w:p>
+      <w:pPr>
+        <w:rPr>
+          <w:rFonts w:ascii="Century Gothic" w:hAnsi="Century Gothic"/>
+        </w:rPr>
+      </w:pPr>
+    </w:p>
+    <w:p>
+      <w:pPr>
+        <w:rPr>
+          <w:rFonts w:ascii="Century Gothic" w:hAnsi="Century Gothic"/>
+        </w:rPr>
+      </w:pPr>
+      <w:r>
+        <w:rPr>
+          <w:rFonts w:ascii="Century Gothic" w:hAnsi="Century Gothic"/>
+        </w:rPr>
+        <w:t>Affiche</w:t>
+      </w:r>
+      <w:r>
+        <w:rPr>
+          <w:rFonts w:ascii="Century Gothic" w:hAnsi="Century Gothic"/>
+        </w:rPr>
+        <w:t>r</w:t>
+      </w:r>
+      <w:r>
+        <w:rPr>
+          <w:rFonts w:ascii="Century Gothic" w:hAnsi="Century Gothic"/>
+        </w:rPr>
+        <w:t xml:space="preserve"> toutes les compagnies aériennes, avec le nombre d’avions qu’elles possèdent, même celles qui n’en ont pas.</w:t>
+      </w:r>
+      <w:r>
+        <w:rPr>
+          <w:rFonts w:ascii="Century Gothic" w:hAnsi="Century Gothic"/>
+        </w:rPr>
+        <w:t xml:space="preserve"> Le résultat doit être ordonné par le nombre d’avions du plus grand au plus petit.</w:t>
+      </w:r>
+      <w:r>
+        <w:rPr>
+          <w:rFonts w:ascii="Century Gothic" w:hAnsi="Century Gothic"/>
+        </w:rPr>
+        <w:br/>
+      </w:r>
+      <w:r>
+        <w:rPr>
+          <w:rFonts w:ascii="Century Gothic" w:hAnsi="Century Gothic"/>
+        </w:rPr>
+        <w:br/>
+      </w:r>
+      <w:r>
+        <w:rPr>
+          <w:rFonts w:ascii="Century Gothic" w:hAnsi="Century Gothic"/>
+          <w:u w:val="single"/>
+        </w:rPr>
+        <w:t>Requête n°8</w:t>
+      </w:r>
+      <w:r>
+        <w:rPr>
+          <w:rFonts w:ascii="Century Gothic" w:hAnsi="Century Gothic"/>
         </w:rPr>
         <w:t>:</w:t>
       </w:r>
-      <w:proofErr w:type="gramEnd"/>
-      <w:r>
-        <w:rPr>
-          <w:rFonts w:ascii="Century Gothic" w:hAnsi="Century Gothic"/>
-        </w:rPr>
-        <w:t xml:space="preserve"> </w:t>
-      </w:r>
     </w:p>
     <w:p>
       <w:pPr>
@@ -4930,48 +5532,70 @@
         <w:rPr>
           <w:rFonts w:ascii="Century Gothic" w:hAnsi="Century Gothic"/>
         </w:rPr>
-        <w:t xml:space="preserve"> les 2 premiers avions </w:t>
-      </w:r>
-      <w:r>
-        <w:rPr>
-          <w:rFonts w:ascii="Century Gothic" w:hAnsi="Century Gothic"/>
-        </w:rPr>
-        <w:t xml:space="preserve">de la compagnie </w:t>
+        <w:t xml:space="preserve"> uniquement les compagnies </w:t>
+      </w:r>
+      <w:r>
+        <w:rPr>
+          <w:rFonts w:ascii="Century Gothic" w:hAnsi="Century Gothic"/>
+        </w:rPr>
+        <w:t>(</w:t>
       </w:r>
       <w:proofErr w:type="spellStart"/>
       <w:r>
         <w:rPr>
           <w:rFonts w:ascii="Century Gothic" w:hAnsi="Century Gothic"/>
-          <w:b/>
-        </w:rPr>
-        <w:t>compagnie_id</w:t>
+        </w:rPr>
+        <w:t>compagnie_fk</w:t>
       </w:r>
       <w:proofErr w:type="spellEnd"/>
       <w:r>
         <w:rPr>
           <w:rFonts w:ascii="Century Gothic" w:hAnsi="Century Gothic"/>
-          <w:b/>
-        </w:rPr>
-        <w:t xml:space="preserve"> = 60</w:t>
-      </w:r>
-      <w:r>
-        <w:rPr>
-          <w:rFonts w:ascii="Century Gothic" w:hAnsi="Century Gothic"/>
-        </w:rPr>
-        <w:t xml:space="preserve">, triés par capacité décroissante. </w:t>
-      </w:r>
-    </w:p>
-    <w:p>
-      <w:pPr>
-        <w:rPr>
-          <w:rFonts w:ascii="Century Gothic" w:hAnsi="Century Gothic"/>
-        </w:rPr>
-      </w:pPr>
-      <w:r>
-        <w:rPr>
-          <w:rFonts w:ascii="Century Gothic" w:hAnsi="Century Gothic"/>
-        </w:rPr>
-        <w:t>Vous devez afficher toutes les colonnes.</w:t>
+        </w:rPr>
+        <w:t xml:space="preserve">) </w:t>
+      </w:r>
+      <w:r>
+        <w:rPr>
+          <w:rFonts w:ascii="Century Gothic" w:hAnsi="Century Gothic"/>
+        </w:rPr>
+        <w:t xml:space="preserve">ayant au moins </w:t>
+      </w:r>
+      <w:r>
+        <w:rPr>
+          <w:rFonts w:ascii="Century Gothic" w:hAnsi="Century Gothic"/>
+        </w:rPr>
+        <w:t>1</w:t>
+      </w:r>
+      <w:r>
+        <w:rPr>
+          <w:rFonts w:ascii="Century Gothic" w:hAnsi="Century Gothic"/>
+        </w:rPr>
+        <w:t>5</w:t>
+      </w:r>
+      <w:r>
+        <w:rPr>
+          <w:rFonts w:ascii="Century Gothic" w:hAnsi="Century Gothic"/>
+        </w:rPr>
+        <w:t>00</w:t>
+      </w:r>
+      <w:r>
+        <w:rPr>
+          <w:rFonts w:ascii="Century Gothic" w:hAnsi="Century Gothic"/>
+        </w:rPr>
+        <w:t xml:space="preserve"> vols.</w:t>
+      </w:r>
+    </w:p>
+    <w:p>
+      <w:pPr>
+        <w:rPr>
+          <w:rFonts w:ascii="Century Gothic" w:hAnsi="Century Gothic"/>
+        </w:rPr>
+      </w:pPr>
+      <w:r>
+        <w:rPr>
+          <w:rFonts w:ascii="Century Gothic" w:hAnsi="Century Gothic"/>
+        </w:rPr>
+        <w:t>Le résultat doit être ordonné par le nombre de vols du plus grand au plus petit et limité au 5 premier enregistrements.</w:t>
       </w:r>
     </w:p>
     <w:p>
@@ -4992,834 +5616,13 @@
           <w:rFonts w:ascii="Century Gothic" w:hAnsi="Century Gothic"/>
           <w:u w:val="single"/>
         </w:rPr>
-        <w:t>Requête n°</w:t>
-      </w:r>
-      <w:proofErr w:type="gramStart"/>
-      <w:r>
-        <w:rPr>
-          <w:rFonts w:ascii="Century Gothic" w:hAnsi="Century Gothic"/>
-          <w:u w:val="single"/>
-        </w:rPr>
-        <w:t>2</w:t>
-      </w:r>
-      <w:r>
-        <w:rPr>
-          <w:rFonts w:ascii="Century Gothic" w:hAnsi="Century Gothic"/>
-        </w:rPr>
-        <w:t>:</w:t>
-      </w:r>
-      <w:proofErr w:type="gramEnd"/>
-      <w:r>
-        <w:rPr>
-          <w:rFonts w:ascii="Century Gothic" w:hAnsi="Century Gothic"/>
-        </w:rPr>
-        <w:t xml:space="preserve"> </w:t>
-      </w:r>
-    </w:p>
-    <w:p>
-      <w:pPr>
-        <w:rPr>
-          <w:rFonts w:ascii="Century Gothic" w:hAnsi="Century Gothic"/>
-        </w:rPr>
-      </w:pPr>
-    </w:p>
-    <w:p>
-      <w:pPr>
-        <w:rPr>
-          <w:rFonts w:ascii="Century Gothic" w:hAnsi="Century Gothic"/>
-        </w:rPr>
-      </w:pPr>
-      <w:r>
-        <w:rPr>
-          <w:rFonts w:ascii="Century Gothic" w:hAnsi="Century Gothic"/>
-        </w:rPr>
-        <w:t>Affiche</w:t>
-      </w:r>
-      <w:r>
-        <w:rPr>
-          <w:rFonts w:ascii="Century Gothic" w:hAnsi="Century Gothic"/>
-        </w:rPr>
-        <w:t>r</w:t>
-      </w:r>
-      <w:r>
-        <w:rPr>
-          <w:rFonts w:ascii="Century Gothic" w:hAnsi="Century Gothic"/>
-        </w:rPr>
-        <w:t xml:space="preserve"> les 3 premiers vols les plus récents (heure de départ la plus tardive).</w:t>
-      </w:r>
-    </w:p>
-    <w:p>
-      <w:pPr>
-        <w:rPr>
-          <w:rFonts w:ascii="Century Gothic" w:hAnsi="Century Gothic"/>
-        </w:rPr>
-      </w:pPr>
-      <w:r>
-        <w:rPr>
-          <w:rFonts w:ascii="Century Gothic" w:hAnsi="Century Gothic"/>
-        </w:rPr>
-        <w:t>Vous devez afficher toutes les colonnes.</w:t>
-      </w:r>
-    </w:p>
-    <w:p>
-      <w:pPr>
-        <w:rPr>
-          <w:rFonts w:ascii="Century Gothic" w:hAnsi="Century Gothic"/>
-        </w:rPr>
-      </w:pPr>
-    </w:p>
-    <w:p>
-      <w:pPr>
-        <w:rPr>
-          <w:rFonts w:ascii="Century Gothic" w:hAnsi="Century Gothic"/>
-        </w:rPr>
-      </w:pPr>
-      <w:r>
-        <w:rPr>
-          <w:rFonts w:ascii="Century Gothic" w:hAnsi="Century Gothic"/>
-          <w:u w:val="single"/>
-        </w:rPr>
-        <w:t>Requête n°</w:t>
-      </w:r>
-      <w:proofErr w:type="gramStart"/>
-      <w:r>
-        <w:rPr>
-          <w:rFonts w:ascii="Century Gothic" w:hAnsi="Century Gothic"/>
-          <w:u w:val="single"/>
-        </w:rPr>
-        <w:t>3</w:t>
-      </w:r>
-      <w:r>
-        <w:rPr>
-          <w:rFonts w:ascii="Century Gothic" w:hAnsi="Century Gothic"/>
-        </w:rPr>
-        <w:t>:</w:t>
-      </w:r>
-      <w:proofErr w:type="gramEnd"/>
-      <w:r>
-        <w:rPr>
-          <w:rFonts w:ascii="Century Gothic" w:hAnsi="Century Gothic"/>
-        </w:rPr>
-        <w:t xml:space="preserve"> </w:t>
-      </w:r>
-    </w:p>
-    <w:p>
-      <w:pPr>
-        <w:rPr>
-          <w:rFonts w:ascii="Century Gothic" w:hAnsi="Century Gothic"/>
-        </w:rPr>
-      </w:pPr>
-    </w:p>
-    <w:p>
-      <w:pPr>
-        <w:rPr>
-          <w:rFonts w:ascii="Century Gothic" w:hAnsi="Century Gothic"/>
-        </w:rPr>
-      </w:pPr>
-      <w:r>
-        <w:rPr>
-          <w:rFonts w:ascii="Century Gothic" w:hAnsi="Century Gothic"/>
-        </w:rPr>
-        <w:t>Affiche</w:t>
-      </w:r>
-      <w:r>
-        <w:rPr>
-          <w:rFonts w:ascii="Century Gothic" w:hAnsi="Century Gothic"/>
-        </w:rPr>
-        <w:t>r</w:t>
-      </w:r>
-      <w:r>
-        <w:rPr>
-          <w:rFonts w:ascii="Century Gothic" w:hAnsi="Century Gothic"/>
-        </w:rPr>
-        <w:t xml:space="preserve"> le nombre total de vols opérés par chaque compagnie aérienne</w:t>
-      </w:r>
-      <w:r>
-        <w:rPr>
-          <w:rFonts w:ascii="Century Gothic" w:hAnsi="Century Gothic"/>
-        </w:rPr>
-        <w:t xml:space="preserve"> (</w:t>
-      </w:r>
-      <w:proofErr w:type="spellStart"/>
-      <w:r>
-        <w:rPr>
-          <w:rFonts w:ascii="Century Gothic" w:hAnsi="Century Gothic"/>
-        </w:rPr>
-        <w:t>compagnie_fk</w:t>
-      </w:r>
-      <w:proofErr w:type="spellEnd"/>
-      <w:r>
-        <w:rPr>
-          <w:rFonts w:ascii="Century Gothic" w:hAnsi="Century Gothic"/>
-        </w:rPr>
-        <w:t>)</w:t>
-      </w:r>
-      <w:r>
-        <w:rPr>
-          <w:rFonts w:ascii="Century Gothic" w:hAnsi="Century Gothic"/>
-        </w:rPr>
-        <w:t>.</w:t>
-      </w:r>
-    </w:p>
-    <w:p>
-      <w:pPr>
-        <w:rPr>
-          <w:rFonts w:ascii="Century Gothic" w:hAnsi="Century Gothic"/>
-        </w:rPr>
-      </w:pPr>
-      <w:r>
-        <w:rPr>
-          <w:rFonts w:ascii="Century Gothic" w:hAnsi="Century Gothic"/>
-        </w:rPr>
-        <w:t>Le résultat doit être ordonné par le nombre de vols de manière décroissante.</w:t>
-      </w:r>
-    </w:p>
-    <w:p>
-      <w:pPr>
-        <w:rPr>
-          <w:rFonts w:ascii="Century Gothic" w:hAnsi="Century Gothic"/>
-        </w:rPr>
-      </w:pPr>
-      <w:r>
-        <w:rPr>
-          <w:rFonts w:ascii="Century Gothic" w:hAnsi="Century Gothic"/>
-        </w:rPr>
-        <w:t>Aide : Vous ne devez afficher que 2 colonnes dans le SELECT.</w:t>
-      </w:r>
-    </w:p>
-    <w:p>
-      <w:pPr>
-        <w:rPr>
-          <w:rFonts w:ascii="Century Gothic" w:hAnsi="Century Gothic"/>
-        </w:rPr>
-      </w:pPr>
-    </w:p>
-    <w:p>
-      <w:pPr>
-        <w:rPr>
-          <w:rFonts w:ascii="Century Gothic" w:hAnsi="Century Gothic"/>
-        </w:rPr>
-      </w:pPr>
-      <w:r>
-        <w:rPr>
-          <w:rFonts w:ascii="Century Gothic" w:hAnsi="Century Gothic"/>
-          <w:u w:val="single"/>
-        </w:rPr>
-        <w:t>Requête n°</w:t>
-      </w:r>
-      <w:proofErr w:type="gramStart"/>
-      <w:r>
-        <w:rPr>
-          <w:rFonts w:ascii="Century Gothic" w:hAnsi="Century Gothic"/>
-          <w:u w:val="single"/>
-        </w:rPr>
-        <w:t>4</w:t>
-      </w:r>
-      <w:r>
-        <w:rPr>
-          <w:rFonts w:ascii="Century Gothic" w:hAnsi="Century Gothic"/>
-        </w:rPr>
-        <w:t>:</w:t>
-      </w:r>
-      <w:proofErr w:type="gramEnd"/>
-      <w:r>
-        <w:rPr>
-          <w:rFonts w:ascii="Century Gothic" w:hAnsi="Century Gothic"/>
-        </w:rPr>
-        <w:t xml:space="preserve"> </w:t>
-      </w:r>
-    </w:p>
-    <w:p>
-      <w:pPr>
-        <w:rPr>
-          <w:rFonts w:ascii="Century Gothic" w:hAnsi="Century Gothic"/>
-        </w:rPr>
-      </w:pPr>
-    </w:p>
-    <w:p>
-      <w:pPr>
-        <w:rPr>
-          <w:rFonts w:ascii="Century Gothic" w:hAnsi="Century Gothic"/>
-        </w:rPr>
-      </w:pPr>
-      <w:r>
-        <w:rPr>
-          <w:rFonts w:ascii="Century Gothic" w:hAnsi="Century Gothic"/>
-        </w:rPr>
-        <w:t>Affiche</w:t>
-      </w:r>
-      <w:r>
-        <w:rPr>
-          <w:rFonts w:ascii="Century Gothic" w:hAnsi="Century Gothic"/>
-        </w:rPr>
-        <w:t>r</w:t>
-      </w:r>
-      <w:r>
-        <w:rPr>
-          <w:rFonts w:ascii="Century Gothic" w:hAnsi="Century Gothic"/>
-        </w:rPr>
-        <w:t xml:space="preserve"> la liste des passagers, leur numéro de passeport, ainsi que l'aéroport de départ du vol réservé.</w:t>
-      </w:r>
-    </w:p>
-    <w:p>
-      <w:pPr>
-        <w:rPr>
-          <w:rFonts w:ascii="Century Gothic" w:hAnsi="Century Gothic"/>
-        </w:rPr>
-      </w:pPr>
-    </w:p>
-    <w:p>
-      <w:pPr>
-        <w:rPr>
-          <w:rFonts w:ascii="Century Gothic" w:hAnsi="Century Gothic"/>
-        </w:rPr>
-      </w:pPr>
-      <w:r>
-        <w:rPr>
-          <w:rFonts w:ascii="Century Gothic" w:hAnsi="Century Gothic"/>
-        </w:rPr>
-        <w:t>1</w:t>
-      </w:r>
-      <w:r>
-        <w:rPr>
-          <w:rFonts w:ascii="Century Gothic" w:hAnsi="Century Gothic"/>
-          <w:vertAlign w:val="superscript"/>
-        </w:rPr>
-        <w:t>ère</w:t>
-      </w:r>
-      <w:r>
-        <w:rPr>
-          <w:rFonts w:ascii="Century Gothic" w:hAnsi="Century Gothic"/>
-        </w:rPr>
-        <w:t xml:space="preserve"> colonne : nom du passager</w:t>
-      </w:r>
-    </w:p>
-    <w:p>
-      <w:pPr>
-        <w:rPr>
-          <w:rFonts w:ascii="Century Gothic" w:hAnsi="Century Gothic"/>
-        </w:rPr>
-      </w:pPr>
-      <w:r>
-        <w:rPr>
-          <w:rFonts w:ascii="Century Gothic" w:hAnsi="Century Gothic"/>
-        </w:rPr>
-        <w:t>2</w:t>
-      </w:r>
-      <w:r>
-        <w:rPr>
-          <w:rFonts w:ascii="Century Gothic" w:hAnsi="Century Gothic"/>
-          <w:vertAlign w:val="superscript"/>
-        </w:rPr>
-        <w:t>ème</w:t>
-      </w:r>
-      <w:r>
-        <w:rPr>
-          <w:rFonts w:ascii="Century Gothic" w:hAnsi="Century Gothic"/>
-        </w:rPr>
-        <w:t xml:space="preserve"> colonne : prénom du passager</w:t>
-      </w:r>
-    </w:p>
-    <w:p>
-      <w:pPr>
-        <w:rPr>
-          <w:rFonts w:ascii="Century Gothic" w:hAnsi="Century Gothic"/>
-        </w:rPr>
-      </w:pPr>
-      <w:r>
-        <w:rPr>
-          <w:rFonts w:ascii="Century Gothic" w:hAnsi="Century Gothic"/>
-        </w:rPr>
-        <w:t>3</w:t>
-      </w:r>
-      <w:r>
-        <w:rPr>
-          <w:rFonts w:ascii="Century Gothic" w:hAnsi="Century Gothic"/>
-          <w:vertAlign w:val="superscript"/>
-        </w:rPr>
-        <w:t>ème</w:t>
-      </w:r>
-      <w:r>
-        <w:rPr>
-          <w:rFonts w:ascii="Century Gothic" w:hAnsi="Century Gothic"/>
-        </w:rPr>
-        <w:t xml:space="preserve"> colonne : numéro de passeport du passager</w:t>
-      </w:r>
-    </w:p>
-    <w:p>
-      <w:pPr>
-        <w:rPr>
-          <w:rFonts w:ascii="Century Gothic" w:hAnsi="Century Gothic"/>
-        </w:rPr>
-      </w:pPr>
-      <w:r>
-        <w:rPr>
-          <w:rFonts w:ascii="Century Gothic" w:hAnsi="Century Gothic"/>
-        </w:rPr>
-        <w:t>4</w:t>
-      </w:r>
-      <w:r>
-        <w:rPr>
-          <w:rFonts w:ascii="Century Gothic" w:hAnsi="Century Gothic"/>
-          <w:vertAlign w:val="superscript"/>
-        </w:rPr>
-        <w:t>ème</w:t>
-      </w:r>
-      <w:r>
-        <w:rPr>
-          <w:rFonts w:ascii="Century Gothic" w:hAnsi="Century Gothic"/>
-        </w:rPr>
-        <w:t xml:space="preserve"> colonne : nom de l’aéroport de départ</w:t>
-      </w:r>
-    </w:p>
-    <w:p>
-      <w:pPr>
-        <w:rPr>
-          <w:rFonts w:ascii="Century Gothic" w:hAnsi="Century Gothic"/>
-        </w:rPr>
-      </w:pPr>
-    </w:p>
-    <w:p>
-      <w:pPr>
-        <w:rPr>
-          <w:rFonts w:ascii="Century Gothic" w:hAnsi="Century Gothic"/>
-        </w:rPr>
-      </w:pPr>
-      <w:r>
-        <w:rPr>
-          <w:rFonts w:ascii="Century Gothic" w:hAnsi="Century Gothic"/>
-          <w:u w:val="single"/>
-        </w:rPr>
-        <w:t>Requête n°</w:t>
-      </w:r>
-      <w:proofErr w:type="gramStart"/>
-      <w:r>
-        <w:rPr>
-          <w:rFonts w:ascii="Century Gothic" w:hAnsi="Century Gothic"/>
-          <w:u w:val="single"/>
-        </w:rPr>
-        <w:t>5</w:t>
-      </w:r>
-      <w:r>
-        <w:rPr>
-          <w:rFonts w:ascii="Century Gothic" w:hAnsi="Century Gothic"/>
-        </w:rPr>
-        <w:t>:</w:t>
-      </w:r>
-      <w:proofErr w:type="gramEnd"/>
-      <w:r>
-        <w:rPr>
-          <w:rFonts w:ascii="Century Gothic" w:hAnsi="Century Gothic"/>
-        </w:rPr>
-        <w:t xml:space="preserve"> </w:t>
-      </w:r>
-    </w:p>
-    <w:p>
-      <w:pPr>
-        <w:rPr>
-          <w:rFonts w:ascii="Century Gothic" w:hAnsi="Century Gothic"/>
-        </w:rPr>
-      </w:pPr>
-    </w:p>
-    <w:p>
-      <w:pPr>
-        <w:rPr>
-          <w:rFonts w:ascii="Century Gothic" w:hAnsi="Century Gothic"/>
-        </w:rPr>
-      </w:pPr>
-      <w:r>
-        <w:rPr>
-          <w:rFonts w:ascii="Century Gothic" w:hAnsi="Century Gothic"/>
-        </w:rPr>
-        <w:t>Affiche le prix moyen des réservations pour chaque vol</w:t>
-      </w:r>
-      <w:r>
-        <w:rPr>
-          <w:rFonts w:ascii="Century Gothic" w:hAnsi="Century Gothic"/>
-        </w:rPr>
-        <w:t xml:space="preserve"> (</w:t>
-      </w:r>
-      <w:proofErr w:type="spellStart"/>
-      <w:r>
-        <w:rPr>
-          <w:rFonts w:ascii="Century Gothic" w:hAnsi="Century Gothic"/>
-        </w:rPr>
-        <w:t>vol_fk</w:t>
-      </w:r>
-      <w:proofErr w:type="spellEnd"/>
-      <w:r>
-        <w:rPr>
-          <w:rFonts w:ascii="Century Gothic" w:hAnsi="Century Gothic"/>
-        </w:rPr>
-        <w:t>)</w:t>
-      </w:r>
-      <w:r>
-        <w:rPr>
-          <w:rFonts w:ascii="Century Gothic" w:hAnsi="Century Gothic"/>
-        </w:rPr>
-        <w:t>.</w:t>
-      </w:r>
-    </w:p>
-    <w:p>
-      <w:pPr>
-        <w:rPr>
-          <w:rFonts w:ascii="Century Gothic" w:hAnsi="Century Gothic"/>
-        </w:rPr>
-      </w:pPr>
-      <w:r>
-        <w:rPr>
-          <w:rFonts w:ascii="Century Gothic" w:hAnsi="Century Gothic"/>
-        </w:rPr>
-        <w:t>Le résultat doit être ordonné par le prix moyen du plus petit au plus grand.</w:t>
-      </w:r>
-    </w:p>
-    <w:p>
-      <w:pPr>
-        <w:rPr>
-          <w:rFonts w:ascii="Century Gothic" w:hAnsi="Century Gothic"/>
-        </w:rPr>
-      </w:pPr>
-    </w:p>
-    <w:p>
-      <w:pPr>
-        <w:rPr>
-          <w:rFonts w:ascii="Century Gothic" w:hAnsi="Century Gothic"/>
-        </w:rPr>
-      </w:pPr>
-      <w:r>
-        <w:rPr>
-          <w:rFonts w:ascii="Century Gothic" w:hAnsi="Century Gothic"/>
-          <w:u w:val="single"/>
-        </w:rPr>
-        <w:t>Requête n°</w:t>
-      </w:r>
-      <w:proofErr w:type="gramStart"/>
-      <w:r>
-        <w:rPr>
-          <w:rFonts w:ascii="Century Gothic" w:hAnsi="Century Gothic"/>
-          <w:u w:val="single"/>
-        </w:rPr>
-        <w:t>6</w:t>
-      </w:r>
-      <w:r>
-        <w:rPr>
-          <w:rFonts w:ascii="Century Gothic" w:hAnsi="Century Gothic"/>
-        </w:rPr>
-        <w:t>:</w:t>
-      </w:r>
-      <w:proofErr w:type="gramEnd"/>
-      <w:r>
-        <w:rPr>
-          <w:rFonts w:ascii="Century Gothic" w:hAnsi="Century Gothic"/>
-        </w:rPr>
-        <w:t xml:space="preserve"> </w:t>
-      </w:r>
-    </w:p>
-    <w:p>
-      <w:pPr>
-        <w:rPr>
-          <w:rFonts w:ascii="Century Gothic" w:hAnsi="Century Gothic"/>
-        </w:rPr>
-      </w:pPr>
-    </w:p>
-    <w:p>
-      <w:pPr>
-        <w:rPr>
-          <w:rFonts w:ascii="Century Gothic" w:hAnsi="Century Gothic"/>
-        </w:rPr>
-      </w:pPr>
-      <w:r>
-        <w:rPr>
-          <w:rFonts w:ascii="Century Gothic" w:hAnsi="Century Gothic"/>
-        </w:rPr>
-        <w:t>Affiche</w:t>
-      </w:r>
-      <w:r>
-        <w:rPr>
-          <w:rFonts w:ascii="Century Gothic" w:hAnsi="Century Gothic"/>
-        </w:rPr>
-        <w:t>r</w:t>
-      </w:r>
-      <w:r>
-        <w:rPr>
-          <w:rFonts w:ascii="Century Gothic" w:hAnsi="Century Gothic"/>
-        </w:rPr>
-        <w:t xml:space="preserve"> tous les</w:t>
-      </w:r>
-      <w:r>
-        <w:rPr>
-          <w:rFonts w:ascii="Century Gothic" w:hAnsi="Century Gothic"/>
-        </w:rPr>
-        <w:t xml:space="preserve"> noms</w:t>
-      </w:r>
-      <w:r>
-        <w:rPr>
-          <w:rFonts w:ascii="Century Gothic" w:hAnsi="Century Gothic"/>
-        </w:rPr>
-        <w:t xml:space="preserve"> </w:t>
-      </w:r>
-      <w:r>
-        <w:rPr>
-          <w:rFonts w:ascii="Century Gothic" w:hAnsi="Century Gothic"/>
-        </w:rPr>
-        <w:t>d’</w:t>
-      </w:r>
-      <w:r>
-        <w:rPr>
-          <w:rFonts w:ascii="Century Gothic" w:hAnsi="Century Gothic"/>
-        </w:rPr>
-        <w:t>aéroports, ainsi que le nom des compagnies basées dans chaque aéroport (y compris ceux sans compagnie).</w:t>
-      </w:r>
-    </w:p>
-    <w:p>
-      <w:pPr>
-        <w:rPr>
-          <w:rFonts w:ascii="Century Gothic" w:hAnsi="Century Gothic"/>
-        </w:rPr>
-      </w:pPr>
-    </w:p>
-    <w:p>
-      <w:pPr>
-        <w:rPr>
-          <w:rFonts w:ascii="Century Gothic" w:hAnsi="Century Gothic"/>
-        </w:rPr>
-      </w:pPr>
-      <w:r>
-        <w:rPr>
-          <w:rFonts w:ascii="Century Gothic" w:hAnsi="Century Gothic"/>
-          <w:u w:val="single"/>
-        </w:rPr>
-        <w:t>Requête n°</w:t>
-      </w:r>
-      <w:proofErr w:type="gramStart"/>
-      <w:r>
-        <w:rPr>
-          <w:rFonts w:ascii="Century Gothic" w:hAnsi="Century Gothic"/>
-          <w:u w:val="single"/>
-        </w:rPr>
-        <w:t>7</w:t>
-      </w:r>
-      <w:r>
-        <w:rPr>
-          <w:rFonts w:ascii="Century Gothic" w:hAnsi="Century Gothic"/>
-        </w:rPr>
-        <w:t>:</w:t>
-      </w:r>
-      <w:proofErr w:type="gramEnd"/>
-      <w:r>
-        <w:rPr>
-          <w:rFonts w:ascii="Century Gothic" w:hAnsi="Century Gothic"/>
-        </w:rPr>
-        <w:t xml:space="preserve"> </w:t>
-      </w:r>
-    </w:p>
-    <w:p>
-      <w:pPr>
-        <w:rPr>
-          <w:rFonts w:ascii="Century Gothic" w:hAnsi="Century Gothic"/>
-        </w:rPr>
-      </w:pPr>
-    </w:p>
-    <w:p>
-      <w:pPr>
-        <w:rPr>
-          <w:rFonts w:ascii="Century Gothic" w:hAnsi="Century Gothic"/>
-        </w:rPr>
-      </w:pPr>
-      <w:r>
-        <w:rPr>
-          <w:rFonts w:ascii="Century Gothic" w:hAnsi="Century Gothic"/>
-        </w:rPr>
-        <w:t>Affiche</w:t>
-      </w:r>
-      <w:r>
-        <w:rPr>
-          <w:rFonts w:ascii="Century Gothic" w:hAnsi="Century Gothic"/>
-        </w:rPr>
-        <w:t>r</w:t>
-      </w:r>
-      <w:r>
-        <w:rPr>
-          <w:rFonts w:ascii="Century Gothic" w:hAnsi="Century Gothic"/>
-        </w:rPr>
-        <w:t xml:space="preserve"> toutes les compagnies aériennes, avec le nombre d’avions qu’elles possèdent, même celles qui n’en ont pas.</w:t>
-      </w:r>
-      <w:r>
-        <w:rPr>
-          <w:rFonts w:ascii="Century Gothic" w:hAnsi="Century Gothic"/>
-        </w:rPr>
-        <w:t xml:space="preserve"> Le résultat doit être ordonné par le nombre d’avions du plus grand au plus petit.</w:t>
-      </w:r>
-      <w:r>
-        <w:rPr>
-          <w:rFonts w:ascii="Century Gothic" w:hAnsi="Century Gothic"/>
-        </w:rPr>
-        <w:br/>
-      </w:r>
-      <w:r>
-        <w:rPr>
-          <w:rFonts w:ascii="Century Gothic" w:hAnsi="Century Gothic"/>
-        </w:rPr>
-        <w:br/>
-      </w:r>
-      <w:r>
-        <w:rPr>
-          <w:rFonts w:ascii="Century Gothic" w:hAnsi="Century Gothic"/>
-          <w:u w:val="single"/>
-        </w:rPr>
-        <w:t>Requête n°</w:t>
-      </w:r>
-      <w:proofErr w:type="gramStart"/>
-      <w:r>
-        <w:rPr>
-          <w:rFonts w:ascii="Century Gothic" w:hAnsi="Century Gothic"/>
-          <w:u w:val="single"/>
-        </w:rPr>
-        <w:t>8</w:t>
-      </w:r>
-      <w:r>
-        <w:rPr>
-          <w:rFonts w:ascii="Century Gothic" w:hAnsi="Century Gothic"/>
-        </w:rPr>
-        <w:t>:</w:t>
-      </w:r>
-      <w:proofErr w:type="gramEnd"/>
-    </w:p>
-    <w:p>
-      <w:pPr>
-        <w:rPr>
-          <w:rFonts w:ascii="Century Gothic" w:hAnsi="Century Gothic"/>
-        </w:rPr>
-      </w:pPr>
-    </w:p>
-    <w:p>
-      <w:pPr>
-        <w:rPr>
-          <w:rFonts w:ascii="Century Gothic" w:hAnsi="Century Gothic"/>
-        </w:rPr>
-      </w:pPr>
-      <w:r>
-        <w:rPr>
-          <w:rFonts w:ascii="Century Gothic" w:hAnsi="Century Gothic"/>
-        </w:rPr>
-        <w:t>Affiche</w:t>
-      </w:r>
-      <w:r>
-        <w:rPr>
-          <w:rFonts w:ascii="Century Gothic" w:hAnsi="Century Gothic"/>
-        </w:rPr>
-        <w:t>r</w:t>
-      </w:r>
-      <w:r>
-        <w:rPr>
-          <w:rFonts w:ascii="Century Gothic" w:hAnsi="Century Gothic"/>
-        </w:rPr>
-        <w:t xml:space="preserve"> uniquement les compagnies </w:t>
-      </w:r>
-      <w:r>
-        <w:rPr>
-          <w:rFonts w:ascii="Century Gothic" w:hAnsi="Century Gothic"/>
-        </w:rPr>
-        <w:t>(</w:t>
-      </w:r>
-      <w:proofErr w:type="spellStart"/>
-      <w:r>
-        <w:rPr>
-          <w:rFonts w:ascii="Century Gothic" w:hAnsi="Century Gothic"/>
-        </w:rPr>
-        <w:t>compagnie_fk</w:t>
-      </w:r>
-      <w:proofErr w:type="spellEnd"/>
-      <w:r>
-        <w:rPr>
-          <w:rFonts w:ascii="Century Gothic" w:hAnsi="Century Gothic"/>
-        </w:rPr>
-        <w:t xml:space="preserve">) </w:t>
-      </w:r>
-      <w:r>
-        <w:rPr>
-          <w:rFonts w:ascii="Century Gothic" w:hAnsi="Century Gothic"/>
-        </w:rPr>
-        <w:t xml:space="preserve">ayant au moins </w:t>
-      </w:r>
-      <w:r>
-        <w:rPr>
-          <w:rFonts w:ascii="Century Gothic" w:hAnsi="Century Gothic"/>
-        </w:rPr>
-        <w:t>1</w:t>
-      </w:r>
-      <w:r>
-        <w:rPr>
-          <w:rFonts w:ascii="Century Gothic" w:hAnsi="Century Gothic"/>
-        </w:rPr>
-        <w:t>5</w:t>
-      </w:r>
-      <w:r>
-        <w:rPr>
-          <w:rFonts w:ascii="Century Gothic" w:hAnsi="Century Gothic"/>
-        </w:rPr>
-        <w:t>00</w:t>
-      </w:r>
-      <w:r>
-        <w:rPr>
-          <w:rFonts w:ascii="Century Gothic" w:hAnsi="Century Gothic"/>
-        </w:rPr>
-        <w:t xml:space="preserve"> vols.</w:t>
-      </w:r>
-    </w:p>
-    <w:p>
-      <w:pPr>
-        <w:rPr>
-          <w:rFonts w:ascii="Century Gothic" w:hAnsi="Century Gothic"/>
-        </w:rPr>
-      </w:pPr>
-      <w:r>
-        <w:rPr>
-          <w:rFonts w:ascii="Century Gothic" w:hAnsi="Century Gothic"/>
-        </w:rPr>
-        <w:t>Le résultat doit être ordonné par le nombre de vols du plus grand au plus petit et limité au 5 premier enregistrements.</w:t>
-      </w:r>
-    </w:p>
-    <w:p>
-      <w:pPr>
-        <w:rPr>
-          <w:rFonts w:ascii="Century Gothic" w:hAnsi="Century Gothic"/>
-        </w:rPr>
-      </w:pPr>
-    </w:p>
-    <w:p>
-      <w:pPr>
-        <w:rPr>
-          <w:rFonts w:ascii="Century Gothic" w:hAnsi="Century Gothic"/>
-        </w:rPr>
-      </w:pPr>
-      <w:r>
-        <w:rPr>
-          <w:rFonts w:ascii="Century Gothic" w:hAnsi="Century Gothic"/>
-          <w:u w:val="single"/>
-        </w:rPr>
-        <w:t>Requête n°</w:t>
-      </w:r>
-      <w:proofErr w:type="gramStart"/>
-      <w:r>
-        <w:rPr>
-          <w:rFonts w:ascii="Century Gothic" w:hAnsi="Century Gothic"/>
-          <w:u w:val="single"/>
-        </w:rPr>
-        <w:t>9</w:t>
-      </w:r>
-      <w:r>
-        <w:rPr>
-          <w:rFonts w:ascii="Century Gothic" w:hAnsi="Century Gothic"/>
-        </w:rPr>
-        <w:t>:</w:t>
-      </w:r>
-      <w:proofErr w:type="gramEnd"/>
-      <w:r>
-        <w:rPr>
-          <w:rFonts w:ascii="Century Gothic" w:hAnsi="Century Gothic"/>
-        </w:rPr>
-        <w:t xml:space="preserve"> </w:t>
+        <w:t>Requête n°9</w:t>
+      </w:r>
+      <w:r>
+        <w:rPr>
+          <w:rFonts w:ascii="Century Gothic" w:hAnsi="Century Gothic"/>
+        </w:rPr>
+        <w:t xml:space="preserve">: </w:t>
       </w:r>
     </w:p>
     <w:p>
@@ -5995,15 +5798,169 @@
           <w:rFonts w:ascii="Century Gothic" w:hAnsi="Century Gothic"/>
           <w:u w:val="single"/>
         </w:rPr>
-        <w:t>Requête n°</w:t>
-      </w:r>
-      <w:proofErr w:type="gramStart"/>
+        <w:t>Requête n°10</w:t>
+      </w:r>
+      <w:r>
+        <w:rPr>
+          <w:rFonts w:ascii="Century Gothic" w:hAnsi="Century Gothic"/>
+        </w:rPr>
+        <w:t>:</w:t>
+      </w:r>
+    </w:p>
+    <w:p>
+      <w:pPr>
+        <w:rPr>
+          <w:rFonts w:ascii="Century Gothic" w:hAnsi="Century Gothic"/>
+        </w:rPr>
+      </w:pPr>
+    </w:p>
+    <w:p>
+      <w:pPr>
+        <w:rPr>
+          <w:rFonts w:ascii="Century Gothic" w:hAnsi="Century Gothic"/>
+        </w:rPr>
+      </w:pPr>
+      <w:r>
+        <w:rPr>
+          <w:rFonts w:ascii="Century Gothic" w:hAnsi="Century Gothic"/>
+        </w:rPr>
+        <w:t>Affiche</w:t>
+      </w:r>
+      <w:r>
+        <w:rPr>
+          <w:rFonts w:ascii="Century Gothic" w:hAnsi="Century Gothic"/>
+        </w:rPr>
+        <w:t>r</w:t>
+      </w:r>
+      <w:r>
+        <w:rPr>
+          <w:rFonts w:ascii="Century Gothic" w:hAnsi="Century Gothic"/>
+        </w:rPr>
+        <w:t xml:space="preserve"> la capacité totale des avions pour chaque compagnie</w:t>
+      </w:r>
+      <w:r>
+        <w:rPr>
+          <w:rFonts w:ascii="Century Gothic" w:hAnsi="Century Gothic"/>
+        </w:rPr>
+        <w:t xml:space="preserve"> (nom)</w:t>
+      </w:r>
+      <w:r>
+        <w:rPr>
+          <w:rFonts w:ascii="Century Gothic" w:hAnsi="Century Gothic"/>
+        </w:rPr>
+        <w:t xml:space="preserve"> et type d’avion</w:t>
+      </w:r>
+      <w:r>
+        <w:rPr>
+          <w:rFonts w:ascii="Century Gothic" w:hAnsi="Century Gothic"/>
+        </w:rPr>
+        <w:t xml:space="preserve"> (nom)</w:t>
+      </w:r>
+      <w:r>
+        <w:rPr>
+          <w:rFonts w:ascii="Century Gothic" w:hAnsi="Century Gothic"/>
+        </w:rPr>
+        <w:t>.</w:t>
+      </w:r>
+    </w:p>
+    <w:p>
+      <w:pPr>
+        <w:rPr>
+          <w:rFonts w:ascii="Century Gothic" w:hAnsi="Century Gothic"/>
+        </w:rPr>
+      </w:pPr>
+      <w:r>
+        <w:rPr>
+          <w:rFonts w:ascii="Century Gothic" w:hAnsi="Century Gothic"/>
+        </w:rPr>
+        <w:t>Ordonner le résultat par la capacité totale des avions du plus grand au plus petit.</w:t>
+      </w:r>
+    </w:p>
+    <w:p>
+      <w:pPr>
+        <w:rPr>
+          <w:rFonts w:ascii="Century Gothic" w:hAnsi="Century Gothic"/>
+        </w:rPr>
+      </w:pPr>
+      <w:r>
+        <w:rPr>
+          <w:rFonts w:ascii="Century Gothic" w:hAnsi="Century Gothic"/>
+        </w:rPr>
+        <w:t>Aide : 3 colonnes dans le SELECT.</w:t>
+      </w:r>
+    </w:p>
+    <w:p>
+      <w:pPr>
+        <w:rPr>
+          <w:rFonts w:ascii="Century Gothic" w:hAnsi="Century Gothic"/>
+        </w:rPr>
+      </w:pPr>
+    </w:p>
+    <w:p>
+      <w:pPr>
+        <w:rPr>
+          <w:rFonts w:ascii="Century Gothic" w:hAnsi="Century Gothic"/>
+        </w:rPr>
+      </w:pPr>
+      <w:r>
+        <w:rPr>
+          <w:rFonts w:ascii="Century Gothic" w:hAnsi="Century Gothic"/>
+        </w:rPr>
+        <w:t>Toutes ces requêtes doivent être présentées dans le rapport.</w:t>
+      </w:r>
+    </w:p>
+    <w:p>
+      <w:pPr>
+        <w:pStyle w:val="Titre2"/>
+      </w:pPr>
+      <w:bookmarkStart w:id="12" w:name="_Toc194303851"/>
+      <w:r>
+        <w:t>Index</w:t>
+      </w:r>
+      <w:bookmarkEnd w:id="12"/>
+      <w:r>
+        <w:t xml:space="preserve"> </w:t>
+      </w:r>
+    </w:p>
+    <w:p>
+      <w:pPr>
+        <w:rPr>
+          <w:rFonts w:ascii="Century Gothic" w:hAnsi="Century Gothic"/>
+        </w:rPr>
+      </w:pPr>
+    </w:p>
+    <w:p>
+      <w:pPr>
+        <w:rPr>
+          <w:rFonts w:ascii="Century Gothic" w:hAnsi="Century Gothic"/>
+        </w:rPr>
+      </w:pPr>
+      <w:r>
+        <w:rPr>
+          <w:rFonts w:ascii="Century Gothic" w:hAnsi="Century Gothic"/>
+        </w:rPr>
+        <w:t>Soit les 2 requêtes suivantes :</w:t>
+      </w:r>
+    </w:p>
+    <w:p>
+      <w:pPr>
+        <w:rPr>
+          <w:rFonts w:ascii="Century Gothic" w:hAnsi="Century Gothic"/>
+        </w:rPr>
+      </w:pPr>
+    </w:p>
+    <w:p>
+      <w:pPr>
+        <w:rPr>
+          <w:rFonts w:ascii="Century Gothic" w:hAnsi="Century Gothic"/>
+        </w:rPr>
+      </w:pPr>
       <w:r>
         <w:rPr>
           <w:rFonts w:ascii="Century Gothic" w:hAnsi="Century Gothic"/>
           <w:u w:val="single"/>
         </w:rPr>
-        <w:t>10</w:t>
+        <w:t>Requête n°1</w:t>
       </w:r>
       <w:r>
         <w:rPr>
@@ -6011,178 +5968,6 @@
         </w:rPr>
         <w:t>:</w:t>
       </w:r>
-      <w:proofErr w:type="gramEnd"/>
-    </w:p>
-    <w:p>
-      <w:pPr>
-        <w:rPr>
-          <w:rFonts w:ascii="Century Gothic" w:hAnsi="Century Gothic"/>
-        </w:rPr>
-      </w:pPr>
-    </w:p>
-    <w:p>
-      <w:pPr>
-        <w:rPr>
-          <w:rFonts w:ascii="Century Gothic" w:hAnsi="Century Gothic"/>
-        </w:rPr>
-      </w:pPr>
-      <w:r>
-        <w:rPr>
-          <w:rFonts w:ascii="Century Gothic" w:hAnsi="Century Gothic"/>
-        </w:rPr>
-        <w:t>Affiche</w:t>
-      </w:r>
-      <w:r>
-        <w:rPr>
-          <w:rFonts w:ascii="Century Gothic" w:hAnsi="Century Gothic"/>
-        </w:rPr>
-        <w:t>r</w:t>
-      </w:r>
-      <w:r>
-        <w:rPr>
-          <w:rFonts w:ascii="Century Gothic" w:hAnsi="Century Gothic"/>
-        </w:rPr>
-        <w:t xml:space="preserve"> la capacité totale des avions pour chaque compagnie</w:t>
-      </w:r>
-      <w:r>
-        <w:rPr>
-          <w:rFonts w:ascii="Century Gothic" w:hAnsi="Century Gothic"/>
-        </w:rPr>
-        <w:t xml:space="preserve"> (nom)</w:t>
-      </w:r>
-      <w:r>
-        <w:rPr>
-          <w:rFonts w:ascii="Century Gothic" w:hAnsi="Century Gothic"/>
-        </w:rPr>
-        <w:t xml:space="preserve"> et type d’avion</w:t>
-      </w:r>
-      <w:r>
-        <w:rPr>
-          <w:rFonts w:ascii="Century Gothic" w:hAnsi="Century Gothic"/>
-        </w:rPr>
-        <w:t xml:space="preserve"> (nom)</w:t>
-      </w:r>
-      <w:r>
-        <w:rPr>
-          <w:rFonts w:ascii="Century Gothic" w:hAnsi="Century Gothic"/>
-        </w:rPr>
-        <w:t>.</w:t>
-      </w:r>
-    </w:p>
-    <w:p>
-      <w:pPr>
-        <w:rPr>
-          <w:rFonts w:ascii="Century Gothic" w:hAnsi="Century Gothic"/>
-        </w:rPr>
-      </w:pPr>
-      <w:r>
-        <w:rPr>
-          <w:rFonts w:ascii="Century Gothic" w:hAnsi="Century Gothic"/>
-        </w:rPr>
-        <w:t>Ordonner le résultat par la capacité totale des avions du plus grand au plus petit.</w:t>
-      </w:r>
-    </w:p>
-    <w:p>
-      <w:pPr>
-        <w:rPr>
-          <w:rFonts w:ascii="Century Gothic" w:hAnsi="Century Gothic"/>
-        </w:rPr>
-      </w:pPr>
-      <w:r>
-        <w:rPr>
-          <w:rFonts w:ascii="Century Gothic" w:hAnsi="Century Gothic"/>
-        </w:rPr>
-        <w:t>Aide : 3 colonnes dans le SELECT.</w:t>
-      </w:r>
-    </w:p>
-    <w:p>
-      <w:pPr>
-        <w:rPr>
-          <w:rFonts w:ascii="Century Gothic" w:hAnsi="Century Gothic"/>
-        </w:rPr>
-      </w:pPr>
-    </w:p>
-    <w:p>
-      <w:pPr>
-        <w:rPr>
-          <w:rFonts w:ascii="Century Gothic" w:hAnsi="Century Gothic"/>
-        </w:rPr>
-      </w:pPr>
-      <w:r>
-        <w:rPr>
-          <w:rFonts w:ascii="Century Gothic" w:hAnsi="Century Gothic"/>
-        </w:rPr>
-        <w:t>Toutes ces requêtes doivent être présentées dans le rapport.</w:t>
-      </w:r>
-    </w:p>
-    <w:p>
-      <w:pPr>
-        <w:pStyle w:val="Titre2"/>
-      </w:pPr>
-      <w:bookmarkStart w:id="10" w:name="_Toc194303213"/>
-      <w:r>
-        <w:t>Index</w:t>
-      </w:r>
-      <w:bookmarkEnd w:id="10"/>
-      <w:r>
-        <w:t xml:space="preserve"> </w:t>
-      </w:r>
-    </w:p>
-    <w:p>
-      <w:pPr>
-        <w:rPr>
-          <w:rFonts w:ascii="Century Gothic" w:hAnsi="Century Gothic"/>
-        </w:rPr>
-      </w:pPr>
-    </w:p>
-    <w:p>
-      <w:pPr>
-        <w:rPr>
-          <w:rFonts w:ascii="Century Gothic" w:hAnsi="Century Gothic"/>
-        </w:rPr>
-      </w:pPr>
-      <w:r>
-        <w:rPr>
-          <w:rFonts w:ascii="Century Gothic" w:hAnsi="Century Gothic"/>
-        </w:rPr>
-        <w:t>Soit les 2 requêtes suivantes :</w:t>
-      </w:r>
-    </w:p>
-    <w:p>
-      <w:pPr>
-        <w:rPr>
-          <w:rFonts w:ascii="Century Gothic" w:hAnsi="Century Gothic"/>
-        </w:rPr>
-      </w:pPr>
-    </w:p>
-    <w:p>
-      <w:pPr>
-        <w:rPr>
-          <w:rFonts w:ascii="Century Gothic" w:hAnsi="Century Gothic"/>
-        </w:rPr>
-      </w:pPr>
-      <w:r>
-        <w:rPr>
-          <w:rFonts w:ascii="Century Gothic" w:hAnsi="Century Gothic"/>
-          <w:u w:val="single"/>
-        </w:rPr>
-        <w:t>Requête n°</w:t>
-      </w:r>
-      <w:proofErr w:type="gramStart"/>
-      <w:r>
-        <w:rPr>
-          <w:rFonts w:ascii="Century Gothic" w:hAnsi="Century Gothic"/>
-          <w:u w:val="single"/>
-        </w:rPr>
-        <w:t>1</w:t>
-      </w:r>
-      <w:r>
-        <w:rPr>
-          <w:rFonts w:ascii="Century Gothic" w:hAnsi="Century Gothic"/>
-        </w:rPr>
-        <w:t>:</w:t>
-      </w:r>
-      <w:proofErr w:type="gramEnd"/>
     </w:p>
     <w:p>
       <w:pPr>
@@ -6218,19 +6003,11 @@
         <w:t xml:space="preserve">, </w:t>
       </w:r>
       <w:proofErr w:type="spellStart"/>
-      <w:proofErr w:type="gramStart"/>
-      <w:r>
-        <w:rPr>
-          <w:rFonts w:ascii="Century Gothic" w:hAnsi="Century Gothic"/>
-        </w:rPr>
-        <w:t>V.heure</w:t>
-      </w:r>
-      <w:proofErr w:type="gramEnd"/>
-      <w:r>
-        <w:rPr>
-          <w:rFonts w:ascii="Century Gothic" w:hAnsi="Century Gothic"/>
-        </w:rPr>
-        <w:t>_depart</w:t>
+      <w:r>
+        <w:rPr>
+          <w:rFonts w:ascii="Century Gothic" w:hAnsi="Century Gothic"/>
+        </w:rPr>
+        <w:t>V.heure_depart</w:t>
       </w:r>
       <w:proofErr w:type="spellEnd"/>
       <w:r>
@@ -6322,19 +6099,11 @@
         <w:t xml:space="preserve"> AS C ON </w:t>
       </w:r>
       <w:proofErr w:type="spellStart"/>
-      <w:proofErr w:type="gramStart"/>
-      <w:r>
-        <w:rPr>
-          <w:rFonts w:ascii="Century Gothic" w:hAnsi="Century Gothic"/>
-        </w:rPr>
-        <w:t>V.compagnie</w:t>
-      </w:r>
-      <w:proofErr w:type="gramEnd"/>
-      <w:r>
-        <w:rPr>
-          <w:rFonts w:ascii="Century Gothic" w:hAnsi="Century Gothic"/>
-        </w:rPr>
-        <w:t>_fk</w:t>
+      <w:r>
+        <w:rPr>
+          <w:rFonts w:ascii="Century Gothic" w:hAnsi="Century Gothic"/>
+        </w:rPr>
+        <w:t>V.compagnie_fk</w:t>
       </w:r>
       <w:proofErr w:type="spellEnd"/>
       <w:r>
@@ -6367,21 +6136,28 @@
         <w:t xml:space="preserve">WHERE </w:t>
       </w:r>
       <w:proofErr w:type="spellStart"/>
-      <w:proofErr w:type="gramStart"/>
       <w:r>
         <w:rPr>
           <w:rFonts w:ascii="Century Gothic" w:hAnsi="Century Gothic"/>
           <w:lang w:val="en-US"/>
         </w:rPr>
-        <w:t>V.compagnie</w:t>
-      </w:r>
-      <w:proofErr w:type="gramEnd"/>
+        <w:t>V.compagnie_fk</w:t>
+      </w:r>
+      <w:proofErr w:type="spellEnd"/>
       <w:r>
         <w:rPr>
           <w:rFonts w:ascii="Century Gothic" w:hAnsi="Century Gothic"/>
           <w:lang w:val="en-US"/>
         </w:rPr>
-        <w:t>_fk</w:t>
+        <w:t xml:space="preserve"> = 3 AND </w:t>
+      </w:r>
+      <w:proofErr w:type="spellStart"/>
+      <w:r>
+        <w:rPr>
+          <w:rFonts w:ascii="Century Gothic" w:hAnsi="Century Gothic"/>
+          <w:lang w:val="en-US"/>
+        </w:rPr>
+        <w:t>V.heure_depart</w:t>
       </w:r>
       <w:proofErr w:type="spellEnd"/>
       <w:r>
@@ -6389,7 +6165,22 @@
           <w:rFonts w:ascii="Century Gothic" w:hAnsi="Century Gothic"/>
           <w:lang w:val="en-US"/>
         </w:rPr>
-        <w:t xml:space="preserve"> = 3 AND </w:t>
+        <w:t xml:space="preserve"> &gt; '12:00:00'</w:t>
+      </w:r>
+    </w:p>
+    <w:p>
+      <w:pPr>
+        <w:rPr>
+          <w:rFonts w:ascii="Century Gothic" w:hAnsi="Century Gothic"/>
+          <w:lang w:val="en-US"/>
+        </w:rPr>
+      </w:pPr>
+      <w:r>
+        <w:rPr>
+          <w:rFonts w:ascii="Century Gothic" w:hAnsi="Century Gothic"/>
+          <w:lang w:val="en-US"/>
+        </w:rPr>
+        <w:t xml:space="preserve">ORDER BY </w:t>
       </w:r>
       <w:proofErr w:type="spellStart"/>
       <w:r>
@@ -6398,46 +6189,6 @@
           <w:lang w:val="en-US"/>
         </w:rPr>
         <w:t>V.heure_depart</w:t>
-      </w:r>
-      <w:proofErr w:type="spellEnd"/>
-      <w:r>
-        <w:rPr>
-          <w:rFonts w:ascii="Century Gothic" w:hAnsi="Century Gothic"/>
-          <w:lang w:val="en-US"/>
-        </w:rPr>
-        <w:t xml:space="preserve"> &gt; '12:00:00'</w:t>
-      </w:r>
-    </w:p>
-    <w:p>
-      <w:pPr>
-        <w:rPr>
-          <w:rFonts w:ascii="Century Gothic" w:hAnsi="Century Gothic"/>
-          <w:lang w:val="en-US"/>
-        </w:rPr>
-      </w:pPr>
-      <w:r>
-        <w:rPr>
-          <w:rFonts w:ascii="Century Gothic" w:hAnsi="Century Gothic"/>
-          <w:lang w:val="en-US"/>
-        </w:rPr>
-        <w:t xml:space="preserve">ORDER BY </w:t>
-      </w:r>
-      <w:proofErr w:type="spellStart"/>
-      <w:proofErr w:type="gramStart"/>
-      <w:r>
-        <w:rPr>
-          <w:rFonts w:ascii="Century Gothic" w:hAnsi="Century Gothic"/>
-          <w:lang w:val="en-US"/>
-        </w:rPr>
-        <w:t>V.heure</w:t>
-      </w:r>
-      <w:proofErr w:type="gramEnd"/>
-      <w:r>
-        <w:rPr>
-          <w:rFonts w:ascii="Century Gothic" w:hAnsi="Century Gothic"/>
-          <w:lang w:val="en-US"/>
-        </w:rPr>
-        <w:t>_depart</w:t>
       </w:r>
       <w:proofErr w:type="spellEnd"/>
       <w:r>
@@ -6479,350 +6230,304 @@
           <w:u w:val="single"/>
           <w:lang w:val="en-US"/>
         </w:rPr>
-        <w:t xml:space="preserve"> n°</w:t>
-      </w:r>
-      <w:proofErr w:type="gramStart"/>
-      <w:r>
-        <w:rPr>
-          <w:rFonts w:ascii="Century Gothic" w:hAnsi="Century Gothic"/>
-          <w:u w:val="single"/>
+        <w:t xml:space="preserve"> n°2 </w:t>
+      </w:r>
+      <w:r>
+        <w:rPr>
+          <w:rFonts w:ascii="Century Gothic" w:hAnsi="Century Gothic"/>
           <w:lang w:val="en-US"/>
         </w:rPr>
-        <w:t xml:space="preserve">2 </w:t>
-      </w:r>
-      <w:r>
+        <w:t>:</w:t>
+      </w:r>
+    </w:p>
+    <w:p>
+      <w:pPr>
         <w:rPr>
           <w:rFonts w:ascii="Century Gothic" w:hAnsi="Century Gothic"/>
           <w:lang w:val="en-US"/>
         </w:rPr>
+      </w:pPr>
+    </w:p>
+    <w:p>
+      <w:pPr>
+        <w:rPr>
+          <w:rFonts w:ascii="Century Gothic" w:hAnsi="Century Gothic"/>
+          <w:lang w:val="en-US"/>
+        </w:rPr>
+      </w:pPr>
+    </w:p>
+    <w:p>
+      <w:pPr>
+        <w:rPr>
+          <w:rFonts w:ascii="Century Gothic" w:hAnsi="Century Gothic"/>
+          <w:lang w:val="en-US"/>
+        </w:rPr>
+      </w:pPr>
+      <w:r>
+        <w:rPr>
+          <w:rFonts w:ascii="Century Gothic" w:hAnsi="Century Gothic"/>
+          <w:lang w:val="en-US"/>
+        </w:rPr>
+        <w:t xml:space="preserve">SELECT </w:t>
+      </w:r>
+      <w:proofErr w:type="spellStart"/>
+      <w:r>
+        <w:rPr>
+          <w:rFonts w:ascii="Century Gothic" w:hAnsi="Century Gothic"/>
+          <w:lang w:val="en-US"/>
+        </w:rPr>
+        <w:t>A.nom</w:t>
+      </w:r>
+      <w:proofErr w:type="spellEnd"/>
+      <w:r>
+        <w:rPr>
+          <w:rFonts w:ascii="Century Gothic" w:hAnsi="Century Gothic"/>
+          <w:lang w:val="en-US"/>
+        </w:rPr>
+        <w:t xml:space="preserve"> AS </w:t>
+      </w:r>
+      <w:proofErr w:type="spellStart"/>
+      <w:r>
+        <w:rPr>
+          <w:rFonts w:ascii="Century Gothic" w:hAnsi="Century Gothic"/>
+          <w:lang w:val="en-US"/>
+        </w:rPr>
+        <w:t>aeroport</w:t>
+      </w:r>
+      <w:proofErr w:type="spellEnd"/>
+      <w:r>
+        <w:rPr>
+          <w:rFonts w:ascii="Century Gothic" w:hAnsi="Century Gothic"/>
+          <w:lang w:val="en-US"/>
+        </w:rPr>
+        <w:t>, COUNT(</w:t>
+      </w:r>
+      <w:proofErr w:type="spellStart"/>
+      <w:r>
+        <w:rPr>
+          <w:rFonts w:ascii="Century Gothic" w:hAnsi="Century Gothic"/>
+          <w:lang w:val="en-US"/>
+        </w:rPr>
+        <w:t>V.vol_id</w:t>
+      </w:r>
+      <w:proofErr w:type="spellEnd"/>
+      <w:r>
+        <w:rPr>
+          <w:rFonts w:ascii="Century Gothic" w:hAnsi="Century Gothic"/>
+          <w:lang w:val="en-US"/>
+        </w:rPr>
+        <w:t xml:space="preserve">) AS </w:t>
+      </w:r>
+      <w:proofErr w:type="spellStart"/>
+      <w:r>
+        <w:rPr>
+          <w:rFonts w:ascii="Century Gothic" w:hAnsi="Century Gothic"/>
+          <w:lang w:val="en-US"/>
+        </w:rPr>
+        <w:t>nombre_vols</w:t>
+      </w:r>
+      <w:proofErr w:type="spellEnd"/>
+    </w:p>
+    <w:p>
+      <w:pPr>
+        <w:rPr>
+          <w:rFonts w:ascii="Century Gothic" w:hAnsi="Century Gothic"/>
+          <w:lang w:val="en-US"/>
+        </w:rPr>
+      </w:pPr>
+      <w:r>
+        <w:rPr>
+          <w:rFonts w:ascii="Century Gothic" w:hAnsi="Century Gothic"/>
+          <w:lang w:val="en-US"/>
+        </w:rPr>
+        <w:t xml:space="preserve">FROM </w:t>
+      </w:r>
+      <w:proofErr w:type="spellStart"/>
+      <w:r>
+        <w:rPr>
+          <w:rFonts w:ascii="Century Gothic" w:hAnsi="Century Gothic"/>
+          <w:lang w:val="en-US"/>
+        </w:rPr>
+        <w:t>t_vol</w:t>
+      </w:r>
+      <w:proofErr w:type="spellEnd"/>
+      <w:r>
+        <w:rPr>
+          <w:rFonts w:ascii="Century Gothic" w:hAnsi="Century Gothic"/>
+          <w:lang w:val="en-US"/>
+        </w:rPr>
+        <w:t xml:space="preserve"> AS V</w:t>
+      </w:r>
+    </w:p>
+    <w:p>
+      <w:pPr>
+        <w:rPr>
+          <w:rFonts w:ascii="Century Gothic" w:hAnsi="Century Gothic"/>
+          <w:lang w:val="en-US"/>
+        </w:rPr>
+      </w:pPr>
+      <w:r>
+        <w:rPr>
+          <w:rFonts w:ascii="Century Gothic" w:hAnsi="Century Gothic"/>
+          <w:lang w:val="en-US"/>
+        </w:rPr>
+        <w:t xml:space="preserve">INNER JOIN </w:t>
+      </w:r>
+      <w:proofErr w:type="spellStart"/>
+      <w:r>
+        <w:rPr>
+          <w:rFonts w:ascii="Century Gothic" w:hAnsi="Century Gothic"/>
+          <w:lang w:val="en-US"/>
+        </w:rPr>
+        <w:t>t_aeroport</w:t>
+      </w:r>
+      <w:proofErr w:type="spellEnd"/>
+      <w:r>
+        <w:rPr>
+          <w:rFonts w:ascii="Century Gothic" w:hAnsi="Century Gothic"/>
+          <w:lang w:val="en-US"/>
+        </w:rPr>
+        <w:t xml:space="preserve"> AS A ON </w:t>
+      </w:r>
+      <w:proofErr w:type="spellStart"/>
+      <w:r>
+        <w:rPr>
+          <w:rFonts w:ascii="Century Gothic" w:hAnsi="Century Gothic"/>
+          <w:lang w:val="en-US"/>
+        </w:rPr>
+        <w:t>V.aeroport_depart_fk</w:t>
+      </w:r>
+      <w:proofErr w:type="spellEnd"/>
+      <w:r>
+        <w:rPr>
+          <w:rFonts w:ascii="Century Gothic" w:hAnsi="Century Gothic"/>
+          <w:lang w:val="en-US"/>
+        </w:rPr>
+        <w:t xml:space="preserve"> = </w:t>
+      </w:r>
+      <w:proofErr w:type="spellStart"/>
+      <w:r>
+        <w:rPr>
+          <w:rFonts w:ascii="Century Gothic" w:hAnsi="Century Gothic"/>
+          <w:lang w:val="en-US"/>
+        </w:rPr>
+        <w:t>A.aeroport_id</w:t>
+      </w:r>
+      <w:proofErr w:type="spellEnd"/>
+    </w:p>
+    <w:p>
+      <w:pPr>
+        <w:rPr>
+          <w:rFonts w:ascii="Century Gothic" w:hAnsi="Century Gothic"/>
+          <w:lang w:val="en-US"/>
+        </w:rPr>
+      </w:pPr>
+      <w:r>
+        <w:rPr>
+          <w:rFonts w:ascii="Century Gothic" w:hAnsi="Century Gothic"/>
+          <w:lang w:val="en-US"/>
+        </w:rPr>
+        <w:t xml:space="preserve">WHERE </w:t>
+      </w:r>
+      <w:proofErr w:type="spellStart"/>
+      <w:r>
+        <w:rPr>
+          <w:rFonts w:ascii="Century Gothic" w:hAnsi="Century Gothic"/>
+          <w:lang w:val="en-US"/>
+        </w:rPr>
+        <w:t>V.heure_depart</w:t>
+      </w:r>
+      <w:proofErr w:type="spellEnd"/>
+      <w:r>
+        <w:rPr>
+          <w:rFonts w:ascii="Century Gothic" w:hAnsi="Century Gothic"/>
+          <w:lang w:val="en-US"/>
+        </w:rPr>
+        <w:t xml:space="preserve"> &gt; '10:00:00'</w:t>
+      </w:r>
+    </w:p>
+    <w:p>
+      <w:pPr>
+        <w:rPr>
+          <w:rFonts w:ascii="Century Gothic" w:hAnsi="Century Gothic"/>
+          <w:lang w:val="en-US"/>
+        </w:rPr>
+      </w:pPr>
+      <w:r>
+        <w:rPr>
+          <w:rFonts w:ascii="Century Gothic" w:hAnsi="Century Gothic"/>
+          <w:lang w:val="en-US"/>
+        </w:rPr>
+        <w:t xml:space="preserve">GROUP BY </w:t>
+      </w:r>
+      <w:proofErr w:type="spellStart"/>
+      <w:r>
+        <w:rPr>
+          <w:rFonts w:ascii="Century Gothic" w:hAnsi="Century Gothic"/>
+          <w:lang w:val="en-US"/>
+        </w:rPr>
+        <w:t>A.nom</w:t>
+      </w:r>
+      <w:proofErr w:type="spellEnd"/>
+    </w:p>
+    <w:p>
+      <w:pPr>
+        <w:rPr>
+          <w:rFonts w:ascii="Century Gothic" w:hAnsi="Century Gothic"/>
+          <w:lang w:val="en-US"/>
+        </w:rPr>
+      </w:pPr>
+      <w:r>
+        <w:rPr>
+          <w:rFonts w:ascii="Century Gothic" w:hAnsi="Century Gothic"/>
+          <w:lang w:val="en-US"/>
+        </w:rPr>
+        <w:t xml:space="preserve">ORDER BY </w:t>
+      </w:r>
+      <w:proofErr w:type="spellStart"/>
+      <w:r>
+        <w:rPr>
+          <w:rFonts w:ascii="Century Gothic" w:hAnsi="Century Gothic"/>
+          <w:lang w:val="en-US"/>
+        </w:rPr>
+        <w:t>nombre_vols</w:t>
+      </w:r>
+      <w:proofErr w:type="spellEnd"/>
+      <w:r>
+        <w:rPr>
+          <w:rFonts w:ascii="Century Gothic" w:hAnsi="Century Gothic"/>
+          <w:lang w:val="en-US"/>
+        </w:rPr>
+        <w:t xml:space="preserve"> DESC;</w:t>
+      </w:r>
+    </w:p>
+    <w:p>
+      <w:pPr>
+        <w:rPr>
+          <w:rFonts w:ascii="Century Gothic" w:hAnsi="Century Gothic"/>
+          <w:lang w:val="en-US"/>
+        </w:rPr>
+      </w:pPr>
+    </w:p>
+    <w:p>
+      <w:pPr>
+        <w:rPr>
+          <w:rFonts w:ascii="Century Gothic" w:hAnsi="Century Gothic"/>
+        </w:rPr>
+      </w:pPr>
+      <w:r>
+        <w:rPr>
+          <w:rFonts w:ascii="Century Gothic" w:hAnsi="Century Gothic"/>
+          <w:b/>
+        </w:rPr>
+        <w:t>Travail à réaliser </w:t>
+      </w:r>
+      <w:r>
+        <w:rPr>
+          <w:rFonts w:ascii="Century Gothic" w:hAnsi="Century Gothic"/>
+        </w:rPr>
         <w:t>:</w:t>
       </w:r>
-      <w:proofErr w:type="gramEnd"/>
-    </w:p>
-    <w:p>
-      <w:pPr>
-        <w:rPr>
-          <w:rFonts w:ascii="Century Gothic" w:hAnsi="Century Gothic"/>
-          <w:lang w:val="en-US"/>
-        </w:rPr>
-      </w:pPr>
-    </w:p>
-    <w:p>
-      <w:pPr>
-        <w:rPr>
-          <w:rFonts w:ascii="Century Gothic" w:hAnsi="Century Gothic"/>
-          <w:lang w:val="en-US"/>
-        </w:rPr>
-      </w:pPr>
-    </w:p>
-    <w:p>
-      <w:pPr>
-        <w:rPr>
-          <w:rFonts w:ascii="Century Gothic" w:hAnsi="Century Gothic"/>
-          <w:lang w:val="en-US"/>
-        </w:rPr>
-      </w:pPr>
-      <w:r>
-        <w:rPr>
-          <w:rFonts w:ascii="Century Gothic" w:hAnsi="Century Gothic"/>
-          <w:lang w:val="en-US"/>
-        </w:rPr>
-        <w:t xml:space="preserve">SELECT </w:t>
-      </w:r>
-      <w:proofErr w:type="spellStart"/>
-      <w:r>
-        <w:rPr>
-          <w:rFonts w:ascii="Century Gothic" w:hAnsi="Century Gothic"/>
-          <w:lang w:val="en-US"/>
-        </w:rPr>
-        <w:t>A.nom</w:t>
-      </w:r>
-      <w:proofErr w:type="spellEnd"/>
-      <w:r>
-        <w:rPr>
-          <w:rFonts w:ascii="Century Gothic" w:hAnsi="Century Gothic"/>
-          <w:lang w:val="en-US"/>
-        </w:rPr>
-        <w:t xml:space="preserve"> AS </w:t>
-      </w:r>
-      <w:proofErr w:type="spellStart"/>
-      <w:r>
-        <w:rPr>
-          <w:rFonts w:ascii="Century Gothic" w:hAnsi="Century Gothic"/>
-          <w:lang w:val="en-US"/>
-        </w:rPr>
-        <w:t>aeroport</w:t>
-      </w:r>
-      <w:proofErr w:type="spellEnd"/>
-      <w:r>
-        <w:rPr>
-          <w:rFonts w:ascii="Century Gothic" w:hAnsi="Century Gothic"/>
-          <w:lang w:val="en-US"/>
-        </w:rPr>
-        <w:t>, COUNT(</w:t>
-      </w:r>
-      <w:proofErr w:type="spellStart"/>
-      <w:r>
-        <w:rPr>
-          <w:rFonts w:ascii="Century Gothic" w:hAnsi="Century Gothic"/>
-          <w:lang w:val="en-US"/>
-        </w:rPr>
-        <w:t>V.vol_id</w:t>
-      </w:r>
-      <w:proofErr w:type="spellEnd"/>
-      <w:r>
-        <w:rPr>
-          <w:rFonts w:ascii="Century Gothic" w:hAnsi="Century Gothic"/>
-          <w:lang w:val="en-US"/>
-        </w:rPr>
-        <w:t xml:space="preserve">) AS </w:t>
-      </w:r>
-      <w:proofErr w:type="spellStart"/>
-      <w:r>
-        <w:rPr>
-          <w:rFonts w:ascii="Century Gothic" w:hAnsi="Century Gothic"/>
-          <w:lang w:val="en-US"/>
-        </w:rPr>
-        <w:t>nombre_</w:t>
-      </w:r>
-      <w:proofErr w:type="gramStart"/>
-      <w:r>
-        <w:rPr>
-          <w:rFonts w:ascii="Century Gothic" w:hAnsi="Century Gothic"/>
-          <w:lang w:val="en-US"/>
-        </w:rPr>
-        <w:t>vols</w:t>
-      </w:r>
-      <w:proofErr w:type="spellEnd"/>
-      <w:proofErr w:type="gramEnd"/>
-    </w:p>
-    <w:p>
-      <w:pPr>
-        <w:rPr>
-          <w:rFonts w:ascii="Century Gothic" w:hAnsi="Century Gothic"/>
-          <w:lang w:val="en-US"/>
-        </w:rPr>
-      </w:pPr>
-      <w:r>
-        <w:rPr>
-          <w:rFonts w:ascii="Century Gothic" w:hAnsi="Century Gothic"/>
-          <w:lang w:val="en-US"/>
-        </w:rPr>
-        <w:t xml:space="preserve">FROM </w:t>
-      </w:r>
-      <w:proofErr w:type="spellStart"/>
-      <w:r>
-        <w:rPr>
-          <w:rFonts w:ascii="Century Gothic" w:hAnsi="Century Gothic"/>
-          <w:lang w:val="en-US"/>
-        </w:rPr>
-        <w:t>t_vol</w:t>
-      </w:r>
-      <w:proofErr w:type="spellEnd"/>
-      <w:r>
-        <w:rPr>
-          <w:rFonts w:ascii="Century Gothic" w:hAnsi="Century Gothic"/>
-          <w:lang w:val="en-US"/>
-        </w:rPr>
-        <w:t xml:space="preserve"> AS V</w:t>
-      </w:r>
-    </w:p>
-    <w:p>
-      <w:pPr>
-        <w:rPr>
-          <w:rFonts w:ascii="Century Gothic" w:hAnsi="Century Gothic"/>
-          <w:lang w:val="en-US"/>
-        </w:rPr>
-      </w:pPr>
-      <w:r>
-        <w:rPr>
-          <w:rFonts w:ascii="Century Gothic" w:hAnsi="Century Gothic"/>
-          <w:lang w:val="en-US"/>
-        </w:rPr>
-        <w:t xml:space="preserve">INNER JOIN </w:t>
-      </w:r>
-      <w:proofErr w:type="spellStart"/>
-      <w:r>
-        <w:rPr>
-          <w:rFonts w:ascii="Century Gothic" w:hAnsi="Century Gothic"/>
-          <w:lang w:val="en-US"/>
-        </w:rPr>
-        <w:t>t_aeroport</w:t>
-      </w:r>
-      <w:proofErr w:type="spellEnd"/>
-      <w:r>
-        <w:rPr>
-          <w:rFonts w:ascii="Century Gothic" w:hAnsi="Century Gothic"/>
-          <w:lang w:val="en-US"/>
-        </w:rPr>
-        <w:t xml:space="preserve"> AS A ON </w:t>
-      </w:r>
-      <w:proofErr w:type="spellStart"/>
-      <w:proofErr w:type="gramStart"/>
-      <w:r>
-        <w:rPr>
-          <w:rFonts w:ascii="Century Gothic" w:hAnsi="Century Gothic"/>
-          <w:lang w:val="en-US"/>
-        </w:rPr>
-        <w:t>V.aeroport</w:t>
-      </w:r>
-      <w:proofErr w:type="gramEnd"/>
-      <w:r>
-        <w:rPr>
-          <w:rFonts w:ascii="Century Gothic" w:hAnsi="Century Gothic"/>
-          <w:lang w:val="en-US"/>
-        </w:rPr>
-        <w:t>_depart_fk</w:t>
-      </w:r>
-      <w:proofErr w:type="spellEnd"/>
-      <w:r>
-        <w:rPr>
-          <w:rFonts w:ascii="Century Gothic" w:hAnsi="Century Gothic"/>
-          <w:lang w:val="en-US"/>
-        </w:rPr>
-        <w:t xml:space="preserve"> = </w:t>
-      </w:r>
-      <w:proofErr w:type="spellStart"/>
-      <w:r>
-        <w:rPr>
-          <w:rFonts w:ascii="Century Gothic" w:hAnsi="Century Gothic"/>
-          <w:lang w:val="en-US"/>
-        </w:rPr>
-        <w:t>A.aeroport_id</w:t>
-      </w:r>
-      <w:proofErr w:type="spellEnd"/>
-    </w:p>
-    <w:p>
-      <w:pPr>
-        <w:rPr>
-          <w:rFonts w:ascii="Century Gothic" w:hAnsi="Century Gothic"/>
-          <w:lang w:val="en-US"/>
-        </w:rPr>
-      </w:pPr>
-      <w:r>
-        <w:rPr>
-          <w:rFonts w:ascii="Century Gothic" w:hAnsi="Century Gothic"/>
-          <w:lang w:val="en-US"/>
-        </w:rPr>
-        <w:t xml:space="preserve">WHERE </w:t>
-      </w:r>
-      <w:proofErr w:type="spellStart"/>
-      <w:proofErr w:type="gramStart"/>
-      <w:r>
-        <w:rPr>
-          <w:rFonts w:ascii="Century Gothic" w:hAnsi="Century Gothic"/>
-          <w:lang w:val="en-US"/>
-        </w:rPr>
-        <w:t>V.heure</w:t>
-      </w:r>
-      <w:proofErr w:type="gramEnd"/>
-      <w:r>
-        <w:rPr>
-          <w:rFonts w:ascii="Century Gothic" w:hAnsi="Century Gothic"/>
-          <w:lang w:val="en-US"/>
-        </w:rPr>
-        <w:t>_depart</w:t>
-      </w:r>
-      <w:proofErr w:type="spellEnd"/>
-      <w:r>
-        <w:rPr>
-          <w:rFonts w:ascii="Century Gothic" w:hAnsi="Century Gothic"/>
-          <w:lang w:val="en-US"/>
-        </w:rPr>
-        <w:t xml:space="preserve"> &gt; '10:00:00'</w:t>
-      </w:r>
-    </w:p>
-    <w:p>
-      <w:pPr>
-        <w:rPr>
-          <w:rFonts w:ascii="Century Gothic" w:hAnsi="Century Gothic"/>
-          <w:lang w:val="en-US"/>
-        </w:rPr>
-      </w:pPr>
-      <w:r>
-        <w:rPr>
-          <w:rFonts w:ascii="Century Gothic" w:hAnsi="Century Gothic"/>
-          <w:lang w:val="en-US"/>
-        </w:rPr>
-        <w:t xml:space="preserve">GROUP BY </w:t>
-      </w:r>
-      <w:proofErr w:type="spellStart"/>
-      <w:r>
-        <w:rPr>
-          <w:rFonts w:ascii="Century Gothic" w:hAnsi="Century Gothic"/>
-          <w:lang w:val="en-US"/>
-        </w:rPr>
-        <w:t>A.nom</w:t>
-      </w:r>
-      <w:proofErr w:type="spellEnd"/>
-    </w:p>
-    <w:p>
-      <w:pPr>
-        <w:rPr>
-          <w:rFonts w:ascii="Century Gothic" w:hAnsi="Century Gothic"/>
-          <w:lang w:val="en-US"/>
-        </w:rPr>
-      </w:pPr>
-      <w:r>
-        <w:rPr>
-          <w:rFonts w:ascii="Century Gothic" w:hAnsi="Century Gothic"/>
-          <w:lang w:val="en-US"/>
-        </w:rPr>
-        <w:t xml:space="preserve">ORDER BY </w:t>
-      </w:r>
-      <w:proofErr w:type="spellStart"/>
-      <w:r>
-        <w:rPr>
-          <w:rFonts w:ascii="Century Gothic" w:hAnsi="Century Gothic"/>
-          <w:lang w:val="en-US"/>
-        </w:rPr>
-        <w:t>nombre_vols</w:t>
-      </w:r>
-      <w:proofErr w:type="spellEnd"/>
-      <w:r>
-        <w:rPr>
-          <w:rFonts w:ascii="Century Gothic" w:hAnsi="Century Gothic"/>
-          <w:lang w:val="en-US"/>
-        </w:rPr>
-        <w:t xml:space="preserve"> </w:t>
-      </w:r>
-      <w:proofErr w:type="gramStart"/>
-      <w:r>
-        <w:rPr>
-          <w:rFonts w:ascii="Century Gothic" w:hAnsi="Century Gothic"/>
-          <w:lang w:val="en-US"/>
-        </w:rPr>
-        <w:t>DESC;</w:t>
-      </w:r>
-      <w:proofErr w:type="gramEnd"/>
-    </w:p>
-    <w:p>
-      <w:pPr>
-        <w:rPr>
-          <w:rFonts w:ascii="Century Gothic" w:hAnsi="Century Gothic"/>
-          <w:lang w:val="en-US"/>
-        </w:rPr>
-      </w:pPr>
-    </w:p>
-    <w:p>
-      <w:pPr>
-        <w:rPr>
-          <w:rFonts w:ascii="Century Gothic" w:hAnsi="Century Gothic"/>
-        </w:rPr>
-      </w:pPr>
-      <w:r>
-        <w:rPr>
-          <w:rFonts w:ascii="Century Gothic" w:hAnsi="Century Gothic"/>
-          <w:b/>
-        </w:rPr>
-        <w:t>Travail à réaliser </w:t>
-      </w:r>
-      <w:r>
-        <w:rPr>
-          <w:rFonts w:ascii="Century Gothic" w:hAnsi="Century Gothic"/>
-        </w:rPr>
-        <w:t>:</w:t>
-      </w:r>
     </w:p>
     <w:p>
       <w:pPr>
@@ -6868,11 +6573,11 @@
       <w:pPr>
         <w:pStyle w:val="Titre2"/>
       </w:pPr>
-      <w:bookmarkStart w:id="11" w:name="_Toc194303214"/>
+      <w:bookmarkStart w:id="13" w:name="_Toc194303852"/>
       <w:r>
         <w:t>Utilisateurs et rôles</w:t>
       </w:r>
-      <w:bookmarkEnd w:id="11"/>
+      <w:bookmarkEnd w:id="13"/>
     </w:p>
     <w:p>
       <w:pPr>
@@ -7119,21 +6824,7 @@
         <w:rPr>
           <w:rFonts w:ascii="Century Gothic" w:hAnsi="Century Gothic"/>
         </w:rPr>
-        <w:t xml:space="preserve">Le gestionnaire des vols </w:t>
-      </w:r>
-      <w:proofErr w:type="gramStart"/>
-      <w:r>
-        <w:rPr>
-          <w:rFonts w:ascii="Century Gothic" w:hAnsi="Century Gothic"/>
-        </w:rPr>
-        <w:t>est en charge</w:t>
-      </w:r>
-      <w:proofErr w:type="gramEnd"/>
-      <w:r>
-        <w:rPr>
-          <w:rFonts w:ascii="Century Gothic" w:hAnsi="Century Gothic"/>
-        </w:rPr>
-        <w:t xml:space="preserve"> de la planification et de la modification des vols. Il doit pouvoir ajouter de nouveaux vols à l’horaire, modifier les horaires en cas de retard ou d’annulation, et attribuer un avion à un vol.</w:t>
+        <w:t>Le gestionnaire des vols est en charge de la planification et de la modification des vols. Il doit pouvoir ajouter de nouveaux vols à l’horaire, modifier les horaires en cas de retard ou d’annulation, et attribuer un avion à un vol.</w:t>
       </w:r>
     </w:p>
     <w:p>
@@ -7511,21 +7202,7 @@
         <w:rPr>
           <w:rFonts w:ascii="Century Gothic" w:hAnsi="Century Gothic"/>
         </w:rPr>
-        <w:t xml:space="preserve">L’agent de comptoir </w:t>
-      </w:r>
-      <w:proofErr w:type="gramStart"/>
-      <w:r>
-        <w:rPr>
-          <w:rFonts w:ascii="Century Gothic" w:hAnsi="Century Gothic"/>
-        </w:rPr>
-        <w:t>est en charge</w:t>
-      </w:r>
-      <w:proofErr w:type="gramEnd"/>
-      <w:r>
-        <w:rPr>
-          <w:rFonts w:ascii="Century Gothic" w:hAnsi="Century Gothic"/>
-        </w:rPr>
-        <w:t xml:space="preserve"> de l’enregistrement des passagers et de la validation des billets. Son rôle est crucial au moment de l’embarquement.</w:t>
+        <w:t>L’agent de comptoir est en charge de l’enregistrement des passagers et de la validation des billets. Son rôle est crucial au moment de l’embarquement.</w:t>
       </w:r>
     </w:p>
     <w:p>
@@ -8059,11 +7736,11 @@
       <w:pPr>
         <w:pStyle w:val="Titre2"/>
       </w:pPr>
-      <w:bookmarkStart w:id="12" w:name="_Toc194303215"/>
+      <w:bookmarkStart w:id="14" w:name="_Toc194303853"/>
       <w:r>
         <w:t>Transaction</w:t>
       </w:r>
-      <w:bookmarkEnd w:id="12"/>
+      <w:bookmarkEnd w:id="14"/>
       <w:r>
         <w:t xml:space="preserve"> </w:t>
       </w:r>
@@ -8337,6 +8014,7 @@
                                   <w:szCs w:val="20"/>
                                 </w:rPr>
                               </w:pPr>
+                              <w:bookmarkStart w:id="15" w:name="_Toc194303868"/>
                               <w:r>
                                 <w:t xml:space="preserve">Figure </w:t>
                               </w:r>
@@ -8361,6 +8039,7 @@
                               <w:r>
                                 <w:t>: Transaction à expliquer</w:t>
                               </w:r>
+                              <w:bookmarkEnd w:id="15"/>
                             </w:p>
                           </w:txbxContent>
                         </wps:txbx>
@@ -8396,6 +8075,7 @@
                             <w:szCs w:val="20"/>
                           </w:rPr>
                         </w:pPr>
+                        <w:bookmarkStart w:id="16" w:name="_Toc194303868"/>
                         <w:r>
                           <w:t xml:space="preserve">Figure </w:t>
                         </w:r>
@@ -8420,6 +8100,7 @@
                         <w:r>
                           <w:t>: Transaction à expliquer</w:t>
                         </w:r>
+                        <w:bookmarkEnd w:id="16"/>
                       </w:p>
                     </w:txbxContent>
                   </v:textbox>
@@ -8454,11 +8135,11 @@
       <w:pPr>
         <w:pStyle w:val="Titre2"/>
       </w:pPr>
-      <w:bookmarkStart w:id="13" w:name="_Toc194303216"/>
+      <w:bookmarkStart w:id="17" w:name="_Toc194303854"/>
       <w:r>
         <w:t>Utilisation de l’IA</w:t>
       </w:r>
-      <w:bookmarkEnd w:id="13"/>
+      <w:bookmarkEnd w:id="17"/>
     </w:p>
     <w:p>
       <w:pPr>
@@ -8526,84 +8207,84 @@
       <w:pPr>
         <w:pStyle w:val="Titre1"/>
       </w:pPr>
-      <w:bookmarkStart w:id="14" w:name="_Toc194303217"/>
+      <w:bookmarkStart w:id="18" w:name="_Toc194303855"/>
       <w:r>
         <w:t>L</w:t>
       </w:r>
       <w:r>
         <w:t>a modélisation avec la méthode MERISE</w:t>
       </w:r>
-      <w:bookmarkEnd w:id="14"/>
+      <w:bookmarkEnd w:id="18"/>
     </w:p>
     <w:p>
       <w:pPr>
         <w:pStyle w:val="Titre1"/>
       </w:pPr>
-      <w:bookmarkStart w:id="15" w:name="_Toc194303218"/>
+      <w:bookmarkStart w:id="19" w:name="_Toc194303856"/>
       <w:r>
         <w:t>Création des tables de la base de données</w:t>
       </w:r>
-      <w:bookmarkEnd w:id="15"/>
+      <w:bookmarkEnd w:id="19"/>
     </w:p>
     <w:p>
       <w:pPr>
         <w:pStyle w:val="Titre1"/>
       </w:pPr>
-      <w:bookmarkStart w:id="16" w:name="_Toc194303219"/>
+      <w:bookmarkStart w:id="20" w:name="_Toc194303857"/>
       <w:r>
         <w:t>Charger des données</w:t>
       </w:r>
-      <w:bookmarkEnd w:id="16"/>
+      <w:bookmarkEnd w:id="20"/>
     </w:p>
     <w:p>
       <w:pPr>
         <w:pStyle w:val="Titre1"/>
       </w:pPr>
-      <w:bookmarkStart w:id="17" w:name="_Toc194303220"/>
+      <w:bookmarkStart w:id="21" w:name="_Toc194303858"/>
       <w:r>
         <w:t>Mettre en place une stratégie de sauvegardes et de restauration</w:t>
       </w:r>
-      <w:bookmarkEnd w:id="17"/>
+      <w:bookmarkEnd w:id="21"/>
     </w:p>
     <w:p>
       <w:pPr>
         <w:pStyle w:val="Titre1"/>
       </w:pPr>
-      <w:bookmarkStart w:id="18" w:name="_Toc194303221"/>
+      <w:bookmarkStart w:id="22" w:name="_Toc194303859"/>
       <w:r>
         <w:t>Requêtes SQL</w:t>
       </w:r>
-      <w:bookmarkEnd w:id="18"/>
+      <w:bookmarkEnd w:id="22"/>
     </w:p>
     <w:p>
       <w:pPr>
         <w:pStyle w:val="Titre1"/>
       </w:pPr>
-      <w:bookmarkStart w:id="19" w:name="_Toc194303222"/>
+      <w:bookmarkStart w:id="23" w:name="_Toc194303860"/>
       <w:r>
         <w:t>Index</w:t>
       </w:r>
-      <w:bookmarkEnd w:id="19"/>
+      <w:bookmarkEnd w:id="23"/>
     </w:p>
     <w:p>
       <w:pPr>
         <w:pStyle w:val="Titre1"/>
       </w:pPr>
-      <w:bookmarkStart w:id="20" w:name="_Toc194303223"/>
+      <w:bookmarkStart w:id="24" w:name="_Toc194303861"/>
       <w:r>
         <w:t>Utilisateurs et rôles</w:t>
       </w:r>
-      <w:bookmarkEnd w:id="20"/>
+      <w:bookmarkEnd w:id="24"/>
     </w:p>
     <w:p>
       <w:pPr>
         <w:pStyle w:val="Titre1"/>
       </w:pPr>
-      <w:bookmarkStart w:id="21" w:name="_Toc194303224"/>
+      <w:bookmarkStart w:id="25" w:name="_Toc194303862"/>
       <w:r>
         <w:t>Transaction</w:t>
       </w:r>
-      <w:bookmarkEnd w:id="21"/>
+      <w:bookmarkEnd w:id="25"/>
       <w:r>
         <w:t xml:space="preserve"> </w:t>
       </w:r>
@@ -8620,27 +8301,27 @@
           <w:lang w:val="en-US"/>
         </w:rPr>
       </w:pPr>
-      <w:bookmarkStart w:id="22" w:name="_Toc194303225"/>
+      <w:bookmarkStart w:id="26" w:name="_Toc194303863"/>
       <w:r>
         <w:rPr>
           <w:lang w:val="en-US"/>
         </w:rPr>
         <w:t>Conclusion</w:t>
       </w:r>
-      <w:bookmarkEnd w:id="22"/>
+      <w:bookmarkEnd w:id="26"/>
     </w:p>
     <w:p>
       <w:pPr>
         <w:pStyle w:val="Titre2"/>
       </w:pPr>
-      <w:bookmarkStart w:id="23" w:name="_Toc194303226"/>
+      <w:bookmarkStart w:id="27" w:name="_Toc194303864"/>
       <w:r>
         <w:t xml:space="preserve">Conclusion </w:t>
       </w:r>
       <w:r>
         <w:t>personnelle</w:t>
       </w:r>
-      <w:bookmarkEnd w:id="23"/>
+      <w:bookmarkEnd w:id="27"/>
     </w:p>
     <w:p>
       <w:pPr>
@@ -8665,12 +8346,12 @@
           <w:numId w:val="0"/>
         </w:numPr>
       </w:pPr>
-      <w:bookmarkStart w:id="24" w:name="_Toc194303227"/>
+      <w:bookmarkStart w:id="28" w:name="_Toc194303865"/>
       <w:r>
         <w:lastRenderedPageBreak/>
         <w:t>Table des illustrations</w:t>
       </w:r>
-      <w:bookmarkEnd w:id="24"/>
+      <w:bookmarkEnd w:id="28"/>
     </w:p>
     <w:p>
       <w:pPr>
@@ -8702,13 +8383,13 @@
         </w:rPr>
         <w:fldChar w:fldCharType="separate"/>
       </w:r>
-      <w:hyperlink r:id="rId15" w:anchor="_Toc193977995" w:history="1">
+      <w:hyperlink r:id="rId15" w:anchor="_Toc194303867" w:history="1">
         <w:r>
           <w:rPr>
             <w:rStyle w:val="Lienhypertexte"/>
             <w:noProof/>
           </w:rPr>
-          <w:t>Figure 1: Automate à billets (paris)</w:t>
+          <w:t>Figure 1: Résultat du LOAD DATA pour la table t_reservation</w:t>
         </w:r>
         <w:r>
           <w:rPr>
@@ -8729,7 +8410,7 @@
             <w:noProof/>
             <w:webHidden/>
           </w:rPr>
-          <w:instrText xml:space="preserve"> PAGEREF _Toc193977995 \h </w:instrText>
+          <w:instrText xml:space="preserve"> PAGEREF _Toc194303867 \h </w:instrText>
         </w:r>
         <w:r>
           <w:rPr>
@@ -8749,7 +8430,7 @@
             <w:noProof/>
             <w:webHidden/>
           </w:rPr>
-          <w:t>3</w:t>
+          <w:t>6</w:t>
         </w:r>
         <w:r>
           <w:rPr>
@@ -8775,13 +8456,13 @@
           <w14:ligatures w14:val="standardContextual"/>
         </w:rPr>
       </w:pPr>
-      <w:hyperlink r:id="rId16" w:anchor="_Toc193977996" w:history="1">
+      <w:hyperlink r:id="rId16" w:anchor="_Toc194303868" w:history="1">
         <w:r>
           <w:rPr>
             <w:rStyle w:val="Lienhypertexte"/>
             <w:noProof/>
           </w:rPr>
-          <w:t>Figure 2: Automate (rouleau/boutons)</w:t>
+          <w:t>Figure 2: Transaction à expliquer</w:t>
         </w:r>
         <w:r>
           <w:rPr>
@@ -8802,7 +8483,7 @@
             <w:noProof/>
             <w:webHidden/>
           </w:rPr>
-          <w:instrText xml:space="preserve"> PAGEREF _Toc193977996 \h </w:instrText>
+          <w:instrText xml:space="preserve"> PAGEREF _Toc194303868 \h </w:instrText>
         </w:r>
         <w:r>
           <w:rPr>
@@ -8822,7 +8503,7 @@
             <w:noProof/>
             <w:webHidden/>
           </w:rPr>
-          <w:t>4</w:t>
+          <w:t>10</w:t>
         </w:r>
         <w:r>
           <w:rPr>
@@ -8871,12 +8552,12 @@
           <w:numId w:val="0"/>
         </w:numPr>
       </w:pPr>
-      <w:bookmarkStart w:id="25" w:name="_Toc194303228"/>
+      <w:bookmarkStart w:id="29" w:name="_Toc194303866"/>
       <w:r>
         <w:lastRenderedPageBreak/>
         <w:t>Bibliographie</w:t>
       </w:r>
-      <w:bookmarkEnd w:id="25"/>
+      <w:bookmarkEnd w:id="29"/>
     </w:p>
     <w:p>
       <w:pPr>
@@ -9625,7 +9306,7 @@
         <v:path o:extrusionok="f" gradientshapeok="t" o:connecttype="rect"/>
         <o:lock v:ext="edit" aspectratio="t"/>
       </v:shapetype>
-      <v:shape id="_x0000_i1157" type="#_x0000_t75" style="width:11.25pt;height:11.25pt" o:bullet="t">
+      <v:shape id="_x0000_i1160" type="#_x0000_t75" style="width:11.25pt;height:11.25pt" o:bullet="t">
         <v:imagedata r:id="rId1" o:title="BD10263_"/>
       </v:shape>
     </w:pict>

</xml_diff>